<commit_message>
Added intro & specification
</commit_message>
<xml_diff>
--- a/Report/Scentaur Report.docx
+++ b/Report/Scentaur Report.docx
@@ -30,7 +30,6 @@
         </w:rPr>
         <w:t>Team  &lt;</w:t>
       </w:r>
-      <w:proofErr w:type="spellStart"/>
       <w:proofErr w:type="gramEnd"/>
       <w:r>
         <w:rPr>
@@ -40,7 +39,6 @@
         </w:rPr>
         <w:t>Scentaur</w:t>
       </w:r>
-      <w:proofErr w:type="spellEnd"/>
       <w:r>
         <w:rPr>
           <w:b/>
@@ -248,45 +246,1552 @@
         <w:lastRenderedPageBreak/>
         <w:t>1. Introduction</w:t>
       </w:r>
+    </w:p>
+    <w:p>
+      <w:pPr>
+        <w:spacing w:before="120" w:line="360" w:lineRule="auto"/>
+        <w:jc w:val="both"/>
+      </w:pPr>
+      <w:r>
+        <w:t xml:space="preserve">Scentaur is a Java specific “code smell” detector. The team behind Scentaur believes that many current code smell </w:t>
+      </w:r>
+      <w:r>
+        <w:t>detectors</w:t>
+      </w:r>
+      <w:r>
+        <w:t xml:space="preserve"> are not particularly easy to use and understand (i.e. JDeodrant and infusion)</w:t>
+      </w:r>
+      <w:r>
+        <w:t xml:space="preserve"> thus the team envisions Scentaur to be a </w:t>
+      </w:r>
+      <w:r>
+        <w:t>user-friendly</w:t>
+      </w:r>
+      <w:r>
+        <w:t xml:space="preserve"> code smell detector tool.</w:t>
+      </w:r>
+    </w:p>
+    <w:p>
+      <w:pPr>
+        <w:spacing w:before="120" w:line="360" w:lineRule="auto"/>
+        <w:jc w:val="both"/>
+      </w:pPr>
+    </w:p>
+    <w:p>
+      <w:pPr>
+        <w:spacing w:before="120" w:line="360" w:lineRule="auto"/>
+        <w:jc w:val="both"/>
+      </w:pPr>
+      <w:r>
+        <w:t>Team Scentaur plans to achieve in making a web-based code smell detector tool. Allowing quick, easy and maintainable way of detecting smells and even enabling users to refracture fragments of code that was detected by Scentaur. Scentaur aims to reduce the amount of time required to detect smells unlike JDeodrant which has a significantly long time in detecting smells. As it contains many types of detectors (22) along with the ability to refracture smelly code.</w:t>
+      </w:r>
+    </w:p>
+    <w:p>
+      <w:pPr>
+        <w:spacing w:before="120" w:line="360" w:lineRule="auto"/>
+        <w:jc w:val="both"/>
+      </w:pPr>
+    </w:p>
+    <w:p>
+      <w:pPr>
+        <w:spacing w:before="120" w:line="360" w:lineRule="auto"/>
+        <w:jc w:val="both"/>
+      </w:pPr>
+      <w:r>
+        <w:t>Team Scentaur has set several main goals in mind. Here are the following:</w:t>
+      </w:r>
+    </w:p>
+    <w:p>
+      <w:pPr>
+        <w:pStyle w:val="ListParagraph"/>
+        <w:numPr>
+          <w:ilvl w:val="0"/>
+          <w:numId w:val="8"/>
+        </w:numPr>
+        <w:spacing w:before="120" w:line="360" w:lineRule="auto"/>
+        <w:jc w:val="both"/>
+      </w:pPr>
+      <w:r>
+        <w:t>To learn and understand the different types of code smells.</w:t>
+      </w:r>
+    </w:p>
+    <w:p>
+      <w:pPr>
+        <w:pStyle w:val="ListParagraph"/>
+        <w:numPr>
+          <w:ilvl w:val="0"/>
+          <w:numId w:val="8"/>
+        </w:numPr>
+        <w:spacing w:before="120" w:line="360" w:lineRule="auto"/>
+        <w:jc w:val="both"/>
+      </w:pPr>
+      <w:r>
+        <w:t>To understand and take responsibility in a larger team.</w:t>
+      </w:r>
+    </w:p>
+    <w:p>
+      <w:pPr>
+        <w:pStyle w:val="ListParagraph"/>
+        <w:numPr>
+          <w:ilvl w:val="0"/>
+          <w:numId w:val="8"/>
+        </w:numPr>
+        <w:spacing w:before="120" w:line="360" w:lineRule="auto"/>
+        <w:jc w:val="both"/>
+      </w:pPr>
+      <w:r>
+        <w:t>To enable Scentaur for future uses outside of the assignment background.</w:t>
+      </w:r>
+    </w:p>
+    <w:p>
+      <w:pPr>
+        <w:pStyle w:val="ListParagraph"/>
+        <w:numPr>
+          <w:ilvl w:val="0"/>
+          <w:numId w:val="8"/>
+        </w:numPr>
+        <w:spacing w:before="120" w:line="360" w:lineRule="auto"/>
+        <w:jc w:val="both"/>
+      </w:pPr>
+      <w:r>
+        <w:t>To enable easy implementations and execution of other code smells in the future.</w:t>
+      </w:r>
+    </w:p>
+    <w:p>
+      <w:pPr>
+        <w:spacing w:before="120" w:line="360" w:lineRule="auto"/>
+        <w:jc w:val="both"/>
+      </w:pPr>
+    </w:p>
+    <w:p>
+      <w:pPr>
+        <w:pStyle w:val="BodyText"/>
+      </w:pPr>
+      <w:r>
+        <w:t>Scentaur strives to provide easy access, usage, lookup for all types of users. Being able to switch between a detailed and broad descriptor on the detected code smells. Followed by a color-coded scheme to display each individual smell. Team Scentaur encourages young Java users to understand the purpose of code smells by presenting easy to understand visualization of code smells, along with a brief description of the smells involved.</w:t>
+      </w:r>
+      <w:r>
+        <w:t xml:space="preserve"> </w:t>
+      </w:r>
+      <w:r>
+        <w:t xml:space="preserve">Scentaur also provides for those that are more experienced with Java and data. By presenting a more </w:t>
+      </w:r>
+      <w:r>
+        <w:t>in-depth</w:t>
+      </w:r>
+      <w:r>
+        <w:t xml:space="preserve"> explanation of code smells detected and help users to track down their smelly code.</w:t>
+      </w:r>
+    </w:p>
+    <w:p>
+      <w:pPr>
+        <w:pStyle w:val="BodyText"/>
+      </w:pPr>
+    </w:p>
+    <w:p>
+      <w:pPr>
+        <w:pStyle w:val="BodyText"/>
+      </w:pPr>
+    </w:p>
+    <w:p>
+      <w:pPr>
+        <w:spacing w:before="120" w:line="360" w:lineRule="auto"/>
+        <w:rPr>
+          <w:b/>
+          <w:sz w:val="28"/>
+          <w:szCs w:val="28"/>
+        </w:rPr>
+      </w:pPr>
+      <w:r>
+        <w:rPr>
+          <w:b/>
+          <w:sz w:val="28"/>
+          <w:szCs w:val="28"/>
+        </w:rPr>
+        <w:lastRenderedPageBreak/>
+        <w:t>2</w:t>
+      </w:r>
+      <w:r>
+        <w:rPr>
+          <w:b/>
+          <w:sz w:val="28"/>
+          <w:szCs w:val="28"/>
+        </w:rPr>
+        <w:t xml:space="preserve">. </w:t>
+      </w:r>
+      <w:r>
+        <w:rPr>
+          <w:b/>
+          <w:sz w:val="28"/>
+          <w:szCs w:val="28"/>
+        </w:rPr>
+        <w:t>Specification</w:t>
+      </w:r>
+    </w:p>
+    <w:p>
+      <w:pPr>
+        <w:spacing w:before="120" w:line="360" w:lineRule="auto"/>
+        <w:rPr>
+          <w:b/>
+          <w:sz w:val="28"/>
+          <w:szCs w:val="28"/>
+        </w:rPr>
+      </w:pPr>
+    </w:p>
+    <w:p>
+      <w:pPr>
+        <w:spacing w:before="120" w:line="360" w:lineRule="auto"/>
+        <w:rPr>
+          <w:b/>
+        </w:rPr>
+      </w:pPr>
+      <w:r>
+        <w:rPr>
+          <w:b/>
+        </w:rPr>
+        <w:t>2.a Analyze Project</w:t>
+      </w:r>
+    </w:p>
+    <w:p>
+      <w:pPr>
+        <w:spacing w:before="120" w:line="360" w:lineRule="auto"/>
+      </w:pPr>
+      <w:r>
+        <w:t>Scentaur is planned to become a web application through Spring. Th</w:t>
+      </w:r>
+      <w:r>
+        <w:t>erefore</w:t>
+      </w:r>
+      <w:r>
+        <w:t>, users are enabled to either submit a zip folder or java files directly to a web server.</w:t>
+      </w:r>
+      <w:r>
+        <w:t xml:space="preserve"> </w:t>
+      </w:r>
+      <w:r>
+        <w:t>If a Zip folder is submitted, its contents will be extracted to a directory. Otherwise, files will be placed into a directory.</w:t>
+      </w:r>
+    </w:p>
+    <w:p>
+      <w:pPr>
+        <w:spacing w:before="120" w:line="360" w:lineRule="auto"/>
+      </w:pPr>
+      <w:r>
+        <w:t>Designate a folder directory to contain the location of where Scentaur should analyze the project.</w:t>
+      </w:r>
+    </w:p>
+    <w:p>
+      <w:pPr>
+        <w:pStyle w:val="ListParagraph"/>
+        <w:numPr>
+          <w:ilvl w:val="0"/>
+          <w:numId w:val="3"/>
+        </w:numPr>
+        <w:spacing w:before="120" w:line="360" w:lineRule="auto"/>
+      </w:pPr>
+      <w:r>
+        <w:t xml:space="preserve">For testing purposes, Scentaur will sniff out code from the </w:t>
+      </w:r>
+      <w:r>
+        <w:rPr>
+          <w:i/>
+        </w:rPr>
+        <w:t>“</w:t>
+      </w:r>
+      <w:proofErr w:type="spellStart"/>
+      <w:r>
+        <w:rPr>
+          <w:i/>
+        </w:rPr>
+        <w:t>testProject</w:t>
+      </w:r>
+      <w:proofErr w:type="spellEnd"/>
+      <w:r>
+        <w:rPr>
+          <w:i/>
+        </w:rPr>
+        <w:t>”</w:t>
+      </w:r>
+      <w:r>
+        <w:t xml:space="preserve"> directory.</w:t>
+      </w:r>
+    </w:p>
+    <w:p>
+      <w:pPr>
+        <w:pStyle w:val="ListParagraph"/>
+        <w:numPr>
+          <w:ilvl w:val="1"/>
+          <w:numId w:val="3"/>
+        </w:numPr>
+        <w:spacing w:before="120" w:line="360" w:lineRule="auto"/>
+      </w:pPr>
+      <w:r>
+        <w:t xml:space="preserve">Note: Purposely made code smells will be available in </w:t>
+      </w:r>
+      <w:r>
+        <w:rPr>
+          <w:i/>
+        </w:rPr>
+        <w:t>“</w:t>
+      </w:r>
+      <w:proofErr w:type="spellStart"/>
+      <w:r>
+        <w:rPr>
+          <w:i/>
+        </w:rPr>
+        <w:t>testProject</w:t>
+      </w:r>
+      <w:proofErr w:type="spellEnd"/>
+      <w:r>
+        <w:rPr>
+          <w:i/>
+        </w:rPr>
+        <w:t>”</w:t>
+      </w:r>
+    </w:p>
+    <w:p>
+      <w:pPr>
+        <w:pStyle w:val="ListParagraph"/>
+        <w:numPr>
+          <w:ilvl w:val="0"/>
+          <w:numId w:val="3"/>
+        </w:numPr>
+        <w:spacing w:before="120" w:line="360" w:lineRule="auto"/>
+      </w:pPr>
+      <w:r>
+        <w:t>This will be a temporary directory to enable multi-users to run Scentaur.</w:t>
+      </w:r>
+    </w:p>
+    <w:p>
+      <w:pPr>
+        <w:pStyle w:val="ListParagraph"/>
+        <w:numPr>
+          <w:ilvl w:val="0"/>
+          <w:numId w:val="3"/>
+        </w:numPr>
+        <w:spacing w:before="120" w:line="360" w:lineRule="auto"/>
+      </w:pPr>
+      <w:r>
+        <w:t>Once a user is done with Scentaur, the contents of the directory is wiped.</w:t>
+      </w:r>
+    </w:p>
+    <w:p>
+      <w:pPr>
+        <w:spacing w:before="120" w:line="360" w:lineRule="auto"/>
+        <w:rPr>
+          <w:b/>
+          <w:u w:val="single"/>
+        </w:rPr>
+      </w:pPr>
+      <w:r>
+        <w:t xml:space="preserve">In order to analyze the entire directory given, Scentaur will be using </w:t>
+      </w:r>
+      <w:r>
+        <w:rPr>
+          <w:b/>
+        </w:rPr>
+        <w:t>JavaParser.</w:t>
+      </w:r>
+    </w:p>
+    <w:p>
+      <w:pPr>
+        <w:pStyle w:val="Header"/>
+        <w:numPr>
+          <w:ilvl w:val="0"/>
+          <w:numId w:val="4"/>
+        </w:numPr>
+        <w:tabs>
+          <w:tab w:val="clear" w:pos="4320"/>
+          <w:tab w:val="clear" w:pos="8640"/>
+        </w:tabs>
+        <w:spacing w:before="120" w:line="360" w:lineRule="auto"/>
+      </w:pPr>
+      <w:r>
+        <w:t>A Parser class will take in the root directory path as a string.</w:t>
+      </w:r>
+    </w:p>
+    <w:p>
+      <w:pPr>
+        <w:pStyle w:val="Header"/>
+        <w:numPr>
+          <w:ilvl w:val="0"/>
+          <w:numId w:val="4"/>
+        </w:numPr>
+        <w:tabs>
+          <w:tab w:val="clear" w:pos="4320"/>
+          <w:tab w:val="clear" w:pos="8640"/>
+        </w:tabs>
+        <w:spacing w:before="120" w:line="360" w:lineRule="auto"/>
+      </w:pPr>
+      <w:r>
+        <w:t xml:space="preserve">configureSymbolSolver method will set the symbols required to sniff out java files. </w:t>
+      </w:r>
+    </w:p>
+    <w:p>
+      <w:pPr>
+        <w:pStyle w:val="Header"/>
+        <w:numPr>
+          <w:ilvl w:val="0"/>
+          <w:numId w:val="4"/>
+        </w:numPr>
+        <w:tabs>
+          <w:tab w:val="clear" w:pos="4320"/>
+          <w:tab w:val="clear" w:pos="8640"/>
+        </w:tabs>
+        <w:spacing w:before="120" w:line="360" w:lineRule="auto"/>
+      </w:pPr>
+      <w:r>
+        <w:t xml:space="preserve">The constructor will </w:t>
+      </w:r>
+      <w:r>
+        <w:t>call configureSymbolSolver</w:t>
+      </w:r>
+      <w:r>
+        <w:t xml:space="preserve"> and parse all source file based on JavaParser-JUG-Milano slides.</w:t>
+      </w:r>
+    </w:p>
+    <w:p>
+      <w:pPr>
+        <w:pStyle w:val="Header"/>
+        <w:numPr>
+          <w:ilvl w:val="0"/>
+          <w:numId w:val="4"/>
+        </w:numPr>
+        <w:tabs>
+          <w:tab w:val="clear" w:pos="4320"/>
+          <w:tab w:val="clear" w:pos="8640"/>
+        </w:tabs>
+        <w:spacing w:before="120" w:line="360" w:lineRule="auto"/>
+      </w:pPr>
+      <w:r>
+        <w:t>Parser will have a method that returns the compilation units of all java files within its root and sub directories.</w:t>
+      </w:r>
+    </w:p>
+    <w:p>
+      <w:pPr>
+        <w:pStyle w:val="Header"/>
+        <w:numPr>
+          <w:ilvl w:val="1"/>
+          <w:numId w:val="4"/>
+        </w:numPr>
+        <w:tabs>
+          <w:tab w:val="clear" w:pos="4320"/>
+          <w:tab w:val="clear" w:pos="8640"/>
+        </w:tabs>
+        <w:spacing w:before="120" w:line="360" w:lineRule="auto"/>
+      </w:pPr>
+      <w:r>
+        <w:t xml:space="preserve">Note: Information on compilation units is given in </w:t>
+      </w:r>
+      <w:r>
+        <w:rPr>
+          <w:b/>
+        </w:rPr>
+        <w:t>Software Overview</w:t>
+      </w:r>
+    </w:p>
+    <w:p>
+      <w:pPr>
+        <w:pStyle w:val="Header"/>
+        <w:tabs>
+          <w:tab w:val="clear" w:pos="4320"/>
+          <w:tab w:val="clear" w:pos="8640"/>
+        </w:tabs>
+        <w:spacing w:before="120" w:line="360" w:lineRule="auto"/>
+      </w:pPr>
+    </w:p>
+    <w:p>
+      <w:pPr>
+        <w:pStyle w:val="Header"/>
+        <w:tabs>
+          <w:tab w:val="clear" w:pos="4320"/>
+          <w:tab w:val="clear" w:pos="8640"/>
+        </w:tabs>
+        <w:spacing w:before="120" w:line="360" w:lineRule="auto"/>
+        <w:rPr>
+          <w:b/>
+        </w:rPr>
+      </w:pPr>
+      <w:r>
+        <w:rPr>
+          <w:b/>
+        </w:rPr>
+        <w:t>2.b Detect Code Smells</w:t>
+      </w:r>
+    </w:p>
+    <w:p>
+      <w:pPr>
+        <w:pStyle w:val="Header"/>
+        <w:numPr>
+          <w:ilvl w:val="0"/>
+          <w:numId w:val="5"/>
+        </w:numPr>
+        <w:tabs>
+          <w:tab w:val="clear" w:pos="4320"/>
+          <w:tab w:val="clear" w:pos="8640"/>
+        </w:tabs>
+        <w:spacing w:before="120" w:line="360" w:lineRule="auto"/>
+      </w:pPr>
+      <w:r>
+        <w:t>An abstract Smell Superclass will generalize all code smells.</w:t>
+      </w:r>
+    </w:p>
+    <w:p>
+      <w:pPr>
+        <w:pStyle w:val="Header"/>
+        <w:numPr>
+          <w:ilvl w:val="0"/>
+          <w:numId w:val="5"/>
+        </w:numPr>
+        <w:tabs>
+          <w:tab w:val="clear" w:pos="4320"/>
+          <w:tab w:val="clear" w:pos="8640"/>
+        </w:tabs>
+        <w:spacing w:before="120" w:line="360" w:lineRule="auto"/>
+      </w:pPr>
+      <w:r>
+        <w:t>Sub directories will be made to accommodate smells that are categorized</w:t>
+      </w:r>
+    </w:p>
+    <w:p>
+      <w:pPr>
+        <w:pStyle w:val="Header"/>
+        <w:numPr>
+          <w:ilvl w:val="1"/>
+          <w:numId w:val="5"/>
+        </w:numPr>
+        <w:tabs>
+          <w:tab w:val="clear" w:pos="4320"/>
+          <w:tab w:val="clear" w:pos="8640"/>
+        </w:tabs>
+        <w:spacing w:before="120" w:line="360" w:lineRule="auto"/>
+      </w:pPr>
+      <w:r>
+        <w:lastRenderedPageBreak/>
+        <w:t>These categories include:</w:t>
+      </w:r>
+    </w:p>
+    <w:p>
+      <w:pPr>
+        <w:pStyle w:val="Header"/>
+        <w:numPr>
+          <w:ilvl w:val="2"/>
+          <w:numId w:val="5"/>
+        </w:numPr>
+        <w:tabs>
+          <w:tab w:val="clear" w:pos="4320"/>
+          <w:tab w:val="clear" w:pos="8640"/>
+        </w:tabs>
+        <w:spacing w:before="120" w:line="360" w:lineRule="auto"/>
+      </w:pPr>
+      <w:r>
+        <w:t>Bloater, Abuser, Coupler, Dispensable</w:t>
+      </w:r>
+    </w:p>
+    <w:p>
+      <w:pPr>
+        <w:pStyle w:val="Header"/>
+        <w:numPr>
+          <w:ilvl w:val="0"/>
+          <w:numId w:val="5"/>
+        </w:numPr>
+        <w:tabs>
+          <w:tab w:val="clear" w:pos="4320"/>
+          <w:tab w:val="clear" w:pos="8640"/>
+        </w:tabs>
+        <w:spacing w:before="120" w:line="360" w:lineRule="auto"/>
+      </w:pPr>
+      <w:r>
+        <w:t xml:space="preserve">The following interfaces will be made: </w:t>
+      </w:r>
+      <w:r>
+        <w:rPr>
+          <w:i/>
+        </w:rPr>
+        <w:t xml:space="preserve">Smellable, Abusable, </w:t>
+      </w:r>
+      <w:proofErr w:type="spellStart"/>
+      <w:r>
+        <w:rPr>
+          <w:i/>
+        </w:rPr>
+        <w:t>Bloatable</w:t>
+      </w:r>
+      <w:proofErr w:type="spellEnd"/>
+      <w:r>
+        <w:rPr>
+          <w:i/>
+        </w:rPr>
+        <w:t xml:space="preserve">, Coupleable and Dispensable. </w:t>
+      </w:r>
+      <w:r>
+        <w:t>To ensure that we enable plug-in-play system for the smells within the categories.</w:t>
+      </w:r>
+    </w:p>
+    <w:p>
+      <w:pPr>
+        <w:pStyle w:val="Header"/>
+        <w:tabs>
+          <w:tab w:val="clear" w:pos="4320"/>
+          <w:tab w:val="clear" w:pos="8640"/>
+        </w:tabs>
+        <w:spacing w:before="120" w:line="360" w:lineRule="auto"/>
+      </w:pPr>
+    </w:p>
+    <w:p>
+      <w:pPr>
+        <w:pStyle w:val="Header"/>
+        <w:tabs>
+          <w:tab w:val="clear" w:pos="4320"/>
+          <w:tab w:val="clear" w:pos="8640"/>
+        </w:tabs>
+        <w:spacing w:before="120" w:line="360" w:lineRule="auto"/>
+      </w:pPr>
+      <w:r>
+        <w:t>A sample hierarchy is shown to display the hierarchy specification.</w:t>
+      </w:r>
+    </w:p>
+    <w:p>
+      <w:pPr>
+        <w:pStyle w:val="Header"/>
+        <w:tabs>
+          <w:tab w:val="clear" w:pos="4320"/>
+          <w:tab w:val="clear" w:pos="8640"/>
+        </w:tabs>
+        <w:spacing w:before="120" w:line="360" w:lineRule="auto"/>
+        <w:ind w:left="720"/>
+        <w:rPr>
+          <w:i/>
+        </w:rPr>
+      </w:pPr>
+      <w:r>
+        <w:rPr>
+          <w:i/>
+          <w:color w:val="00B050"/>
+        </w:rPr>
+        <w:t>Smell</w:t>
+      </w:r>
+      <w:r>
+        <w:rPr>
+          <w:i/>
+        </w:rPr>
+        <w:t xml:space="preserve"> </w:t>
+      </w:r>
+      <w:r>
+        <w:t xml:space="preserve">extends </w:t>
+      </w:r>
+      <w:r>
+        <w:rPr>
+          <w:i/>
+          <w:color w:val="00B050"/>
+        </w:rPr>
+        <w:t xml:space="preserve">VoidVisitorAdapter&lt;Void&gt; </w:t>
+      </w:r>
+      <w:r>
+        <w:t xml:space="preserve">inherits </w:t>
+      </w:r>
+      <w:r>
+        <w:rPr>
+          <w:i/>
+          <w:color w:val="E36C0A" w:themeColor="accent6" w:themeShade="BF"/>
+        </w:rPr>
+        <w:t>Smellable</w:t>
+      </w:r>
+    </w:p>
+    <w:p>
+      <w:pPr>
+        <w:pStyle w:val="Header"/>
+        <w:tabs>
+          <w:tab w:val="clear" w:pos="4320"/>
+          <w:tab w:val="clear" w:pos="8640"/>
+        </w:tabs>
+        <w:spacing w:before="120" w:line="360" w:lineRule="auto"/>
+        <w:ind w:left="720"/>
+        <w:rPr>
+          <w:color w:val="E36C0A" w:themeColor="accent6" w:themeShade="BF"/>
+        </w:rPr>
+      </w:pPr>
+      <w:r>
+        <w:rPr>
+          <w:i/>
+        </w:rPr>
+        <w:tab/>
+      </w:r>
+      <w:r>
+        <w:rPr>
+          <w:i/>
+          <w:color w:val="00B050"/>
+        </w:rPr>
+        <w:t>Bloater</w:t>
+      </w:r>
+      <w:r>
+        <w:rPr>
+          <w:i/>
+        </w:rPr>
+        <w:t xml:space="preserve"> </w:t>
+      </w:r>
+      <w:r>
+        <w:t xml:space="preserve">extends </w:t>
+      </w:r>
+      <w:r>
+        <w:rPr>
+          <w:i/>
+          <w:color w:val="00B050"/>
+        </w:rPr>
+        <w:t>Smell</w:t>
+      </w:r>
+      <w:r>
+        <w:t xml:space="preserve"> inherits </w:t>
+      </w:r>
+      <w:proofErr w:type="spellStart"/>
+      <w:r>
+        <w:rPr>
+          <w:i/>
+          <w:color w:val="E36C0A" w:themeColor="accent6" w:themeShade="BF"/>
+        </w:rPr>
+        <w:t>Bloatable</w:t>
+      </w:r>
+      <w:proofErr w:type="spellEnd"/>
+    </w:p>
+    <w:p>
+      <w:pPr>
+        <w:pStyle w:val="Header"/>
+        <w:tabs>
+          <w:tab w:val="clear" w:pos="4320"/>
+          <w:tab w:val="clear" w:pos="8640"/>
+        </w:tabs>
+        <w:spacing w:before="120" w:line="360" w:lineRule="auto"/>
+        <w:ind w:left="720"/>
+        <w:rPr>
+          <w:i/>
+          <w:color w:val="00B050"/>
+        </w:rPr>
+      </w:pPr>
+      <w:r>
+        <w:tab/>
+      </w:r>
+      <w:r>
+        <w:tab/>
+      </w:r>
+      <w:r>
+        <w:rPr>
+          <w:i/>
+          <w:color w:val="00B050"/>
+        </w:rPr>
+        <w:t>LongParameterList</w:t>
+      </w:r>
+      <w:r>
+        <w:t xml:space="preserve"> extends </w:t>
+      </w:r>
+      <w:r>
+        <w:rPr>
+          <w:i/>
+          <w:color w:val="00B050"/>
+        </w:rPr>
+        <w:t>Bloater</w:t>
+      </w:r>
+    </w:p>
+    <w:p>
+      <w:pPr>
+        <w:pStyle w:val="Header"/>
+        <w:tabs>
+          <w:tab w:val="clear" w:pos="4320"/>
+          <w:tab w:val="clear" w:pos="8640"/>
+        </w:tabs>
+        <w:spacing w:before="120" w:line="360" w:lineRule="auto"/>
+        <w:rPr>
+          <w:i/>
+          <w:color w:val="00B050"/>
+        </w:rPr>
+      </w:pPr>
+    </w:p>
+    <w:p>
+      <w:pPr>
+        <w:pStyle w:val="Header"/>
+        <w:tabs>
+          <w:tab w:val="clear" w:pos="4320"/>
+          <w:tab w:val="clear" w:pos="8640"/>
+        </w:tabs>
+        <w:spacing w:before="120" w:line="360" w:lineRule="auto"/>
+        <w:rPr>
+          <w:i/>
+          <w:color w:val="0D0D0D" w:themeColor="text1" w:themeTint="F2"/>
+        </w:rPr>
+      </w:pPr>
+      <w:r>
+        <w:rPr>
+          <w:i/>
+          <w:color w:val="00B050"/>
+        </w:rPr>
+        <w:t xml:space="preserve">VoidVisitorAdapter&lt;Void&gt; </w:t>
+      </w:r>
+      <w:r>
+        <w:rPr>
+          <w:color w:val="0D0D0D" w:themeColor="text1" w:themeTint="F2"/>
+        </w:rPr>
+        <w:t xml:space="preserve">enables code smell detectors to visit nodes for a compilation unit related to the code smell. </w:t>
+      </w:r>
+      <w:r>
+        <w:rPr>
+          <w:i/>
+          <w:color w:val="0D0D0D" w:themeColor="text1" w:themeTint="F2"/>
+        </w:rPr>
+        <w:t>E.g. LongParameterList visits methods of a class and checks if the method has a long parameter</w:t>
+      </w:r>
+    </w:p>
+    <w:p>
+      <w:pPr>
+        <w:pStyle w:val="Header"/>
+        <w:tabs>
+          <w:tab w:val="clear" w:pos="4320"/>
+          <w:tab w:val="clear" w:pos="8640"/>
+        </w:tabs>
+        <w:spacing w:before="120" w:line="360" w:lineRule="auto"/>
+        <w:rPr>
+          <w:color w:val="0D0D0D" w:themeColor="text1" w:themeTint="F2"/>
+        </w:rPr>
+      </w:pPr>
+      <w:r>
+        <w:rPr>
+          <w:color w:val="0D0D0D" w:themeColor="text1" w:themeTint="F2"/>
+        </w:rPr>
+        <w:t>The following is possible due to the hierarchy above</w:t>
+      </w:r>
+      <w:r>
+        <w:rPr>
+          <w:color w:val="0D0D0D" w:themeColor="text1" w:themeTint="F2"/>
+        </w:rPr>
+        <w:t>:</w:t>
+      </w:r>
+    </w:p>
+    <w:p>
+      <w:pPr>
+        <w:pStyle w:val="Header"/>
+        <w:tabs>
+          <w:tab w:val="clear" w:pos="4320"/>
+          <w:tab w:val="clear" w:pos="8640"/>
+        </w:tabs>
+        <w:spacing w:before="120" w:line="360" w:lineRule="auto"/>
+        <w:ind w:firstLine="720"/>
+        <w:rPr>
+          <w:color w:val="0D0D0D" w:themeColor="text1" w:themeTint="F2"/>
+        </w:rPr>
+      </w:pPr>
+      <w:r>
+        <w:rPr>
+          <w:i/>
+          <w:color w:val="00B050"/>
+        </w:rPr>
+        <w:t>Smell</w:t>
+      </w:r>
+      <w:r>
+        <w:rPr>
+          <w:color w:val="00B050"/>
+        </w:rPr>
+        <w:t xml:space="preserve"> </w:t>
+      </w:r>
+      <w:r>
+        <w:rPr>
+          <w:color w:val="0D0D0D" w:themeColor="text1" w:themeTint="F2"/>
+        </w:rPr>
+        <w:t xml:space="preserve">longParameterList = </w:t>
+      </w:r>
+      <w:r>
+        <w:rPr>
+          <w:color w:val="FF0000"/>
+        </w:rPr>
+        <w:t>new</w:t>
+      </w:r>
+      <w:r>
+        <w:rPr>
+          <w:color w:val="0D0D0D" w:themeColor="text1" w:themeTint="F2"/>
+        </w:rPr>
+        <w:t xml:space="preserve"> </w:t>
+      </w:r>
+      <w:proofErr w:type="gramStart"/>
+      <w:r>
+        <w:rPr>
+          <w:color w:val="0D0D0D" w:themeColor="text1" w:themeTint="F2"/>
+        </w:rPr>
+        <w:t>LongParameterList(</w:t>
+      </w:r>
+      <w:proofErr w:type="gramEnd"/>
+      <w:r>
+        <w:rPr>
+          <w:color w:val="0D0D0D" w:themeColor="text1" w:themeTint="F2"/>
+        </w:rPr>
+        <w:t>);</w:t>
+      </w:r>
+    </w:p>
+    <w:p>
+      <w:pPr>
+        <w:pStyle w:val="Header"/>
+        <w:tabs>
+          <w:tab w:val="clear" w:pos="4320"/>
+          <w:tab w:val="clear" w:pos="8640"/>
+        </w:tabs>
+        <w:spacing w:before="120" w:line="360" w:lineRule="auto"/>
+        <w:rPr>
+          <w:color w:val="0D0D0D" w:themeColor="text1" w:themeTint="F2"/>
+        </w:rPr>
+      </w:pPr>
+    </w:p>
+    <w:p>
+      <w:pPr>
+        <w:pStyle w:val="Header"/>
+        <w:tabs>
+          <w:tab w:val="clear" w:pos="4320"/>
+          <w:tab w:val="clear" w:pos="8640"/>
+        </w:tabs>
+        <w:spacing w:before="120" w:line="360" w:lineRule="auto"/>
+        <w:rPr>
+          <w:color w:val="0D0D0D" w:themeColor="text1" w:themeTint="F2"/>
+        </w:rPr>
+      </w:pPr>
+      <w:r>
+        <w:rPr>
+          <w:b/>
+          <w:color w:val="0D0D0D" w:themeColor="text1" w:themeTint="F2"/>
+        </w:rPr>
+        <w:t>2.c Generate Report</w:t>
+      </w:r>
+    </w:p>
+    <w:p>
+      <w:pPr>
+        <w:pStyle w:val="Header"/>
+        <w:tabs>
+          <w:tab w:val="clear" w:pos="4320"/>
+          <w:tab w:val="clear" w:pos="8640"/>
+        </w:tabs>
+        <w:spacing w:before="120" w:line="360" w:lineRule="auto"/>
+        <w:rPr>
+          <w:color w:val="0D0D0D" w:themeColor="text1" w:themeTint="F2"/>
+        </w:rPr>
+      </w:pPr>
+      <w:r>
+        <w:rPr>
+          <w:color w:val="0D0D0D" w:themeColor="text1" w:themeTint="F2"/>
+        </w:rPr>
+        <w:t>The report will be available in multiple different forms.</w:t>
+      </w:r>
+    </w:p>
+    <w:p>
+      <w:pPr>
+        <w:pStyle w:val="Header"/>
+        <w:numPr>
+          <w:ilvl w:val="0"/>
+          <w:numId w:val="6"/>
+        </w:numPr>
+        <w:tabs>
+          <w:tab w:val="clear" w:pos="4320"/>
+          <w:tab w:val="clear" w:pos="8640"/>
+        </w:tabs>
+        <w:spacing w:before="120" w:line="360" w:lineRule="auto"/>
+        <w:rPr>
+          <w:color w:val="0D0D0D" w:themeColor="text1" w:themeTint="F2"/>
+        </w:rPr>
+      </w:pPr>
+      <w:r>
+        <w:rPr>
+          <w:color w:val="0D0D0D" w:themeColor="text1" w:themeTint="F2"/>
+        </w:rPr>
+        <w:t>A Report class will take in all the smells that were detected</w:t>
+      </w:r>
+    </w:p>
+    <w:p>
+      <w:pPr>
+        <w:pStyle w:val="Header"/>
+        <w:numPr>
+          <w:ilvl w:val="0"/>
+          <w:numId w:val="6"/>
+        </w:numPr>
+        <w:tabs>
+          <w:tab w:val="clear" w:pos="4320"/>
+          <w:tab w:val="clear" w:pos="8640"/>
+        </w:tabs>
+        <w:spacing w:before="120" w:line="360" w:lineRule="auto"/>
+        <w:rPr>
+          <w:color w:val="0D0D0D" w:themeColor="text1" w:themeTint="F2"/>
+        </w:rPr>
+      </w:pPr>
+      <w:r>
+        <w:rPr>
+          <w:color w:val="0D0D0D" w:themeColor="text1" w:themeTint="F2"/>
+        </w:rPr>
+        <w:t xml:space="preserve">It will have an object inside the report to enable calculations in generating data for the smells. This is to </w:t>
+      </w:r>
+      <w:r>
+        <w:rPr>
+          <w:b/>
+          <w:color w:val="0D0D0D" w:themeColor="text1" w:themeTint="F2"/>
+        </w:rPr>
+        <w:t>show distribution of different smells</w:t>
+      </w:r>
+      <w:r>
+        <w:rPr>
+          <w:color w:val="0D0D0D" w:themeColor="text1" w:themeTint="F2"/>
+        </w:rPr>
+        <w:t xml:space="preserve"> that exists within the code.</w:t>
+      </w:r>
+    </w:p>
+    <w:p>
+      <w:pPr>
+        <w:pStyle w:val="Header"/>
+        <w:numPr>
+          <w:ilvl w:val="2"/>
+          <w:numId w:val="6"/>
+        </w:numPr>
+        <w:tabs>
+          <w:tab w:val="clear" w:pos="4320"/>
+          <w:tab w:val="clear" w:pos="8640"/>
+        </w:tabs>
+        <w:spacing w:before="120" w:line="360" w:lineRule="auto"/>
+        <w:rPr>
+          <w:color w:val="0D0D0D" w:themeColor="text1" w:themeTint="F2"/>
+        </w:rPr>
+      </w:pPr>
+      <w:r>
+        <w:rPr>
+          <w:color w:val="0D0D0D" w:themeColor="text1" w:themeTint="F2"/>
+        </w:rPr>
+        <w:t>Sample text: Bloater Smells – 23</w:t>
+      </w:r>
+      <w:r>
+        <w:rPr>
+          <w:color w:val="0D0D0D" w:themeColor="text1" w:themeTint="F2"/>
+        </w:rPr>
+        <w:br/>
+        <w:t xml:space="preserve"> </w:t>
+      </w:r>
+      <w:r>
+        <w:rPr>
+          <w:color w:val="0D0D0D" w:themeColor="text1" w:themeTint="F2"/>
+        </w:rPr>
+        <w:tab/>
+      </w:r>
+      <w:r>
+        <w:rPr>
+          <w:color w:val="0D0D0D" w:themeColor="text1" w:themeTint="F2"/>
+        </w:rPr>
+        <w:tab/>
+      </w:r>
+      <w:r>
+        <w:rPr>
+          <w:color w:val="0D0D0D" w:themeColor="text1" w:themeTint="F2"/>
+        </w:rPr>
+        <w:tab/>
+        <w:t>LongParameterList – 15</w:t>
+      </w:r>
+      <w:r>
+        <w:rPr>
+          <w:color w:val="0D0D0D" w:themeColor="text1" w:themeTint="F2"/>
+        </w:rPr>
+        <w:br/>
+        <w:t xml:space="preserve"> </w:t>
+      </w:r>
+      <w:r>
+        <w:rPr>
+          <w:color w:val="0D0D0D" w:themeColor="text1" w:themeTint="F2"/>
+        </w:rPr>
+        <w:tab/>
+      </w:r>
+      <w:r>
+        <w:rPr>
+          <w:color w:val="0D0D0D" w:themeColor="text1" w:themeTint="F2"/>
+        </w:rPr>
+        <w:tab/>
+      </w:r>
+      <w:r>
+        <w:rPr>
+          <w:color w:val="0D0D0D" w:themeColor="text1" w:themeTint="F2"/>
+        </w:rPr>
+        <w:tab/>
+        <w:t>Long Method</w:t>
+      </w:r>
+      <w:r>
+        <w:rPr>
+          <w:color w:val="0D0D0D" w:themeColor="text1" w:themeTint="F2"/>
+        </w:rPr>
+        <w:tab/>
+        <w:t xml:space="preserve">           - 8 </w:t>
+      </w:r>
+    </w:p>
+    <w:p>
+      <w:pPr>
+        <w:pStyle w:val="Header"/>
+        <w:numPr>
+          <w:ilvl w:val="2"/>
+          <w:numId w:val="6"/>
+        </w:numPr>
+        <w:tabs>
+          <w:tab w:val="clear" w:pos="4320"/>
+          <w:tab w:val="clear" w:pos="8640"/>
+        </w:tabs>
+        <w:spacing w:before="120" w:line="360" w:lineRule="auto"/>
+        <w:rPr>
+          <w:color w:val="0D0D0D" w:themeColor="text1" w:themeTint="F2"/>
+        </w:rPr>
+      </w:pPr>
+      <w:r>
+        <w:rPr>
+          <w:color w:val="0D0D0D" w:themeColor="text1" w:themeTint="F2"/>
+        </w:rPr>
+        <w:t>Generate percentages in terms of smells.</w:t>
+      </w:r>
+    </w:p>
+    <w:p>
+      <w:pPr>
+        <w:pStyle w:val="Header"/>
+        <w:tabs>
+          <w:tab w:val="clear" w:pos="4320"/>
+          <w:tab w:val="clear" w:pos="8640"/>
+        </w:tabs>
+        <w:spacing w:before="120" w:line="360" w:lineRule="auto"/>
+        <w:ind w:left="2160"/>
+        <w:rPr>
+          <w:color w:val="0D0D0D" w:themeColor="text1" w:themeTint="F2"/>
+        </w:rPr>
+      </w:pPr>
+      <w:r>
+        <w:rPr>
+          <w:color w:val="0D0D0D" w:themeColor="text1" w:themeTint="F2"/>
+        </w:rPr>
+        <w:t>Bloater/Total Problems * 100%</w:t>
+      </w:r>
+    </w:p>
+    <w:p>
+      <w:pPr>
+        <w:pStyle w:val="Header"/>
+        <w:tabs>
+          <w:tab w:val="clear" w:pos="4320"/>
+          <w:tab w:val="clear" w:pos="8640"/>
+        </w:tabs>
+        <w:spacing w:before="120" w:line="360" w:lineRule="auto"/>
+        <w:ind w:left="2160"/>
+        <w:rPr>
+          <w:color w:val="0D0D0D" w:themeColor="text1" w:themeTint="F2"/>
+        </w:rPr>
+      </w:pPr>
+      <w:r>
+        <w:rPr>
+          <w:color w:val="0D0D0D" w:themeColor="text1" w:themeTint="F2"/>
+        </w:rPr>
+        <w:lastRenderedPageBreak/>
+        <w:t>Abusers/Total Problems * 100%</w:t>
+      </w:r>
+    </w:p>
+    <w:p>
+      <w:pPr>
+        <w:pStyle w:val="Header"/>
+        <w:tabs>
+          <w:tab w:val="clear" w:pos="4320"/>
+          <w:tab w:val="clear" w:pos="8640"/>
+        </w:tabs>
+        <w:spacing w:before="120" w:line="360" w:lineRule="auto"/>
+        <w:ind w:left="2160"/>
+        <w:rPr>
+          <w:color w:val="0D0D0D" w:themeColor="text1" w:themeTint="F2"/>
+        </w:rPr>
+      </w:pPr>
+      <w:r>
+        <w:rPr>
+          <w:color w:val="0D0D0D" w:themeColor="text1" w:themeTint="F2"/>
+        </w:rPr>
+        <w:t>Coupler/Total Problems * 100%</w:t>
+      </w:r>
+    </w:p>
+    <w:p>
+      <w:pPr>
+        <w:pStyle w:val="Header"/>
+        <w:tabs>
+          <w:tab w:val="clear" w:pos="4320"/>
+          <w:tab w:val="clear" w:pos="8640"/>
+        </w:tabs>
+        <w:spacing w:before="120" w:line="360" w:lineRule="auto"/>
+        <w:ind w:left="2160"/>
+        <w:rPr>
+          <w:color w:val="0D0D0D" w:themeColor="text1" w:themeTint="F2"/>
+        </w:rPr>
+      </w:pPr>
+      <w:r>
+        <w:rPr>
+          <w:color w:val="0D0D0D" w:themeColor="text1" w:themeTint="F2"/>
+        </w:rPr>
+        <w:t>Dispensable/Total Problems * 100%</w:t>
+      </w:r>
+    </w:p>
+    <w:p>
+      <w:pPr>
+        <w:pStyle w:val="Header"/>
+        <w:tabs>
+          <w:tab w:val="clear" w:pos="4320"/>
+          <w:tab w:val="clear" w:pos="8640"/>
+        </w:tabs>
+        <w:spacing w:before="120" w:line="360" w:lineRule="auto"/>
+        <w:ind w:left="2160"/>
+        <w:rPr>
+          <w:color w:val="0D0D0D" w:themeColor="text1" w:themeTint="F2"/>
+        </w:rPr>
+      </w:pPr>
+    </w:p>
+    <w:p>
+      <w:pPr>
+        <w:pStyle w:val="Header"/>
+        <w:tabs>
+          <w:tab w:val="clear" w:pos="4320"/>
+          <w:tab w:val="clear" w:pos="8640"/>
+        </w:tabs>
+        <w:spacing w:before="120" w:line="360" w:lineRule="auto"/>
+        <w:rPr>
+          <w:color w:val="0D0D0D" w:themeColor="text1" w:themeTint="F2"/>
+        </w:rPr>
+      </w:pPr>
+      <w:r>
+        <w:rPr>
+          <w:color w:val="0D0D0D" w:themeColor="text1" w:themeTint="F2"/>
+        </w:rPr>
+        <w:t xml:space="preserve">Furthermore, </w:t>
+      </w:r>
+      <w:r>
+        <w:rPr>
+          <w:color w:val="0D0D0D" w:themeColor="text1" w:themeTint="F2"/>
+        </w:rPr>
+        <w:t>the report can</w:t>
+      </w:r>
+      <w:r>
+        <w:rPr>
+          <w:color w:val="0D0D0D" w:themeColor="text1" w:themeTint="F2"/>
+        </w:rPr>
+        <w:t xml:space="preserve"> be obtained in a text file. </w:t>
+      </w:r>
+      <w:r>
+        <w:rPr>
+          <w:color w:val="0D0D0D" w:themeColor="text1" w:themeTint="F2"/>
+        </w:rPr>
+        <w:t>Displayed on a table like manner.</w:t>
+      </w:r>
+    </w:p>
+    <w:p>
+      <w:pPr>
+        <w:pStyle w:val="Header"/>
+        <w:numPr>
+          <w:ilvl w:val="0"/>
+          <w:numId w:val="7"/>
+        </w:numPr>
+        <w:tabs>
+          <w:tab w:val="clear" w:pos="4320"/>
+          <w:tab w:val="clear" w:pos="8640"/>
+        </w:tabs>
+        <w:spacing w:before="120" w:line="360" w:lineRule="auto"/>
+        <w:rPr>
+          <w:color w:val="0D0D0D" w:themeColor="text1" w:themeTint="F2"/>
+        </w:rPr>
+      </w:pPr>
+      <w:r>
+        <w:rPr>
+          <w:color w:val="0D0D0D" w:themeColor="text1" w:themeTint="F2"/>
+        </w:rPr>
+        <w:t>The report can also generate classes in either text or java format with comments added to wherever the code smells existed.</w:t>
+      </w:r>
+    </w:p>
+    <w:p>
+      <w:pPr>
+        <w:pStyle w:val="Header"/>
+        <w:tabs>
+          <w:tab w:val="clear" w:pos="4320"/>
+          <w:tab w:val="clear" w:pos="8640"/>
+        </w:tabs>
+        <w:spacing w:before="120" w:line="360" w:lineRule="auto"/>
+        <w:rPr>
+          <w:color w:val="0D0D0D" w:themeColor="text1" w:themeTint="F2"/>
+        </w:rPr>
+      </w:pPr>
+    </w:p>
+    <w:p>
+      <w:pPr>
+        <w:pStyle w:val="Header"/>
+        <w:tabs>
+          <w:tab w:val="clear" w:pos="4320"/>
+          <w:tab w:val="clear" w:pos="8640"/>
+        </w:tabs>
+        <w:spacing w:before="120" w:line="360" w:lineRule="auto"/>
+        <w:rPr>
+          <w:b/>
+          <w:color w:val="0D0D0D" w:themeColor="text1" w:themeTint="F2"/>
+        </w:rPr>
+      </w:pPr>
+      <w:r>
+        <w:rPr>
+          <w:b/>
+          <w:color w:val="0D0D0D" w:themeColor="text1" w:themeTint="F2"/>
+        </w:rPr>
+        <w:t>2.d Visualize the Code-Base &amp; Identify Trouble-Spots</w:t>
+      </w:r>
+    </w:p>
+    <w:p>
+      <w:pPr>
+        <w:pStyle w:val="Header"/>
+        <w:tabs>
+          <w:tab w:val="clear" w:pos="4320"/>
+          <w:tab w:val="clear" w:pos="8640"/>
+        </w:tabs>
+        <w:spacing w:before="120" w:line="360" w:lineRule="auto"/>
+        <w:rPr>
+          <w:color w:val="0D0D0D" w:themeColor="text1" w:themeTint="F2"/>
+        </w:rPr>
+      </w:pPr>
+      <w:r>
+        <w:rPr>
+          <w:color w:val="0D0D0D" w:themeColor="text1" w:themeTint="F2"/>
+        </w:rPr>
+        <w:t xml:space="preserve">The code base is planned to be visualized on the web browser using spring and CSS. </w:t>
+      </w:r>
+    </w:p>
+    <w:p>
+      <w:pPr>
+        <w:pStyle w:val="Header"/>
+        <w:numPr>
+          <w:ilvl w:val="0"/>
+          <w:numId w:val="7"/>
+        </w:numPr>
+        <w:tabs>
+          <w:tab w:val="clear" w:pos="4320"/>
+          <w:tab w:val="clear" w:pos="8640"/>
+        </w:tabs>
+        <w:spacing w:before="120" w:line="360" w:lineRule="auto"/>
+        <w:rPr>
+          <w:color w:val="0D0D0D" w:themeColor="text1" w:themeTint="F2"/>
+        </w:rPr>
+      </w:pPr>
+      <w:r>
+        <w:rPr>
+          <w:color w:val="0D0D0D" w:themeColor="text1" w:themeTint="F2"/>
+        </w:rPr>
+        <w:t>Each smell will have their own identifying color in hexadecimal for CSS to interpret.</w:t>
+      </w:r>
+    </w:p>
+    <w:p>
+      <w:pPr>
+        <w:pStyle w:val="Header"/>
+        <w:numPr>
+          <w:ilvl w:val="0"/>
+          <w:numId w:val="7"/>
+        </w:numPr>
+        <w:tabs>
+          <w:tab w:val="clear" w:pos="4320"/>
+          <w:tab w:val="clear" w:pos="8640"/>
+        </w:tabs>
+        <w:spacing w:before="120" w:line="360" w:lineRule="auto"/>
+        <w:rPr>
+          <w:color w:val="0D0D0D" w:themeColor="text1" w:themeTint="F2"/>
+        </w:rPr>
+      </w:pPr>
+      <w:r>
+        <w:rPr>
+          <w:color w:val="0D0D0D" w:themeColor="text1" w:themeTint="F2"/>
+        </w:rPr>
+        <w:t>Scentaur plans to visualize problems by either commenting problems above the smell or color coding the specific problems.</w:t>
+      </w:r>
+    </w:p>
+    <w:p>
+      <w:pPr>
+        <w:pStyle w:val="Header"/>
+        <w:numPr>
+          <w:ilvl w:val="0"/>
+          <w:numId w:val="7"/>
+        </w:numPr>
+        <w:tabs>
+          <w:tab w:val="clear" w:pos="4320"/>
+          <w:tab w:val="clear" w:pos="8640"/>
+        </w:tabs>
+        <w:spacing w:before="120" w:line="360" w:lineRule="auto"/>
+        <w:rPr>
+          <w:color w:val="0D0D0D" w:themeColor="text1" w:themeTint="F2"/>
+        </w:rPr>
+      </w:pPr>
+      <w:r>
+        <w:rPr>
+          <w:color w:val="0D0D0D" w:themeColor="text1" w:themeTint="F2"/>
+        </w:rPr>
+        <w:t>Using the compilation unit to locate the line at which the problems exists we can add color to it.</w:t>
+      </w:r>
+    </w:p>
+    <w:p>
+      <w:pPr>
+        <w:pStyle w:val="Header"/>
+        <w:numPr>
+          <w:ilvl w:val="0"/>
+          <w:numId w:val="7"/>
+        </w:numPr>
+        <w:tabs>
+          <w:tab w:val="clear" w:pos="4320"/>
+          <w:tab w:val="clear" w:pos="8640"/>
+        </w:tabs>
+        <w:spacing w:before="120" w:line="360" w:lineRule="auto"/>
+        <w:rPr>
+          <w:color w:val="0D0D0D" w:themeColor="text1" w:themeTint="F2"/>
+        </w:rPr>
+      </w:pPr>
+      <w:r>
+        <w:rPr>
+          <w:color w:val="0D0D0D" w:themeColor="text1" w:themeTint="F2"/>
+        </w:rPr>
+        <w:t>Problems will be highlighted.</w:t>
+      </w:r>
+    </w:p>
+    <w:p>
+      <w:pPr>
+        <w:pStyle w:val="Header"/>
+        <w:numPr>
+          <w:ilvl w:val="0"/>
+          <w:numId w:val="7"/>
+        </w:numPr>
+        <w:tabs>
+          <w:tab w:val="clear" w:pos="4320"/>
+          <w:tab w:val="clear" w:pos="8640"/>
+        </w:tabs>
+        <w:spacing w:before="120" w:line="360" w:lineRule="auto"/>
+        <w:rPr>
+          <w:color w:val="0D0D0D" w:themeColor="text1" w:themeTint="F2"/>
+        </w:rPr>
+      </w:pPr>
+      <w:r>
+        <w:rPr>
+          <w:color w:val="0D0D0D" w:themeColor="text1" w:themeTint="F2"/>
+        </w:rPr>
+        <w:t>A cross comparison will be shown where the left-hand side displays the original code and the right-hand side displays the updated version containing comments or highlighted text describing the code smell.</w:t>
+      </w:r>
+    </w:p>
+    <w:p>
+      <w:pPr>
+        <w:pStyle w:val="Header"/>
+        <w:numPr>
+          <w:ilvl w:val="0"/>
+          <w:numId w:val="7"/>
+        </w:numPr>
+        <w:tabs>
+          <w:tab w:val="clear" w:pos="4320"/>
+          <w:tab w:val="clear" w:pos="8640"/>
+        </w:tabs>
+        <w:spacing w:before="120" w:line="360" w:lineRule="auto"/>
+        <w:rPr>
+          <w:color w:val="0D0D0D" w:themeColor="text1" w:themeTint="F2"/>
+        </w:rPr>
+      </w:pPr>
+      <w:r>
+        <w:rPr>
+          <w:color w:val="0D0D0D" w:themeColor="text1" w:themeTint="F2"/>
+        </w:rPr>
+        <w:t>Users will be enabled to choose different smells to detect from through a selection bar. The default option is the one where all smells are sniffed for.</w:t>
+      </w:r>
+      <w:r>
+        <w:rPr>
+          <w:color w:val="0D0D0D" w:themeColor="text1" w:themeTint="F2"/>
+        </w:rPr>
+        <w:t xml:space="preserve"> [Drop Down Menu]</w:t>
+      </w:r>
+    </w:p>
+    <w:p>
+      <w:pPr>
+        <w:pStyle w:val="Header"/>
+        <w:numPr>
+          <w:ilvl w:val="0"/>
+          <w:numId w:val="7"/>
+        </w:numPr>
+        <w:tabs>
+          <w:tab w:val="clear" w:pos="4320"/>
+          <w:tab w:val="clear" w:pos="8640"/>
+        </w:tabs>
+        <w:spacing w:before="120" w:line="360" w:lineRule="auto"/>
+        <w:rPr>
+          <w:color w:val="0D0D0D" w:themeColor="text1" w:themeTint="F2"/>
+        </w:rPr>
+      </w:pPr>
+      <w:r>
+        <w:rPr>
+          <w:color w:val="0D0D0D" w:themeColor="text1" w:themeTint="F2"/>
+        </w:rPr>
+        <w:t xml:space="preserve">Percentages </w:t>
+      </w:r>
+      <w:r>
+        <w:rPr>
+          <w:color w:val="0D0D0D" w:themeColor="text1" w:themeTint="F2"/>
+        </w:rPr>
+        <w:t>like</w:t>
+      </w:r>
+      <w:r>
+        <w:rPr>
+          <w:color w:val="0D0D0D" w:themeColor="text1" w:themeTint="F2"/>
+        </w:rPr>
+        <w:t xml:space="preserve"> the calculations in the report will be shown in terms of pie charts, histograms and other visual representations. </w:t>
+      </w:r>
+    </w:p>
+    <w:p>
+      <w:pPr>
+        <w:pStyle w:val="Header"/>
+        <w:tabs>
+          <w:tab w:val="clear" w:pos="4320"/>
+          <w:tab w:val="clear" w:pos="8640"/>
+        </w:tabs>
+        <w:spacing w:before="120" w:line="360" w:lineRule="auto"/>
+        <w:rPr>
+          <w:color w:val="0D0D0D" w:themeColor="text1" w:themeTint="F2"/>
+        </w:rPr>
+      </w:pPr>
+    </w:p>
+    <w:p>
+      <w:pPr>
+        <w:spacing w:before="120" w:line="360" w:lineRule="auto"/>
+        <w:rPr>
+          <w:b/>
+          <w:sz w:val="28"/>
+          <w:szCs w:val="28"/>
+        </w:rPr>
+      </w:pPr>
+      <w:r>
+        <w:rPr>
+          <w:b/>
+          <w:sz w:val="28"/>
+          <w:szCs w:val="28"/>
+        </w:rPr>
+        <w:lastRenderedPageBreak/>
+        <w:t>3</w:t>
+      </w:r>
+      <w:r>
+        <w:rPr>
+          <w:b/>
+          <w:sz w:val="28"/>
+          <w:szCs w:val="28"/>
+        </w:rPr>
+        <w:t xml:space="preserve">. </w:t>
+      </w:r>
+      <w:r>
+        <w:rPr>
+          <w:b/>
+          <w:sz w:val="28"/>
+          <w:szCs w:val="28"/>
+        </w:rPr>
+        <w:t>Software O</w:t>
+      </w:r>
       <w:bookmarkStart w:id="0" w:name="_GoBack"/>
       <w:bookmarkEnd w:id="0"/>
-    </w:p>
-    <w:p>
-      <w:pPr>
-        <w:spacing w:before="120" w:line="360" w:lineRule="auto"/>
-        <w:jc w:val="both"/>
-      </w:pPr>
-      <w:r>
-        <w:t>Introduce your vision of the project and what you hope to a</w:t>
-      </w:r>
-      <w:r>
-        <w:rPr>
-          <w:highlight w:val="yellow"/>
-        </w:rPr>
-        <w:t>chiev</w:t>
-      </w:r>
-      <w:r>
-        <w:t>e. What are the main g</w:t>
-      </w:r>
-      <w:r>
-        <w:rPr>
-          <w:highlight w:val="yellow"/>
-        </w:rPr>
-        <w:t>oals</w:t>
-      </w:r>
-      <w:r>
-        <w:t xml:space="preserve"> of the project in your view? What should the typical user experience when using your system?</w:t>
-      </w:r>
-    </w:p>
-    <w:p>
-      <w:pPr>
-        <w:spacing w:before="120" w:line="360" w:lineRule="auto"/>
+      <w:r>
         <w:rPr>
           <w:b/>
           <w:sz w:val="28"/>
           <w:szCs w:val="28"/>
         </w:rPr>
-      </w:pPr>
+        <w:t xml:space="preserve">verview </w:t>
+      </w:r>
+    </w:p>
+    <w:p>
+      <w:pPr>
+        <w:spacing w:before="120" w:line="360" w:lineRule="auto"/>
+        <w:jc w:val="both"/>
+      </w:pPr>
+      <w:r>
+        <w:t>Provide a schematic view of your design here. A UML diagram might be useful. What interfaces are you putting in place to ensure different team members are working toward a coherent body of software elements are can be coherently integrated and tested.</w:t>
+      </w:r>
     </w:p>
     <w:p>
       <w:pPr>
@@ -297,21 +1802,23 @@
           <w:szCs w:val="28"/>
         </w:rPr>
       </w:pPr>
-      <w:r>
+    </w:p>
+    <w:p>
+      <w:pPr>
+        <w:spacing w:before="120" w:line="360" w:lineRule="auto"/>
         <w:rPr>
           <w:b/>
           <w:sz w:val="28"/>
           <w:szCs w:val="28"/>
         </w:rPr>
-        <w:t>2</w:t>
-      </w:r>
+      </w:pPr>
       <w:r>
         <w:rPr>
           <w:b/>
           <w:sz w:val="28"/>
           <w:szCs w:val="28"/>
         </w:rPr>
-        <w:t xml:space="preserve">. </w:t>
+        <w:t>4</w:t>
       </w:r>
       <w:r>
         <w:rPr>
@@ -319,34 +1826,29 @@
           <w:sz w:val="28"/>
           <w:szCs w:val="28"/>
         </w:rPr>
-        <w:t>Specification</w:t>
-      </w:r>
-    </w:p>
-    <w:p>
-      <w:pPr>
-        <w:spacing w:before="120" w:line="360" w:lineRule="auto"/>
-        <w:jc w:val="both"/>
-      </w:pPr>
-      <w:r>
-        <w:t xml:space="preserve">Provide a more formal specification of the planned features of your system here. </w:t>
-      </w:r>
-      <w:proofErr w:type="gramStart"/>
-      <w:r>
-        <w:t>What  kind</w:t>
-      </w:r>
-      <w:proofErr w:type="gramEnd"/>
-      <w:r>
-        <w:t xml:space="preserve"> of user interface will it provide (web framework or application GUI)? </w:t>
-      </w:r>
-    </w:p>
-    <w:p>
-      <w:pPr>
-        <w:spacing w:before="120" w:line="360" w:lineRule="auto"/>
+        <w:t xml:space="preserve">. </w:t>
+      </w:r>
+      <w:r>
         <w:rPr>
           <w:b/>
           <w:sz w:val="28"/>
           <w:szCs w:val="28"/>
         </w:rPr>
+        <w:t>Major Responsibilities and Work Breakdown</w:t>
+      </w:r>
+    </w:p>
+    <w:p>
+      <w:pPr>
+        <w:spacing w:before="120" w:line="360" w:lineRule="auto"/>
+        <w:jc w:val="both"/>
+      </w:pPr>
+      <w:r>
+        <w:t>Provide a modular view of the work here, with an assignment of responsibilities to each team member. A Gantt diagram is useful here.</w:t>
+      </w:r>
+    </w:p>
+    <w:p>
+      <w:pPr>
+        <w:spacing w:before="120" w:line="360" w:lineRule="auto"/>
       </w:pPr>
     </w:p>
     <w:p>
@@ -364,7 +1866,7 @@
           <w:sz w:val="28"/>
           <w:szCs w:val="28"/>
         </w:rPr>
-        <w:t>3</w:t>
+        <w:t>5</w:t>
       </w:r>
       <w:r>
         <w:rPr>
@@ -380,27 +1882,25 @@
           <w:sz w:val="28"/>
           <w:szCs w:val="28"/>
         </w:rPr>
-        <w:t xml:space="preserve">Software Overview </w:t>
-      </w:r>
-    </w:p>
-    <w:p>
-      <w:pPr>
-        <w:spacing w:before="120" w:line="360" w:lineRule="auto"/>
-        <w:jc w:val="both"/>
-      </w:pPr>
-      <w:r>
-        <w:t>Provide a schematic view of your design here. A UML diagram might be useful. What interfaces are you putting in place to ensure different team members are working toward a coherent body of software elements are can be coherently integrated and tested.</w:t>
-      </w:r>
-    </w:p>
-    <w:p>
-      <w:pPr>
-        <w:spacing w:before="120" w:line="360" w:lineRule="auto"/>
+        <w:t xml:space="preserve">Team </w:t>
+      </w:r>
+      <w:r>
         <w:rPr>
           <w:b/>
           <w:sz w:val="28"/>
           <w:szCs w:val="28"/>
         </w:rPr>
-      </w:pPr>
+        <w:t xml:space="preserve">Communication </w:t>
+      </w:r>
+    </w:p>
+    <w:p>
+      <w:pPr>
+        <w:spacing w:before="120" w:line="360" w:lineRule="auto"/>
+        <w:jc w:val="both"/>
+      </w:pPr>
+      <w:r>
+        <w:t>Provide an overview of the tools and methodology you will be using to ensure productive teamwork and a transparent flow of information. Will you be using any groupware applications to coordinate your efforts? How often will you be meeting as a team? How will you use resources like GitHub to maximum effect?  How will you deal with disagreements or scheduling conflicts or misalignment of goals or plans?</w:t>
+      </w:r>
     </w:p>
     <w:p>
       <w:pPr>
@@ -411,21 +1911,23 @@
           <w:szCs w:val="28"/>
         </w:rPr>
       </w:pPr>
-      <w:r>
+    </w:p>
+    <w:p>
+      <w:pPr>
+        <w:spacing w:before="120" w:line="360" w:lineRule="auto"/>
         <w:rPr>
           <w:b/>
           <w:sz w:val="28"/>
           <w:szCs w:val="28"/>
         </w:rPr>
-        <w:t>4</w:t>
-      </w:r>
+      </w:pPr>
       <w:r>
         <w:rPr>
           <w:b/>
           <w:sz w:val="28"/>
           <w:szCs w:val="28"/>
         </w:rPr>
-        <w:t xml:space="preserve">. </w:t>
+        <w:t>6</w:t>
       </w:r>
       <w:r>
         <w:rPr>
@@ -433,187 +1935,86 @@
           <w:sz w:val="28"/>
           <w:szCs w:val="28"/>
         </w:rPr>
-        <w:t>Major Responsibilities and Work Breakdown</w:t>
-      </w:r>
-    </w:p>
-    <w:p>
-      <w:pPr>
-        <w:spacing w:before="120" w:line="360" w:lineRule="auto"/>
-        <w:jc w:val="both"/>
-      </w:pPr>
-      <w:r>
-        <w:t>Provide a modular view of the work here, with an assignment of responsibilities to each team member. A Gantt diagram is useful here.</w:t>
-      </w:r>
-    </w:p>
-    <w:p>
-      <w:pPr>
-        <w:spacing w:before="120" w:line="360" w:lineRule="auto"/>
-      </w:pPr>
-    </w:p>
-    <w:p>
-      <w:pPr>
-        <w:spacing w:before="120" w:line="360" w:lineRule="auto"/>
+        <w:t xml:space="preserve">. </w:t>
+      </w:r>
+      <w:r>
         <w:rPr>
           <w:b/>
           <w:sz w:val="28"/>
           <w:szCs w:val="28"/>
         </w:rPr>
-      </w:pPr>
-      <w:r>
+        <w:t>Concluding Remarks</w:t>
+      </w:r>
+    </w:p>
+    <w:p>
+      <w:pPr>
+        <w:widowControl w:val="0"/>
+        <w:spacing w:before="120" w:line="360" w:lineRule="auto"/>
+      </w:pPr>
+      <w:r>
+        <w:t xml:space="preserve">Provide a brief statement of your team’s philosophy here. Mention any special of noteworthy aspects of your approach to the problem. Highlight any risks you feel may impact the </w:t>
+      </w:r>
+      <w:proofErr w:type="gramStart"/>
+      <w:r>
+        <w:t>work, and</w:t>
+      </w:r>
+      <w:proofErr w:type="gramEnd"/>
+      <w:r>
+        <w:t xml:space="preserve"> offer mitigation strategies if necessary.</w:t>
+      </w:r>
+    </w:p>
+    <w:p>
+      <w:pPr>
+        <w:spacing w:before="120" w:line="360" w:lineRule="auto"/>
+      </w:pPr>
+    </w:p>
+    <w:p>
+      <w:pPr>
+        <w:spacing w:before="120" w:line="360" w:lineRule="auto"/>
         <w:rPr>
           <w:b/>
           <w:sz w:val="28"/>
           <w:szCs w:val="28"/>
         </w:rPr>
-        <w:t>5</w:t>
-      </w:r>
+      </w:pPr>
       <w:r>
         <w:rPr>
           <w:b/>
           <w:sz w:val="28"/>
           <w:szCs w:val="28"/>
         </w:rPr>
-        <w:t xml:space="preserve">. </w:t>
-      </w:r>
-      <w:r>
+        <w:t>Acknowledgements</w:t>
+      </w:r>
+    </w:p>
+    <w:p>
+      <w:pPr>
+        <w:spacing w:before="120" w:line="360" w:lineRule="auto"/>
+      </w:pPr>
+      <w:r>
+        <w:t>Every team member should contribute an equal effort to this report. Use this optional section to provide report credits, or to highlight a special contribution by a given team member.</w:t>
+      </w:r>
+    </w:p>
+    <w:p>
+      <w:pPr>
+        <w:spacing w:before="120" w:line="360" w:lineRule="auto"/>
+      </w:pPr>
+    </w:p>
+    <w:p>
+      <w:pPr>
+        <w:spacing w:before="120" w:line="360" w:lineRule="auto"/>
         <w:rPr>
           <w:b/>
           <w:sz w:val="28"/>
           <w:szCs w:val="28"/>
         </w:rPr>
-        <w:t xml:space="preserve">Team </w:t>
-      </w:r>
+      </w:pPr>
       <w:r>
         <w:rPr>
           <w:b/>
           <w:sz w:val="28"/>
           <w:szCs w:val="28"/>
         </w:rPr>
-        <w:t xml:space="preserve">Communication </w:t>
-      </w:r>
-    </w:p>
-    <w:p>
-      <w:pPr>
-        <w:spacing w:before="120" w:line="360" w:lineRule="auto"/>
-        <w:jc w:val="both"/>
-      </w:pPr>
-      <w:r>
-        <w:t>Provide an overview of the tools and methodology you will be using to ensure productive teamwork and a transparent flow of information. Will you be using any groupware applications to coordinate your efforts? How often will you be meeting as a team? How will you use resources like GitHub to maximum effect?  How will you deal with disagreements or scheduling conflicts or misalignment of goals or plans?</w:t>
-      </w:r>
-    </w:p>
-    <w:p>
-      <w:pPr>
-        <w:spacing w:before="120" w:line="360" w:lineRule="auto"/>
-        <w:rPr>
-          <w:b/>
-          <w:sz w:val="28"/>
-          <w:szCs w:val="28"/>
-        </w:rPr>
-      </w:pPr>
-    </w:p>
-    <w:p>
-      <w:pPr>
-        <w:spacing w:before="120" w:line="360" w:lineRule="auto"/>
-        <w:rPr>
-          <w:b/>
-          <w:sz w:val="28"/>
-          <w:szCs w:val="28"/>
-        </w:rPr>
-      </w:pPr>
-      <w:r>
-        <w:rPr>
-          <w:b/>
-          <w:sz w:val="28"/>
-          <w:szCs w:val="28"/>
-        </w:rPr>
         <w:lastRenderedPageBreak/>
-        <w:t>6</w:t>
-      </w:r>
-      <w:r>
-        <w:rPr>
-          <w:b/>
-          <w:sz w:val="28"/>
-          <w:szCs w:val="28"/>
-        </w:rPr>
-        <w:t xml:space="preserve">. </w:t>
-      </w:r>
-      <w:r>
-        <w:rPr>
-          <w:b/>
-          <w:sz w:val="28"/>
-          <w:szCs w:val="28"/>
-        </w:rPr>
-        <w:t>Concluding Remarks</w:t>
-      </w:r>
-    </w:p>
-    <w:p>
-      <w:pPr>
-        <w:widowControl w:val="0"/>
-        <w:spacing w:before="120" w:line="360" w:lineRule="auto"/>
-      </w:pPr>
-      <w:r>
-        <w:t xml:space="preserve">Provide a brief statement of your team’s philosophy here. Mention any special of noteworthy aspects of your approach to the problem. Highlight any risks you feel may impact the </w:t>
-      </w:r>
-      <w:proofErr w:type="gramStart"/>
-      <w:r>
-        <w:t>work, and</w:t>
-      </w:r>
-      <w:proofErr w:type="gramEnd"/>
-      <w:r>
-        <w:t xml:space="preserve"> offer mitigation strategies if necessary.</w:t>
-      </w:r>
-    </w:p>
-    <w:p>
-      <w:pPr>
-        <w:spacing w:before="120" w:line="360" w:lineRule="auto"/>
-      </w:pPr>
-    </w:p>
-    <w:p>
-      <w:pPr>
-        <w:spacing w:before="120" w:line="360" w:lineRule="auto"/>
-        <w:rPr>
-          <w:b/>
-          <w:sz w:val="28"/>
-          <w:szCs w:val="28"/>
-        </w:rPr>
-      </w:pPr>
-      <w:r>
-        <w:rPr>
-          <w:b/>
-          <w:sz w:val="28"/>
-          <w:szCs w:val="28"/>
-        </w:rPr>
-        <w:t>Acknowledgements</w:t>
-      </w:r>
-    </w:p>
-    <w:p>
-      <w:pPr>
-        <w:spacing w:before="120" w:line="360" w:lineRule="auto"/>
-      </w:pPr>
-      <w:r>
-        <w:t>Every team member should contribute an equal effort to this report. Use this optional section to provide report credits, or to highlight a special contribution by a given team member.</w:t>
-      </w:r>
-    </w:p>
-    <w:p>
-      <w:pPr>
-        <w:spacing w:before="120" w:line="360" w:lineRule="auto"/>
-      </w:pPr>
-    </w:p>
-    <w:p>
-      <w:pPr>
-        <w:spacing w:before="120" w:line="360" w:lineRule="auto"/>
-        <w:rPr>
-          <w:b/>
-          <w:sz w:val="28"/>
-          <w:szCs w:val="28"/>
-        </w:rPr>
-      </w:pPr>
-      <w:r>
-        <w:rPr>
-          <w:b/>
-          <w:sz w:val="28"/>
-          <w:szCs w:val="28"/>
-        </w:rPr>
         <w:t>References</w:t>
       </w:r>
     </w:p>
@@ -787,6 +2188,657 @@
 <file path=word/numbering.xml><?xml version="1.0" encoding="utf-8"?>
 <w:numbering xmlns:wpc="http://schemas.microsoft.com/office/word/2010/wordprocessingCanvas" xmlns:cx="http://schemas.microsoft.com/office/drawing/2014/chartex" xmlns:cx1="http://schemas.microsoft.com/office/drawing/2015/9/8/chartex" xmlns:cx2="http://schemas.microsoft.com/office/drawing/2015/10/21/chartex" xmlns:cx3="http://schemas.microsoft.com/office/drawing/2016/5/9/chartex" xmlns:cx4="http://schemas.microsoft.com/office/drawing/2016/5/10/chartex" xmlns:cx5="http://schemas.microsoft.com/office/drawing/2016/5/11/chartex" xmlns:cx6="http://schemas.microsoft.com/office/drawing/2016/5/12/chartex" xmlns:cx7="http://schemas.microsoft.com/office/drawing/2016/5/13/chartex" xmlns:cx8="http://schemas.microsoft.com/office/drawing/2016/5/14/chartex" xmlns:mc="http://schemas.openxmlformats.org/markup-compatibility/2006" xmlns:aink="http://schemas.microsoft.com/office/drawing/2016/ink" xmlns:am3d="http://schemas.microsoft.com/office/drawing/2017/model3d" xmlns:o="urn:schemas-microsoft-com:office:office" xmlns:r="http://schemas.openxmlformats.org/officeDocument/2006/relationships" xmlns:m="http://schemas.openxmlformats.org/officeDocument/2006/math" xmlns:v="urn:schemas-microsoft-com:vml" xmlns:wp14="http://schemas.microsoft.com/office/word/2010/wordprocessingDrawing" xmlns:wp="http://schemas.openxmlformats.org/drawingml/2006/wordprocessingDrawing" xmlns:w10="urn:schemas-microsoft-com:office:word" xmlns:w="http://schemas.openxmlformats.org/wordprocessingml/2006/main" xmlns:w14="http://schemas.microsoft.com/office/word/2010/wordml" xmlns:w15="http://schemas.microsoft.com/office/word/2012/wordml" xmlns:w16cid="http://schemas.microsoft.com/office/word/2016/wordml/cid" xmlns:w16se="http://schemas.microsoft.com/office/word/2015/wordml/symex" xmlns:wpg="http://schemas.microsoft.com/office/word/2010/wordprocessingGroup" xmlns:wpi="http://schemas.microsoft.com/office/word/2010/wordprocessingInk" xmlns:wne="http://schemas.microsoft.com/office/word/2006/wordml" xmlns:wps="http://schemas.microsoft.com/office/word/2010/wordprocessingShape" mc:Ignorable="w14 w15 w16se w16cid wp14">
   <w:abstractNum w:abstractNumId="0" w15:restartNumberingAfterBreak="0">
+    <w:nsid w:val="048A4DFD"/>
+    <w:multiLevelType w:val="hybridMultilevel"/>
+    <w:tmpl w:val="073A8010"/>
+    <w:lvl w:ilvl="0" w:tplc="0809000B">
+      <w:start w:val="1"/>
+      <w:numFmt w:val="bullet"/>
+      <w:lvlText w:val=""/>
+      <w:lvlJc w:val="left"/>
+      <w:pPr>
+        <w:ind w:left="720" w:hanging="360"/>
+      </w:pPr>
+      <w:rPr>
+        <w:rFonts w:ascii="Wingdings" w:hAnsi="Wingdings" w:hint="default"/>
+      </w:rPr>
+    </w:lvl>
+    <w:lvl w:ilvl="1" w:tplc="08090003">
+      <w:start w:val="1"/>
+      <w:numFmt w:val="bullet"/>
+      <w:lvlText w:val="o"/>
+      <w:lvlJc w:val="left"/>
+      <w:pPr>
+        <w:ind w:left="1440" w:hanging="360"/>
+      </w:pPr>
+      <w:rPr>
+        <w:rFonts w:ascii="Courier New" w:hAnsi="Courier New" w:cs="Courier New" w:hint="default"/>
+      </w:rPr>
+    </w:lvl>
+    <w:lvl w:ilvl="2" w:tplc="08090005">
+      <w:start w:val="1"/>
+      <w:numFmt w:val="bullet"/>
+      <w:lvlText w:val=""/>
+      <w:lvlJc w:val="left"/>
+      <w:pPr>
+        <w:ind w:left="2160" w:hanging="360"/>
+      </w:pPr>
+      <w:rPr>
+        <w:rFonts w:ascii="Wingdings" w:hAnsi="Wingdings" w:hint="default"/>
+      </w:rPr>
+    </w:lvl>
+    <w:lvl w:ilvl="3" w:tplc="08090001">
+      <w:start w:val="1"/>
+      <w:numFmt w:val="bullet"/>
+      <w:lvlText w:val=""/>
+      <w:lvlJc w:val="left"/>
+      <w:pPr>
+        <w:ind w:left="2880" w:hanging="360"/>
+      </w:pPr>
+      <w:rPr>
+        <w:rFonts w:ascii="Symbol" w:hAnsi="Symbol" w:hint="default"/>
+      </w:rPr>
+    </w:lvl>
+    <w:lvl w:ilvl="4" w:tplc="08090003">
+      <w:start w:val="1"/>
+      <w:numFmt w:val="bullet"/>
+      <w:lvlText w:val="o"/>
+      <w:lvlJc w:val="left"/>
+      <w:pPr>
+        <w:ind w:left="3600" w:hanging="360"/>
+      </w:pPr>
+      <w:rPr>
+        <w:rFonts w:ascii="Courier New" w:hAnsi="Courier New" w:cs="Courier New" w:hint="default"/>
+      </w:rPr>
+    </w:lvl>
+    <w:lvl w:ilvl="5" w:tplc="08090005" w:tentative="1">
+      <w:start w:val="1"/>
+      <w:numFmt w:val="bullet"/>
+      <w:lvlText w:val=""/>
+      <w:lvlJc w:val="left"/>
+      <w:pPr>
+        <w:ind w:left="4320" w:hanging="360"/>
+      </w:pPr>
+      <w:rPr>
+        <w:rFonts w:ascii="Wingdings" w:hAnsi="Wingdings" w:hint="default"/>
+      </w:rPr>
+    </w:lvl>
+    <w:lvl w:ilvl="6" w:tplc="08090001" w:tentative="1">
+      <w:start w:val="1"/>
+      <w:numFmt w:val="bullet"/>
+      <w:lvlText w:val=""/>
+      <w:lvlJc w:val="left"/>
+      <w:pPr>
+        <w:ind w:left="5040" w:hanging="360"/>
+      </w:pPr>
+      <w:rPr>
+        <w:rFonts w:ascii="Symbol" w:hAnsi="Symbol" w:hint="default"/>
+      </w:rPr>
+    </w:lvl>
+    <w:lvl w:ilvl="7" w:tplc="08090003" w:tentative="1">
+      <w:start w:val="1"/>
+      <w:numFmt w:val="bullet"/>
+      <w:lvlText w:val="o"/>
+      <w:lvlJc w:val="left"/>
+      <w:pPr>
+        <w:ind w:left="5760" w:hanging="360"/>
+      </w:pPr>
+      <w:rPr>
+        <w:rFonts w:ascii="Courier New" w:hAnsi="Courier New" w:cs="Courier New" w:hint="default"/>
+      </w:rPr>
+    </w:lvl>
+    <w:lvl w:ilvl="8" w:tplc="08090005" w:tentative="1">
+      <w:start w:val="1"/>
+      <w:numFmt w:val="bullet"/>
+      <w:lvlText w:val=""/>
+      <w:lvlJc w:val="left"/>
+      <w:pPr>
+        <w:ind w:left="6480" w:hanging="360"/>
+      </w:pPr>
+      <w:rPr>
+        <w:rFonts w:ascii="Wingdings" w:hAnsi="Wingdings" w:hint="default"/>
+      </w:rPr>
+    </w:lvl>
+  </w:abstractNum>
+  <w:abstractNum w:abstractNumId="1" w15:restartNumberingAfterBreak="0">
+    <w:nsid w:val="2AE838AD"/>
+    <w:multiLevelType w:val="hybridMultilevel"/>
+    <w:tmpl w:val="2146069C"/>
+    <w:lvl w:ilvl="0" w:tplc="0809000F">
+      <w:start w:val="1"/>
+      <w:numFmt w:val="decimal"/>
+      <w:lvlText w:val="%1."/>
+      <w:lvlJc w:val="left"/>
+      <w:pPr>
+        <w:ind w:left="720" w:hanging="360"/>
+      </w:pPr>
+    </w:lvl>
+    <w:lvl w:ilvl="1" w:tplc="08090019" w:tentative="1">
+      <w:start w:val="1"/>
+      <w:numFmt w:val="lowerLetter"/>
+      <w:lvlText w:val="%2."/>
+      <w:lvlJc w:val="left"/>
+      <w:pPr>
+        <w:ind w:left="1440" w:hanging="360"/>
+      </w:pPr>
+    </w:lvl>
+    <w:lvl w:ilvl="2" w:tplc="0809001B" w:tentative="1">
+      <w:start w:val="1"/>
+      <w:numFmt w:val="lowerRoman"/>
+      <w:lvlText w:val="%3."/>
+      <w:lvlJc w:val="right"/>
+      <w:pPr>
+        <w:ind w:left="2160" w:hanging="180"/>
+      </w:pPr>
+    </w:lvl>
+    <w:lvl w:ilvl="3" w:tplc="0809000F" w:tentative="1">
+      <w:start w:val="1"/>
+      <w:numFmt w:val="decimal"/>
+      <w:lvlText w:val="%4."/>
+      <w:lvlJc w:val="left"/>
+      <w:pPr>
+        <w:ind w:left="2880" w:hanging="360"/>
+      </w:pPr>
+    </w:lvl>
+    <w:lvl w:ilvl="4" w:tplc="08090019" w:tentative="1">
+      <w:start w:val="1"/>
+      <w:numFmt w:val="lowerLetter"/>
+      <w:lvlText w:val="%5."/>
+      <w:lvlJc w:val="left"/>
+      <w:pPr>
+        <w:ind w:left="3600" w:hanging="360"/>
+      </w:pPr>
+    </w:lvl>
+    <w:lvl w:ilvl="5" w:tplc="0809001B" w:tentative="1">
+      <w:start w:val="1"/>
+      <w:numFmt w:val="lowerRoman"/>
+      <w:lvlText w:val="%6."/>
+      <w:lvlJc w:val="right"/>
+      <w:pPr>
+        <w:ind w:left="4320" w:hanging="180"/>
+      </w:pPr>
+    </w:lvl>
+    <w:lvl w:ilvl="6" w:tplc="0809000F" w:tentative="1">
+      <w:start w:val="1"/>
+      <w:numFmt w:val="decimal"/>
+      <w:lvlText w:val="%7."/>
+      <w:lvlJc w:val="left"/>
+      <w:pPr>
+        <w:ind w:left="5040" w:hanging="360"/>
+      </w:pPr>
+    </w:lvl>
+    <w:lvl w:ilvl="7" w:tplc="08090019" w:tentative="1">
+      <w:start w:val="1"/>
+      <w:numFmt w:val="lowerLetter"/>
+      <w:lvlText w:val="%8."/>
+      <w:lvlJc w:val="left"/>
+      <w:pPr>
+        <w:ind w:left="5760" w:hanging="360"/>
+      </w:pPr>
+    </w:lvl>
+    <w:lvl w:ilvl="8" w:tplc="0809001B" w:tentative="1">
+      <w:start w:val="1"/>
+      <w:numFmt w:val="lowerRoman"/>
+      <w:lvlText w:val="%9."/>
+      <w:lvlJc w:val="right"/>
+      <w:pPr>
+        <w:ind w:left="6480" w:hanging="180"/>
+      </w:pPr>
+    </w:lvl>
+  </w:abstractNum>
+  <w:abstractNum w:abstractNumId="2" w15:restartNumberingAfterBreak="0">
+    <w:nsid w:val="4C1921F5"/>
+    <w:multiLevelType w:val="hybridMultilevel"/>
+    <w:tmpl w:val="449689A8"/>
+    <w:lvl w:ilvl="0" w:tplc="0809000B">
+      <w:start w:val="1"/>
+      <w:numFmt w:val="bullet"/>
+      <w:lvlText w:val=""/>
+      <w:lvlJc w:val="left"/>
+      <w:pPr>
+        <w:ind w:left="720" w:hanging="360"/>
+      </w:pPr>
+      <w:rPr>
+        <w:rFonts w:ascii="Wingdings" w:hAnsi="Wingdings" w:hint="default"/>
+      </w:rPr>
+    </w:lvl>
+    <w:lvl w:ilvl="1" w:tplc="08090005">
+      <w:start w:val="1"/>
+      <w:numFmt w:val="bullet"/>
+      <w:lvlText w:val=""/>
+      <w:lvlJc w:val="left"/>
+      <w:pPr>
+        <w:ind w:left="1440" w:hanging="360"/>
+      </w:pPr>
+      <w:rPr>
+        <w:rFonts w:ascii="Wingdings" w:hAnsi="Wingdings" w:hint="default"/>
+      </w:rPr>
+    </w:lvl>
+    <w:lvl w:ilvl="2" w:tplc="08090005" w:tentative="1">
+      <w:start w:val="1"/>
+      <w:numFmt w:val="bullet"/>
+      <w:lvlText w:val=""/>
+      <w:lvlJc w:val="left"/>
+      <w:pPr>
+        <w:ind w:left="2160" w:hanging="360"/>
+      </w:pPr>
+      <w:rPr>
+        <w:rFonts w:ascii="Wingdings" w:hAnsi="Wingdings" w:hint="default"/>
+      </w:rPr>
+    </w:lvl>
+    <w:lvl w:ilvl="3" w:tplc="08090001" w:tentative="1">
+      <w:start w:val="1"/>
+      <w:numFmt w:val="bullet"/>
+      <w:lvlText w:val=""/>
+      <w:lvlJc w:val="left"/>
+      <w:pPr>
+        <w:ind w:left="2880" w:hanging="360"/>
+      </w:pPr>
+      <w:rPr>
+        <w:rFonts w:ascii="Symbol" w:hAnsi="Symbol" w:hint="default"/>
+      </w:rPr>
+    </w:lvl>
+    <w:lvl w:ilvl="4" w:tplc="08090003" w:tentative="1">
+      <w:start w:val="1"/>
+      <w:numFmt w:val="bullet"/>
+      <w:lvlText w:val="o"/>
+      <w:lvlJc w:val="left"/>
+      <w:pPr>
+        <w:ind w:left="3600" w:hanging="360"/>
+      </w:pPr>
+      <w:rPr>
+        <w:rFonts w:ascii="Courier New" w:hAnsi="Courier New" w:cs="Courier New" w:hint="default"/>
+      </w:rPr>
+    </w:lvl>
+    <w:lvl w:ilvl="5" w:tplc="08090005" w:tentative="1">
+      <w:start w:val="1"/>
+      <w:numFmt w:val="bullet"/>
+      <w:lvlText w:val=""/>
+      <w:lvlJc w:val="left"/>
+      <w:pPr>
+        <w:ind w:left="4320" w:hanging="360"/>
+      </w:pPr>
+      <w:rPr>
+        <w:rFonts w:ascii="Wingdings" w:hAnsi="Wingdings" w:hint="default"/>
+      </w:rPr>
+    </w:lvl>
+    <w:lvl w:ilvl="6" w:tplc="08090001" w:tentative="1">
+      <w:start w:val="1"/>
+      <w:numFmt w:val="bullet"/>
+      <w:lvlText w:val=""/>
+      <w:lvlJc w:val="left"/>
+      <w:pPr>
+        <w:ind w:left="5040" w:hanging="360"/>
+      </w:pPr>
+      <w:rPr>
+        <w:rFonts w:ascii="Symbol" w:hAnsi="Symbol" w:hint="default"/>
+      </w:rPr>
+    </w:lvl>
+    <w:lvl w:ilvl="7" w:tplc="08090003" w:tentative="1">
+      <w:start w:val="1"/>
+      <w:numFmt w:val="bullet"/>
+      <w:lvlText w:val="o"/>
+      <w:lvlJc w:val="left"/>
+      <w:pPr>
+        <w:ind w:left="5760" w:hanging="360"/>
+      </w:pPr>
+      <w:rPr>
+        <w:rFonts w:ascii="Courier New" w:hAnsi="Courier New" w:cs="Courier New" w:hint="default"/>
+      </w:rPr>
+    </w:lvl>
+    <w:lvl w:ilvl="8" w:tplc="08090005" w:tentative="1">
+      <w:start w:val="1"/>
+      <w:numFmt w:val="bullet"/>
+      <w:lvlText w:val=""/>
+      <w:lvlJc w:val="left"/>
+      <w:pPr>
+        <w:ind w:left="6480" w:hanging="360"/>
+      </w:pPr>
+      <w:rPr>
+        <w:rFonts w:ascii="Wingdings" w:hAnsi="Wingdings" w:hint="default"/>
+      </w:rPr>
+    </w:lvl>
+  </w:abstractNum>
+  <w:abstractNum w:abstractNumId="3" w15:restartNumberingAfterBreak="0">
+    <w:nsid w:val="53F05B43"/>
+    <w:multiLevelType w:val="hybridMultilevel"/>
+    <w:tmpl w:val="A72AA784"/>
+    <w:lvl w:ilvl="0" w:tplc="0809000B">
+      <w:start w:val="1"/>
+      <w:numFmt w:val="bullet"/>
+      <w:lvlText w:val=""/>
+      <w:lvlJc w:val="left"/>
+      <w:pPr>
+        <w:ind w:left="720" w:hanging="360"/>
+      </w:pPr>
+      <w:rPr>
+        <w:rFonts w:ascii="Wingdings" w:hAnsi="Wingdings" w:hint="default"/>
+      </w:rPr>
+    </w:lvl>
+    <w:lvl w:ilvl="1" w:tplc="08090005">
+      <w:start w:val="1"/>
+      <w:numFmt w:val="bullet"/>
+      <w:lvlText w:val=""/>
+      <w:lvlJc w:val="left"/>
+      <w:pPr>
+        <w:ind w:left="1440" w:hanging="360"/>
+      </w:pPr>
+      <w:rPr>
+        <w:rFonts w:ascii="Wingdings" w:hAnsi="Wingdings" w:hint="default"/>
+      </w:rPr>
+    </w:lvl>
+    <w:lvl w:ilvl="2" w:tplc="08090009">
+      <w:start w:val="1"/>
+      <w:numFmt w:val="bullet"/>
+      <w:lvlText w:val=""/>
+      <w:lvlJc w:val="left"/>
+      <w:pPr>
+        <w:ind w:left="2160" w:hanging="360"/>
+      </w:pPr>
+      <w:rPr>
+        <w:rFonts w:ascii="Wingdings" w:hAnsi="Wingdings" w:hint="default"/>
+      </w:rPr>
+    </w:lvl>
+    <w:lvl w:ilvl="3" w:tplc="08090001" w:tentative="1">
+      <w:start w:val="1"/>
+      <w:numFmt w:val="bullet"/>
+      <w:lvlText w:val=""/>
+      <w:lvlJc w:val="left"/>
+      <w:pPr>
+        <w:ind w:left="2880" w:hanging="360"/>
+      </w:pPr>
+      <w:rPr>
+        <w:rFonts w:ascii="Symbol" w:hAnsi="Symbol" w:hint="default"/>
+      </w:rPr>
+    </w:lvl>
+    <w:lvl w:ilvl="4" w:tplc="08090003" w:tentative="1">
+      <w:start w:val="1"/>
+      <w:numFmt w:val="bullet"/>
+      <w:lvlText w:val="o"/>
+      <w:lvlJc w:val="left"/>
+      <w:pPr>
+        <w:ind w:left="3600" w:hanging="360"/>
+      </w:pPr>
+      <w:rPr>
+        <w:rFonts w:ascii="Courier New" w:hAnsi="Courier New" w:cs="Courier New" w:hint="default"/>
+      </w:rPr>
+    </w:lvl>
+    <w:lvl w:ilvl="5" w:tplc="08090005" w:tentative="1">
+      <w:start w:val="1"/>
+      <w:numFmt w:val="bullet"/>
+      <w:lvlText w:val=""/>
+      <w:lvlJc w:val="left"/>
+      <w:pPr>
+        <w:ind w:left="4320" w:hanging="360"/>
+      </w:pPr>
+      <w:rPr>
+        <w:rFonts w:ascii="Wingdings" w:hAnsi="Wingdings" w:hint="default"/>
+      </w:rPr>
+    </w:lvl>
+    <w:lvl w:ilvl="6" w:tplc="08090001" w:tentative="1">
+      <w:start w:val="1"/>
+      <w:numFmt w:val="bullet"/>
+      <w:lvlText w:val=""/>
+      <w:lvlJc w:val="left"/>
+      <w:pPr>
+        <w:ind w:left="5040" w:hanging="360"/>
+      </w:pPr>
+      <w:rPr>
+        <w:rFonts w:ascii="Symbol" w:hAnsi="Symbol" w:hint="default"/>
+      </w:rPr>
+    </w:lvl>
+    <w:lvl w:ilvl="7" w:tplc="08090003" w:tentative="1">
+      <w:start w:val="1"/>
+      <w:numFmt w:val="bullet"/>
+      <w:lvlText w:val="o"/>
+      <w:lvlJc w:val="left"/>
+      <w:pPr>
+        <w:ind w:left="5760" w:hanging="360"/>
+      </w:pPr>
+      <w:rPr>
+        <w:rFonts w:ascii="Courier New" w:hAnsi="Courier New" w:cs="Courier New" w:hint="default"/>
+      </w:rPr>
+    </w:lvl>
+    <w:lvl w:ilvl="8" w:tplc="08090005" w:tentative="1">
+      <w:start w:val="1"/>
+      <w:numFmt w:val="bullet"/>
+      <w:lvlText w:val=""/>
+      <w:lvlJc w:val="left"/>
+      <w:pPr>
+        <w:ind w:left="6480" w:hanging="360"/>
+      </w:pPr>
+      <w:rPr>
+        <w:rFonts w:ascii="Wingdings" w:hAnsi="Wingdings" w:hint="default"/>
+      </w:rPr>
+    </w:lvl>
+  </w:abstractNum>
+  <w:abstractNum w:abstractNumId="4" w15:restartNumberingAfterBreak="0">
+    <w:nsid w:val="60EA3EF1"/>
+    <w:multiLevelType w:val="hybridMultilevel"/>
+    <w:tmpl w:val="93E8C522"/>
+    <w:lvl w:ilvl="0" w:tplc="0809000B">
+      <w:start w:val="1"/>
+      <w:numFmt w:val="bullet"/>
+      <w:lvlText w:val=""/>
+      <w:lvlJc w:val="left"/>
+      <w:pPr>
+        <w:ind w:left="720" w:hanging="360"/>
+      </w:pPr>
+      <w:rPr>
+        <w:rFonts w:ascii="Wingdings" w:hAnsi="Wingdings" w:hint="default"/>
+      </w:rPr>
+    </w:lvl>
+    <w:lvl w:ilvl="1" w:tplc="08090005">
+      <w:start w:val="1"/>
+      <w:numFmt w:val="bullet"/>
+      <w:lvlText w:val=""/>
+      <w:lvlJc w:val="left"/>
+      <w:pPr>
+        <w:ind w:left="1440" w:hanging="360"/>
+      </w:pPr>
+      <w:rPr>
+        <w:rFonts w:ascii="Wingdings" w:hAnsi="Wingdings" w:hint="default"/>
+      </w:rPr>
+    </w:lvl>
+    <w:lvl w:ilvl="2" w:tplc="08090005" w:tentative="1">
+      <w:start w:val="1"/>
+      <w:numFmt w:val="bullet"/>
+      <w:lvlText w:val=""/>
+      <w:lvlJc w:val="left"/>
+      <w:pPr>
+        <w:ind w:left="2160" w:hanging="360"/>
+      </w:pPr>
+      <w:rPr>
+        <w:rFonts w:ascii="Wingdings" w:hAnsi="Wingdings" w:hint="default"/>
+      </w:rPr>
+    </w:lvl>
+    <w:lvl w:ilvl="3" w:tplc="08090001" w:tentative="1">
+      <w:start w:val="1"/>
+      <w:numFmt w:val="bullet"/>
+      <w:lvlText w:val=""/>
+      <w:lvlJc w:val="left"/>
+      <w:pPr>
+        <w:ind w:left="2880" w:hanging="360"/>
+      </w:pPr>
+      <w:rPr>
+        <w:rFonts w:ascii="Symbol" w:hAnsi="Symbol" w:hint="default"/>
+      </w:rPr>
+    </w:lvl>
+    <w:lvl w:ilvl="4" w:tplc="08090003" w:tentative="1">
+      <w:start w:val="1"/>
+      <w:numFmt w:val="bullet"/>
+      <w:lvlText w:val="o"/>
+      <w:lvlJc w:val="left"/>
+      <w:pPr>
+        <w:ind w:left="3600" w:hanging="360"/>
+      </w:pPr>
+      <w:rPr>
+        <w:rFonts w:ascii="Courier New" w:hAnsi="Courier New" w:cs="Courier New" w:hint="default"/>
+      </w:rPr>
+    </w:lvl>
+    <w:lvl w:ilvl="5" w:tplc="08090005" w:tentative="1">
+      <w:start w:val="1"/>
+      <w:numFmt w:val="bullet"/>
+      <w:lvlText w:val=""/>
+      <w:lvlJc w:val="left"/>
+      <w:pPr>
+        <w:ind w:left="4320" w:hanging="360"/>
+      </w:pPr>
+      <w:rPr>
+        <w:rFonts w:ascii="Wingdings" w:hAnsi="Wingdings" w:hint="default"/>
+      </w:rPr>
+    </w:lvl>
+    <w:lvl w:ilvl="6" w:tplc="08090001" w:tentative="1">
+      <w:start w:val="1"/>
+      <w:numFmt w:val="bullet"/>
+      <w:lvlText w:val=""/>
+      <w:lvlJc w:val="left"/>
+      <w:pPr>
+        <w:ind w:left="5040" w:hanging="360"/>
+      </w:pPr>
+      <w:rPr>
+        <w:rFonts w:ascii="Symbol" w:hAnsi="Symbol" w:hint="default"/>
+      </w:rPr>
+    </w:lvl>
+    <w:lvl w:ilvl="7" w:tplc="08090003" w:tentative="1">
+      <w:start w:val="1"/>
+      <w:numFmt w:val="bullet"/>
+      <w:lvlText w:val="o"/>
+      <w:lvlJc w:val="left"/>
+      <w:pPr>
+        <w:ind w:left="5760" w:hanging="360"/>
+      </w:pPr>
+      <w:rPr>
+        <w:rFonts w:ascii="Courier New" w:hAnsi="Courier New" w:cs="Courier New" w:hint="default"/>
+      </w:rPr>
+    </w:lvl>
+    <w:lvl w:ilvl="8" w:tplc="08090005" w:tentative="1">
+      <w:start w:val="1"/>
+      <w:numFmt w:val="bullet"/>
+      <w:lvlText w:val=""/>
+      <w:lvlJc w:val="left"/>
+      <w:pPr>
+        <w:ind w:left="6480" w:hanging="360"/>
+      </w:pPr>
+      <w:rPr>
+        <w:rFonts w:ascii="Wingdings" w:hAnsi="Wingdings" w:hint="default"/>
+      </w:rPr>
+    </w:lvl>
+  </w:abstractNum>
+  <w:abstractNum w:abstractNumId="5" w15:restartNumberingAfterBreak="0">
+    <w:nsid w:val="67DD514D"/>
+    <w:multiLevelType w:val="hybridMultilevel"/>
+    <w:tmpl w:val="66FC3182"/>
+    <w:lvl w:ilvl="0" w:tplc="0809000B">
+      <w:start w:val="1"/>
+      <w:numFmt w:val="bullet"/>
+      <w:lvlText w:val=""/>
+      <w:lvlJc w:val="left"/>
+      <w:pPr>
+        <w:ind w:left="720" w:hanging="360"/>
+      </w:pPr>
+      <w:rPr>
+        <w:rFonts w:ascii="Wingdings" w:hAnsi="Wingdings" w:hint="default"/>
+      </w:rPr>
+    </w:lvl>
+    <w:lvl w:ilvl="1" w:tplc="08090003" w:tentative="1">
+      <w:start w:val="1"/>
+      <w:numFmt w:val="bullet"/>
+      <w:lvlText w:val="o"/>
+      <w:lvlJc w:val="left"/>
+      <w:pPr>
+        <w:ind w:left="1440" w:hanging="360"/>
+      </w:pPr>
+      <w:rPr>
+        <w:rFonts w:ascii="Courier New" w:hAnsi="Courier New" w:cs="Courier New" w:hint="default"/>
+      </w:rPr>
+    </w:lvl>
+    <w:lvl w:ilvl="2" w:tplc="08090005" w:tentative="1">
+      <w:start w:val="1"/>
+      <w:numFmt w:val="bullet"/>
+      <w:lvlText w:val=""/>
+      <w:lvlJc w:val="left"/>
+      <w:pPr>
+        <w:ind w:left="2160" w:hanging="360"/>
+      </w:pPr>
+      <w:rPr>
+        <w:rFonts w:ascii="Wingdings" w:hAnsi="Wingdings" w:hint="default"/>
+      </w:rPr>
+    </w:lvl>
+    <w:lvl w:ilvl="3" w:tplc="08090001" w:tentative="1">
+      <w:start w:val="1"/>
+      <w:numFmt w:val="bullet"/>
+      <w:lvlText w:val=""/>
+      <w:lvlJc w:val="left"/>
+      <w:pPr>
+        <w:ind w:left="2880" w:hanging="360"/>
+      </w:pPr>
+      <w:rPr>
+        <w:rFonts w:ascii="Symbol" w:hAnsi="Symbol" w:hint="default"/>
+      </w:rPr>
+    </w:lvl>
+    <w:lvl w:ilvl="4" w:tplc="08090003" w:tentative="1">
+      <w:start w:val="1"/>
+      <w:numFmt w:val="bullet"/>
+      <w:lvlText w:val="o"/>
+      <w:lvlJc w:val="left"/>
+      <w:pPr>
+        <w:ind w:left="3600" w:hanging="360"/>
+      </w:pPr>
+      <w:rPr>
+        <w:rFonts w:ascii="Courier New" w:hAnsi="Courier New" w:cs="Courier New" w:hint="default"/>
+      </w:rPr>
+    </w:lvl>
+    <w:lvl w:ilvl="5" w:tplc="08090005" w:tentative="1">
+      <w:start w:val="1"/>
+      <w:numFmt w:val="bullet"/>
+      <w:lvlText w:val=""/>
+      <w:lvlJc w:val="left"/>
+      <w:pPr>
+        <w:ind w:left="4320" w:hanging="360"/>
+      </w:pPr>
+      <w:rPr>
+        <w:rFonts w:ascii="Wingdings" w:hAnsi="Wingdings" w:hint="default"/>
+      </w:rPr>
+    </w:lvl>
+    <w:lvl w:ilvl="6" w:tplc="08090001" w:tentative="1">
+      <w:start w:val="1"/>
+      <w:numFmt w:val="bullet"/>
+      <w:lvlText w:val=""/>
+      <w:lvlJc w:val="left"/>
+      <w:pPr>
+        <w:ind w:left="5040" w:hanging="360"/>
+      </w:pPr>
+      <w:rPr>
+        <w:rFonts w:ascii="Symbol" w:hAnsi="Symbol" w:hint="default"/>
+      </w:rPr>
+    </w:lvl>
+    <w:lvl w:ilvl="7" w:tplc="08090003" w:tentative="1">
+      <w:start w:val="1"/>
+      <w:numFmt w:val="bullet"/>
+      <w:lvlText w:val="o"/>
+      <w:lvlJc w:val="left"/>
+      <w:pPr>
+        <w:ind w:left="5760" w:hanging="360"/>
+      </w:pPr>
+      <w:rPr>
+        <w:rFonts w:ascii="Courier New" w:hAnsi="Courier New" w:cs="Courier New" w:hint="default"/>
+      </w:rPr>
+    </w:lvl>
+    <w:lvl w:ilvl="8" w:tplc="08090005" w:tentative="1">
+      <w:start w:val="1"/>
+      <w:numFmt w:val="bullet"/>
+      <w:lvlText w:val=""/>
+      <w:lvlJc w:val="left"/>
+      <w:pPr>
+        <w:ind w:left="6480" w:hanging="360"/>
+      </w:pPr>
+      <w:rPr>
+        <w:rFonts w:ascii="Wingdings" w:hAnsi="Wingdings" w:hint="default"/>
+      </w:rPr>
+    </w:lvl>
+  </w:abstractNum>
+  <w:abstractNum w:abstractNumId="6" w15:restartNumberingAfterBreak="0">
     <w:nsid w:val="75754F22"/>
     <w:multiLevelType w:val="hybridMultilevel"/>
     <w:tmpl w:val="569AB0B6"/>
@@ -875,8 +2927,119 @@
       </w:pPr>
     </w:lvl>
   </w:abstractNum>
+  <w:abstractNum w:abstractNumId="7" w15:restartNumberingAfterBreak="0">
+    <w:nsid w:val="7D4A487A"/>
+    <w:multiLevelType w:val="hybridMultilevel"/>
+    <w:tmpl w:val="C3927096"/>
+    <w:lvl w:ilvl="0" w:tplc="CAB0473C">
+      <w:start w:val="1"/>
+      <w:numFmt w:val="upperLetter"/>
+      <w:lvlText w:val="%1."/>
+      <w:lvlJc w:val="left"/>
+      <w:pPr>
+        <w:ind w:left="720" w:hanging="360"/>
+      </w:pPr>
+      <w:rPr>
+        <w:sz w:val="24"/>
+        <w:szCs w:val="24"/>
+      </w:rPr>
+    </w:lvl>
+    <w:lvl w:ilvl="1" w:tplc="08090019" w:tentative="1">
+      <w:start w:val="1"/>
+      <w:numFmt w:val="lowerLetter"/>
+      <w:lvlText w:val="%2."/>
+      <w:lvlJc w:val="left"/>
+      <w:pPr>
+        <w:ind w:left="1440" w:hanging="360"/>
+      </w:pPr>
+    </w:lvl>
+    <w:lvl w:ilvl="2" w:tplc="0809001B" w:tentative="1">
+      <w:start w:val="1"/>
+      <w:numFmt w:val="lowerRoman"/>
+      <w:lvlText w:val="%3."/>
+      <w:lvlJc w:val="right"/>
+      <w:pPr>
+        <w:ind w:left="2160" w:hanging="180"/>
+      </w:pPr>
+    </w:lvl>
+    <w:lvl w:ilvl="3" w:tplc="0809000F" w:tentative="1">
+      <w:start w:val="1"/>
+      <w:numFmt w:val="decimal"/>
+      <w:lvlText w:val="%4."/>
+      <w:lvlJc w:val="left"/>
+      <w:pPr>
+        <w:ind w:left="2880" w:hanging="360"/>
+      </w:pPr>
+    </w:lvl>
+    <w:lvl w:ilvl="4" w:tplc="08090019" w:tentative="1">
+      <w:start w:val="1"/>
+      <w:numFmt w:val="lowerLetter"/>
+      <w:lvlText w:val="%5."/>
+      <w:lvlJc w:val="left"/>
+      <w:pPr>
+        <w:ind w:left="3600" w:hanging="360"/>
+      </w:pPr>
+    </w:lvl>
+    <w:lvl w:ilvl="5" w:tplc="0809001B" w:tentative="1">
+      <w:start w:val="1"/>
+      <w:numFmt w:val="lowerRoman"/>
+      <w:lvlText w:val="%6."/>
+      <w:lvlJc w:val="right"/>
+      <w:pPr>
+        <w:ind w:left="4320" w:hanging="180"/>
+      </w:pPr>
+    </w:lvl>
+    <w:lvl w:ilvl="6" w:tplc="0809000F" w:tentative="1">
+      <w:start w:val="1"/>
+      <w:numFmt w:val="decimal"/>
+      <w:lvlText w:val="%7."/>
+      <w:lvlJc w:val="left"/>
+      <w:pPr>
+        <w:ind w:left="5040" w:hanging="360"/>
+      </w:pPr>
+    </w:lvl>
+    <w:lvl w:ilvl="7" w:tplc="08090019" w:tentative="1">
+      <w:start w:val="1"/>
+      <w:numFmt w:val="lowerLetter"/>
+      <w:lvlText w:val="%8."/>
+      <w:lvlJc w:val="left"/>
+      <w:pPr>
+        <w:ind w:left="5760" w:hanging="360"/>
+      </w:pPr>
+    </w:lvl>
+    <w:lvl w:ilvl="8" w:tplc="0809001B" w:tentative="1">
+      <w:start w:val="1"/>
+      <w:numFmt w:val="lowerRoman"/>
+      <w:lvlText w:val="%9."/>
+      <w:lvlJc w:val="right"/>
+      <w:pPr>
+        <w:ind w:left="6480" w:hanging="180"/>
+      </w:pPr>
+    </w:lvl>
+  </w:abstractNum>
   <w:num w:numId="1">
+    <w:abstractNumId w:val="6"/>
+  </w:num>
+  <w:num w:numId="2">
+    <w:abstractNumId w:val="7"/>
+  </w:num>
+  <w:num w:numId="3">
+    <w:abstractNumId w:val="2"/>
+  </w:num>
+  <w:num w:numId="4">
+    <w:abstractNumId w:val="4"/>
+  </w:num>
+  <w:num w:numId="5">
+    <w:abstractNumId w:val="3"/>
+  </w:num>
+  <w:num w:numId="6">
     <w:abstractNumId w:val="0"/>
+  </w:num>
+  <w:num w:numId="7">
+    <w:abstractNumId w:val="5"/>
+  </w:num>
+  <w:num w:numId="8">
+    <w:abstractNumId w:val="1"/>
   </w:num>
 </w:numbering>
 </file>
@@ -894,7 +3057,7 @@
     </w:rPrDefault>
     <w:pPrDefault/>
   </w:docDefaults>
-  <w:latentStyles w:defLockedState="0" w:defUIPriority="99" w:defSemiHidden="0" w:defUnhideWhenUsed="0" w:defQFormat="0" w:count="375">
+  <w:latentStyles w:defLockedState="0" w:defUIPriority="99" w:defSemiHidden="0" w:defUnhideWhenUsed="0" w:defQFormat="0" w:count="376">
     <w:lsdException w:name="Normal" w:uiPriority="0" w:qFormat="1"/>
     <w:lsdException w:name="heading 1" w:uiPriority="9" w:qFormat="1"/>
     <w:lsdException w:name="heading 2" w:semiHidden="1" w:uiPriority="9" w:unhideWhenUsed="1" w:qFormat="1"/>
@@ -1000,7 +3163,6 @@
     <w:lsdException w:name="HTML Sample" w:semiHidden="1" w:unhideWhenUsed="1"/>
     <w:lsdException w:name="HTML Typewriter" w:semiHidden="1" w:unhideWhenUsed="1"/>
     <w:lsdException w:name="HTML Variable" w:semiHidden="1" w:unhideWhenUsed="1"/>
-    <w:lsdException w:name="Normal Table" w:semiHidden="1" w:unhideWhenUsed="1"/>
     <w:lsdException w:name="annotation subject" w:semiHidden="1" w:unhideWhenUsed="1"/>
     <w:lsdException w:name="No List" w:semiHidden="1" w:unhideWhenUsed="1"/>
     <w:lsdException w:name="Outline List 1" w:semiHidden="1" w:unhideWhenUsed="1"/>
@@ -1047,10 +3209,8 @@
     <w:lsdException w:name="Table Subtle 2" w:semiHidden="1" w:unhideWhenUsed="1"/>
     <w:lsdException w:name="Table Web 1" w:semiHidden="1" w:unhideWhenUsed="1"/>
     <w:lsdException w:name="Table Web 2" w:semiHidden="1" w:unhideWhenUsed="1"/>
-    <w:lsdException w:name="Table Web 3" w:semiHidden="1" w:unhideWhenUsed="1"/>
     <w:lsdException w:name="Balloon Text" w:semiHidden="1" w:unhideWhenUsed="1"/>
     <w:lsdException w:name="Table Grid" w:uiPriority="59"/>
-    <w:lsdException w:name="Table Theme" w:semiHidden="1" w:unhideWhenUsed="1"/>
     <w:lsdException w:name="Placeholder Text" w:semiHidden="1"/>
     <w:lsdException w:name="No Spacing" w:uiPriority="1" w:qFormat="1"/>
     <w:lsdException w:name="Light Shading" w:uiPriority="60"/>
@@ -1261,6 +3421,7 @@
     <w:lsdException w:name="Smart Hyperlink" w:semiHidden="1" w:unhideWhenUsed="1"/>
     <w:lsdException w:name="Hashtag" w:semiHidden="1" w:unhideWhenUsed="1"/>
     <w:lsdException w:name="Unresolved Mention" w:semiHidden="1" w:unhideWhenUsed="1"/>
+    <w:lsdException w:name="Smart Link" w:semiHidden="1" w:unhideWhenUsed="1"/>
   </w:latentStyles>
   <w:style w:type="paragraph" w:default="1" w:styleId="Normal">
     <w:name w:val="Normal"/>
@@ -1353,6 +3514,25 @@
     <w:semiHidden/>
     <w:unhideWhenUsed/>
     <w:rsid w:val="002770C0"/>
+  </w:style>
+  <w:style w:type="paragraph" w:styleId="BodyText">
+    <w:name w:val="Body Text"/>
+    <w:basedOn w:val="Normal"/>
+    <w:link w:val="BodyTextChar"/>
+    <w:uiPriority w:val="99"/>
+    <w:unhideWhenUsed/>
+    <w:rsid w:val="00196632"/>
+    <w:pPr>
+      <w:spacing w:before="120" w:line="360" w:lineRule="auto"/>
+      <w:jc w:val="both"/>
+    </w:pPr>
+  </w:style>
+  <w:style w:type="character" w:customStyle="1" w:styleId="BodyTextChar">
+    <w:name w:val="Body Text Char"/>
+    <w:basedOn w:val="DefaultParagraphFont"/>
+    <w:link w:val="BodyText"/>
+    <w:uiPriority w:val="99"/>
+    <w:rsid w:val="00196632"/>
   </w:style>
 </w:styles>
 </file>

</xml_diff>

<commit_message>
Combined bits from everyone's interpretation of the Introduction
</commit_message>
<xml_diff>
--- a/Report/Scentaur Report.docx
+++ b/Report/Scentaur Report.docx
@@ -249,8 +249,27 @@
     </w:p>
     <w:p>
       <w:pPr>
+        <w:pStyle w:val="BodyText"/>
+        <w:rPr>
+          <w:b/>
+          <w:u w:val="single"/>
+        </w:rPr>
+      </w:pPr>
+      <w:r>
+        <w:rPr>
+          <w:b/>
+          <w:u w:val="single"/>
+        </w:rPr>
+        <w:t>Vision of the Project</w:t>
+      </w:r>
+    </w:p>
+    <w:p>
+      <w:pPr>
         <w:spacing w:before="120" w:line="360" w:lineRule="auto"/>
         <w:jc w:val="both"/>
+        <w:rPr>
+          <w:lang w:eastAsia="zh-CN"/>
+        </w:rPr>
       </w:pPr>
       <w:r>
         <w:t xml:space="preserve">Scentaur is a Java specific “code smell” detector. The team behind Scentaur believes that many current code smell </w:t>
@@ -262,7 +281,22 @@
         <w:t xml:space="preserve"> are not particularly easy to use and understand (i.e. JDeodrant and infusion)</w:t>
       </w:r>
       <w:r>
-        <w:t xml:space="preserve"> thus the team envisions Scentaur to be a </w:t>
+        <w:t>.</w:t>
+      </w:r>
+      <w:r>
+        <w:t xml:space="preserve"> </w:t>
+      </w:r>
+      <w:r>
+        <w:t>T</w:t>
+      </w:r>
+      <w:r>
+        <w:t>hus</w:t>
+      </w:r>
+      <w:r>
+        <w:t>,</w:t>
+      </w:r>
+      <w:r>
+        <w:t xml:space="preserve"> the team envisions Scentaur to be a </w:t>
       </w:r>
       <w:r>
         <w:t>user-friendly</w:t>
@@ -270,27 +304,515 @@
       <w:r>
         <w:t xml:space="preserve"> code smell detector tool.</w:t>
       </w:r>
+      <w:r>
+        <w:t xml:space="preserve"> </w:t>
+      </w:r>
+      <w:r>
+        <w:rPr>
+          <w:lang w:eastAsia="zh-CN"/>
+        </w:rPr>
+        <w:t>W</w:t>
+      </w:r>
+      <w:r>
+        <w:rPr>
+          <w:rFonts w:hint="eastAsia"/>
+          <w:lang w:eastAsia="zh-CN"/>
+        </w:rPr>
+        <w:t xml:space="preserve">e want </w:t>
+      </w:r>
+      <w:proofErr w:type="spellStart"/>
+      <w:r>
+        <w:rPr>
+          <w:lang w:eastAsia="zh-CN"/>
+        </w:rPr>
+        <w:t>Scentaur</w:t>
+      </w:r>
+      <w:proofErr w:type="spellEnd"/>
+      <w:r>
+        <w:rPr>
+          <w:rFonts w:hint="eastAsia"/>
+          <w:lang w:eastAsia="zh-CN"/>
+        </w:rPr>
+        <w:t xml:space="preserve"> to be </w:t>
+      </w:r>
+      <w:r>
+        <w:rPr>
+          <w:lang w:eastAsia="zh-CN"/>
+        </w:rPr>
+        <w:t>accessible</w:t>
+      </w:r>
+      <w:r>
+        <w:rPr>
+          <w:rFonts w:hint="eastAsia"/>
+          <w:lang w:eastAsia="zh-CN"/>
+        </w:rPr>
+        <w:t xml:space="preserve">, </w:t>
+      </w:r>
+      <w:r>
+        <w:rPr>
+          <w:lang w:eastAsia="zh-CN"/>
+        </w:rPr>
+        <w:t>performant</w:t>
+      </w:r>
+      <w:r>
+        <w:rPr>
+          <w:lang w:eastAsia="zh-CN"/>
+        </w:rPr>
+        <w:t xml:space="preserve">, </w:t>
+      </w:r>
+      <w:r>
+        <w:rPr>
+          <w:lang w:eastAsia="zh-CN"/>
+        </w:rPr>
+        <w:t>have clear data visuali</w:t>
+      </w:r>
+      <w:r>
+        <w:rPr>
+          <w:lang w:eastAsia="zh-CN"/>
+        </w:rPr>
+        <w:t>z</w:t>
+      </w:r>
+      <w:r>
+        <w:rPr>
+          <w:lang w:eastAsia="zh-CN"/>
+        </w:rPr>
+        <w:t>ation</w:t>
+      </w:r>
+      <w:r>
+        <w:rPr>
+          <w:rFonts w:hint="eastAsia"/>
+          <w:lang w:eastAsia="zh-CN"/>
+        </w:rPr>
+        <w:t xml:space="preserve"> and finally</w:t>
+      </w:r>
+      <w:r>
+        <w:rPr>
+          <w:lang w:eastAsia="zh-CN"/>
+        </w:rPr>
+        <w:t>,</w:t>
+      </w:r>
+      <w:r>
+        <w:rPr>
+          <w:rFonts w:hint="eastAsia"/>
+          <w:lang w:eastAsia="zh-CN"/>
+        </w:rPr>
+        <w:t xml:space="preserve"> to be reliable.</w:t>
+      </w:r>
     </w:p>
     <w:p>
       <w:pPr>
         <w:spacing w:before="120" w:line="360" w:lineRule="auto"/>
         <w:jc w:val="both"/>
-      </w:pPr>
-    </w:p>
-    <w:p>
-      <w:pPr>
+        <w:rPr>
+          <w:lang w:eastAsia="zh-CN"/>
+        </w:rPr>
+      </w:pPr>
+      <w:r>
+        <w:rPr>
+          <w:b/>
+          <w:lang w:eastAsia="zh-CN"/>
+        </w:rPr>
+        <w:t>Ideally:</w:t>
+      </w:r>
+      <w:r>
+        <w:rPr>
+          <w:lang w:eastAsia="zh-CN"/>
+        </w:rPr>
+        <w:t xml:space="preserve"> </w:t>
+      </w:r>
+      <w:r>
+        <w:rPr>
+          <w:lang w:eastAsia="zh-CN"/>
+        </w:rPr>
+        <w:t xml:space="preserve">Have </w:t>
+      </w:r>
+      <w:proofErr w:type="spellStart"/>
+      <w:r>
+        <w:rPr>
+          <w:lang w:eastAsia="zh-CN"/>
+        </w:rPr>
+        <w:t>Scentaur</w:t>
+      </w:r>
+      <w:proofErr w:type="spellEnd"/>
+      <w:r>
+        <w:rPr>
+          <w:lang w:eastAsia="zh-CN"/>
+        </w:rPr>
+        <w:t xml:space="preserve"> integrated into an IDE to allow developers to have all tools at their disposal to tackle problems and work together to do more than write code; update their software systems (with confidence) and add features more efficiently.</w:t>
+      </w:r>
+      <w:r>
+        <w:rPr>
+          <w:lang w:eastAsia="zh-CN"/>
+        </w:rPr>
+        <w:t xml:space="preserve"> </w:t>
+      </w:r>
+      <w:proofErr w:type="spellStart"/>
+      <w:r>
+        <w:rPr>
+          <w:lang w:eastAsia="zh-CN"/>
+        </w:rPr>
+        <w:t>Scentaur</w:t>
+      </w:r>
+      <w:proofErr w:type="spellEnd"/>
+      <w:r>
+        <w:rPr>
+          <w:lang w:eastAsia="zh-CN"/>
+        </w:rPr>
+        <w:t xml:space="preserve"> could automatically run after a git pull </w:t>
+      </w:r>
+      <w:r>
+        <w:rPr>
+          <w:lang w:eastAsia="zh-CN"/>
+        </w:rPr>
+        <w:t>command then refactor the code autonomously and report changes it made, otherwise it can display the report as a list of suggestions to guide refactoring.</w:t>
+      </w:r>
+    </w:p>
+    <w:p>
+      <w:pPr>
+        <w:pStyle w:val="BodyText"/>
+        <w:rPr>
+          <w:b/>
+          <w:u w:val="single"/>
+        </w:rPr>
+      </w:pPr>
+      <w:r>
+        <w:rPr>
+          <w:b/>
+          <w:u w:val="single"/>
+        </w:rPr>
+        <w:t>What You Hope to Achieve</w:t>
+      </w:r>
+    </w:p>
+    <w:p>
+      <w:pPr>
+        <w:pStyle w:val="ListParagraph"/>
+        <w:numPr>
+          <w:ilvl w:val="0"/>
+          <w:numId w:val="11"/>
+        </w:numPr>
         <w:spacing w:before="120" w:line="360" w:lineRule="auto"/>
         <w:jc w:val="both"/>
       </w:pPr>
       <w:r>
-        <w:t>Team Scentaur plans to achieve in making a web-based code smell detector tool. Allowing quick, easy and maintainable way of detecting smells and even enabling users to refracture fragments of code that was detected by Scentaur. Scentaur aims to reduce the amount of time required to detect smells unlike JDeodrant which has a significantly long time in detecting smells. As it contains many types of detectors (22) along with the ability to refracture smelly code.</w:t>
-      </w:r>
-    </w:p>
-    <w:p>
-      <w:pPr>
+        <w:rPr>
+          <w:b/>
+        </w:rPr>
+        <w:t>Web-based:</w:t>
+      </w:r>
+      <w:r>
+        <w:t xml:space="preserve"> </w:t>
+      </w:r>
+      <w:r>
+        <w:t xml:space="preserve">Team </w:t>
+      </w:r>
+      <w:proofErr w:type="spellStart"/>
+      <w:r>
+        <w:t>Scentaur</w:t>
+      </w:r>
+      <w:r>
+        <w:t>’s</w:t>
+      </w:r>
+      <w:proofErr w:type="spellEnd"/>
+      <w:r>
+        <w:t xml:space="preserve"> </w:t>
+      </w:r>
+      <w:r>
+        <w:t>aim is to</w:t>
+      </w:r>
+      <w:r>
+        <w:t xml:space="preserve"> mak</w:t>
+      </w:r>
+      <w:r>
+        <w:t>e</w:t>
+      </w:r>
+      <w:r>
+        <w:t xml:space="preserve"> a web-based code smell detector tool. </w:t>
+      </w:r>
+      <w:r>
+        <w:t>Providing</w:t>
+      </w:r>
+      <w:r>
+        <w:t xml:space="preserve"> </w:t>
+      </w:r>
+      <w:r>
+        <w:t xml:space="preserve">a </w:t>
+      </w:r>
+      <w:r>
+        <w:t>quick</w:t>
+      </w:r>
+      <w:r>
+        <w:t xml:space="preserve"> and easy </w:t>
+      </w:r>
+      <w:r>
+        <w:t xml:space="preserve">way </w:t>
+      </w:r>
+      <w:r>
+        <w:t>to</w:t>
+      </w:r>
+      <w:r>
+        <w:t xml:space="preserve"> detec</w:t>
+      </w:r>
+      <w:r>
+        <w:t>t</w:t>
+      </w:r>
+      <w:r>
+        <w:t xml:space="preserve"> smells and even enabling users to ref</w:t>
+      </w:r>
+      <w:r>
+        <w:t>actor</w:t>
+      </w:r>
+      <w:r>
+        <w:t xml:space="preserve"> fragments of code</w:t>
+      </w:r>
+      <w:r>
+        <w:t xml:space="preserve"> </w:t>
+      </w:r>
+      <w:r>
+        <w:t xml:space="preserve">detected by </w:t>
+      </w:r>
+      <w:proofErr w:type="spellStart"/>
+      <w:r>
+        <w:t>Scentaur</w:t>
+      </w:r>
+      <w:proofErr w:type="spellEnd"/>
+      <w:r>
+        <w:t xml:space="preserve">. </w:t>
+      </w:r>
+      <w:r>
+        <w:t xml:space="preserve">Having </w:t>
+      </w:r>
+      <w:proofErr w:type="spellStart"/>
+      <w:r>
+        <w:t>Scentaur</w:t>
+      </w:r>
+      <w:proofErr w:type="spellEnd"/>
+      <w:r>
+        <w:t xml:space="preserve"> be a web-based product </w:t>
+      </w:r>
+      <w:r>
+        <w:t xml:space="preserve">also </w:t>
+      </w:r>
+      <w:r>
+        <w:t>allows us to reach a wider audience of users.</w:t>
+      </w:r>
+    </w:p>
+    <w:p>
+      <w:pPr>
+        <w:pStyle w:val="ListParagraph"/>
+        <w:numPr>
+          <w:ilvl w:val="0"/>
+          <w:numId w:val="11"/>
+        </w:numPr>
         <w:spacing w:before="120" w:line="360" w:lineRule="auto"/>
         <w:jc w:val="both"/>
       </w:pPr>
+      <w:r>
+        <w:rPr>
+          <w:b/>
+        </w:rPr>
+        <w:t>Performant:</w:t>
+      </w:r>
+      <w:r>
+        <w:t xml:space="preserve"> </w:t>
+      </w:r>
+      <w:proofErr w:type="spellStart"/>
+      <w:r>
+        <w:t>Scentaur</w:t>
+      </w:r>
+      <w:proofErr w:type="spellEnd"/>
+      <w:r>
+        <w:t xml:space="preserve"> aims to reduce the amount of time required to detect smells unlike JDeodrant which </w:t>
+      </w:r>
+      <w:r>
+        <w:t>takes</w:t>
+      </w:r>
+      <w:r>
+        <w:t xml:space="preserve"> a significant</w:t>
+      </w:r>
+      <w:r>
+        <w:t xml:space="preserve"> amount of</w:t>
+      </w:r>
+      <w:r>
+        <w:t xml:space="preserve"> time</w:t>
+      </w:r>
+      <w:r>
+        <w:t xml:space="preserve"> to</w:t>
+      </w:r>
+      <w:r>
+        <w:t xml:space="preserve"> detect smells</w:t>
+      </w:r>
+      <w:r>
+        <w:t>; a</w:t>
+      </w:r>
+      <w:r>
+        <w:t>s it contains many types of detectors (22) along with the ability to ref</w:t>
+      </w:r>
+      <w:r>
+        <w:t>actor</w:t>
+      </w:r>
+      <w:r>
+        <w:t xml:space="preserve"> smelly code.</w:t>
+      </w:r>
+      <w:r>
+        <w:t xml:space="preserve"> </w:t>
+      </w:r>
+      <w:proofErr w:type="spellStart"/>
+      <w:r>
+        <w:t>Scentaur</w:t>
+      </w:r>
+      <w:proofErr w:type="spellEnd"/>
+      <w:r>
+        <w:t xml:space="preserve"> will most likely be run every time a change is made to a </w:t>
+      </w:r>
+      <w:proofErr w:type="gramStart"/>
+      <w:r>
+        <w:t>codebase</w:t>
+      </w:r>
+      <w:proofErr w:type="gramEnd"/>
+      <w:r>
+        <w:t xml:space="preserve"> so it needs to run quickly.</w:t>
+      </w:r>
+    </w:p>
+    <w:p>
+      <w:pPr>
+        <w:pStyle w:val="ListParagraph"/>
+        <w:numPr>
+          <w:ilvl w:val="0"/>
+          <w:numId w:val="11"/>
+        </w:numPr>
+        <w:spacing w:before="120" w:line="360" w:lineRule="auto"/>
+        <w:jc w:val="both"/>
+      </w:pPr>
+      <w:r>
+        <w:rPr>
+          <w:b/>
+        </w:rPr>
+        <w:t>Go-to product:</w:t>
+      </w:r>
+      <w:r>
+        <w:t xml:space="preserve"> </w:t>
+      </w:r>
+      <w:r>
+        <w:t>S</w:t>
+      </w:r>
+      <w:r>
+        <w:t xml:space="preserve">ince coding is being encouraged at large scale to the general public, </w:t>
+      </w:r>
+      <w:proofErr w:type="spellStart"/>
+      <w:r>
+        <w:t>Scentaur</w:t>
+      </w:r>
+      <w:proofErr w:type="spellEnd"/>
+      <w:r>
+        <w:t xml:space="preserve"> can be the go</w:t>
+      </w:r>
+      <w:r>
+        <w:t>-</w:t>
+      </w:r>
+      <w:r>
+        <w:t xml:space="preserve">to software product for beginners to learn how to think about the software design phase of development and give them </w:t>
+      </w:r>
+      <w:r>
+        <w:t xml:space="preserve">an </w:t>
+      </w:r>
+      <w:r>
+        <w:t>understanding and appreciation for writing maintainable code</w:t>
+      </w:r>
+      <w:r>
+        <w:t xml:space="preserve">. </w:t>
+      </w:r>
+      <w:r>
+        <w:t>Thinking about code on a higher level so they can make an immediate impact when working in teams together and having new people join or joining a team/company</w:t>
+      </w:r>
+      <w:r>
+        <w:t>/open source</w:t>
+      </w:r>
+      <w:r>
+        <w:t xml:space="preserve"> project</w:t>
+      </w:r>
+      <w:r>
+        <w:t>.</w:t>
+      </w:r>
+    </w:p>
+    <w:p>
+      <w:pPr>
+        <w:pStyle w:val="ListParagraph"/>
+        <w:numPr>
+          <w:ilvl w:val="0"/>
+          <w:numId w:val="11"/>
+        </w:numPr>
+        <w:spacing w:before="120" w:line="360" w:lineRule="auto"/>
+        <w:jc w:val="both"/>
+      </w:pPr>
+      <w:r>
+        <w:rPr>
+          <w:b/>
+        </w:rPr>
+        <w:lastRenderedPageBreak/>
+        <w:t>Reliability:</w:t>
+      </w:r>
+      <w:r>
+        <w:t xml:space="preserve"> </w:t>
+      </w:r>
+      <w:r>
+        <w:t xml:space="preserve">Testing can give one confidence that the code is </w:t>
+      </w:r>
+      <w:r>
+        <w:rPr>
+          <w:highlight w:val="yellow"/>
+        </w:rPr>
+        <w:t>functioning</w:t>
+      </w:r>
+      <w:r>
+        <w:t xml:space="preserve"> correctly. Source control gives one confidence that all team members are working on the same version of the </w:t>
+      </w:r>
+      <w:proofErr w:type="gramStart"/>
+      <w:r>
+        <w:t>code(</w:t>
+      </w:r>
+      <w:proofErr w:type="gramEnd"/>
+      <w:r>
+        <w:rPr>
+          <w:highlight w:val="yellow"/>
+        </w:rPr>
+        <w:t>Communication</w:t>
+      </w:r>
+      <w:r>
+        <w:t xml:space="preserve"> is up to date). </w:t>
+      </w:r>
+      <w:proofErr w:type="spellStart"/>
+      <w:r>
+        <w:t>Scentaur</w:t>
+      </w:r>
+      <w:proofErr w:type="spellEnd"/>
+      <w:r>
+        <w:t xml:space="preserve"> should give users confidence that the system's(software) </w:t>
+      </w:r>
+      <w:r>
+        <w:rPr>
+          <w:highlight w:val="yellow"/>
+        </w:rPr>
+        <w:t>design</w:t>
+      </w:r>
+      <w:r>
+        <w:t xml:space="preserve"> is adaptable to change and if a change is made to the system that breaks functionality, it will be caught.</w:t>
+      </w:r>
+    </w:p>
+    <w:p>
+      <w:pPr>
+        <w:pStyle w:val="BodyText"/>
+        <w:rPr>
+          <w:b/>
+          <w:u w:val="single"/>
+        </w:rPr>
+      </w:pPr>
+      <w:r>
+        <w:rPr>
+          <w:b/>
+          <w:u w:val="single"/>
+        </w:rPr>
+        <w:t>Main Goals of Project</w:t>
+      </w:r>
     </w:p>
     <w:p>
       <w:pPr>
@@ -359,12 +881,6 @@
     </w:p>
     <w:p>
       <w:pPr>
-        <w:spacing w:before="120" w:line="360" w:lineRule="auto"/>
-        <w:jc w:val="both"/>
-      </w:pPr>
-    </w:p>
-    <w:p>
-      <w:pPr>
         <w:pStyle w:val="BodyText"/>
       </w:pPr>
       <w:r>
@@ -382,6 +898,45 @@
       <w:r>
         <w:t xml:space="preserve"> explanation of code smells detected and help users to track down their smelly code.</w:t>
       </w:r>
+      <w:bookmarkStart w:id="0" w:name="_GoBack"/>
+      <w:bookmarkEnd w:id="0"/>
+    </w:p>
+    <w:p>
+      <w:pPr>
+        <w:pStyle w:val="BodyText"/>
+        <w:rPr>
+          <w:b/>
+          <w:u w:val="single"/>
+        </w:rPr>
+      </w:pPr>
+      <w:r>
+        <w:rPr>
+          <w:b/>
+          <w:u w:val="single"/>
+        </w:rPr>
+        <w:t>Typical User Experience</w:t>
+      </w:r>
+    </w:p>
+    <w:p>
+      <w:pPr>
+        <w:pStyle w:val="BodyText"/>
+      </w:pPr>
+      <w:r>
+        <w:t xml:space="preserve">A typical user would be able to open the website and upload their code directly without login, they would be able to see the system’s detection of code smells and suggestions. In order to save their suggestions/code smells they would be able to sign up to the website, this would save their </w:t>
+      </w:r>
+      <w:proofErr w:type="gramStart"/>
+      <w:r>
+        <w:t>past history</w:t>
+      </w:r>
+      <w:proofErr w:type="gramEnd"/>
+      <w:r>
+        <w:t xml:space="preserve"> of code uploads as well as code files don’t take up much space - we should be able to save their files and results on the server itself.</w:t>
+      </w:r>
+    </w:p>
+    <w:p>
+      <w:pPr>
+        <w:pStyle w:val="BodyText"/>
+      </w:pPr>
     </w:p>
     <w:p>
       <w:pPr>
@@ -408,7 +963,6 @@
           <w:sz w:val="28"/>
           <w:szCs w:val="28"/>
         </w:rPr>
-        <w:lastRenderedPageBreak/>
         <w:t>2</w:t>
       </w:r>
       <w:r>
@@ -750,6 +1304,7 @@
         <w:spacing w:before="120" w:line="360" w:lineRule="auto"/>
       </w:pPr>
       <w:r>
+        <w:lastRenderedPageBreak/>
         <w:t>Sub directories will be made to accommodate smells that are categorized</w:t>
       </w:r>
     </w:p>
@@ -767,7 +1322,6 @@
         <w:spacing w:before="120" w:line="360" w:lineRule="auto"/>
       </w:pPr>
       <w:r>
-        <w:lastRenderedPageBreak/>
         <w:t>These categories include:</w:t>
       </w:r>
     </w:p>
@@ -822,7 +1376,21 @@
         <w:rPr>
           <w:i/>
         </w:rPr>
-        <w:t xml:space="preserve">, Coupleable and Dispensable. </w:t>
+        <w:t xml:space="preserve">, </w:t>
+      </w:r>
+      <w:proofErr w:type="spellStart"/>
+      <w:r>
+        <w:rPr>
+          <w:i/>
+        </w:rPr>
+        <w:t>Coupleable</w:t>
+      </w:r>
+      <w:proofErr w:type="spellEnd"/>
+      <w:r>
+        <w:rPr>
+          <w:i/>
+        </w:rPr>
+        <w:t xml:space="preserve"> and Dispensable. </w:t>
       </w:r>
       <w:r>
         <w:t>To ensure that we enable plug-in-play system for the smells within the categories.</w:t>
@@ -1356,6 +1924,7 @@
         <w:rPr>
           <w:color w:val="0D0D0D" w:themeColor="text1" w:themeTint="F2"/>
         </w:rPr>
+        <w:lastRenderedPageBreak/>
         <w:t>Bloater/Total Problems * 100%</w:t>
       </w:r>
     </w:p>
@@ -1376,7 +1945,6 @@
         <w:rPr>
           <w:color w:val="0D0D0D" w:themeColor="text1" w:themeTint="F2"/>
         </w:rPr>
-        <w:lastRenderedPageBreak/>
         <w:t>Abusers/Total Problems * 100%</w:t>
       </w:r>
     </w:p>
@@ -1754,7 +2322,6 @@
           <w:sz w:val="28"/>
           <w:szCs w:val="28"/>
         </w:rPr>
-        <w:lastRenderedPageBreak/>
         <w:t>3</w:t>
       </w:r>
       <w:r>
@@ -1771,27 +2338,27 @@
           <w:sz w:val="28"/>
           <w:szCs w:val="28"/>
         </w:rPr>
-        <w:t>Software O</w:t>
-      </w:r>
-      <w:bookmarkStart w:id="0" w:name="_GoBack"/>
-      <w:bookmarkEnd w:id="0"/>
-      <w:r>
+        <w:t xml:space="preserve">Software Overview </w:t>
+      </w:r>
+    </w:p>
+    <w:p>
+      <w:pPr>
+        <w:spacing w:before="120" w:line="360" w:lineRule="auto"/>
+        <w:jc w:val="both"/>
+      </w:pPr>
+      <w:r>
+        <w:t>Provide a schematic view of your design here. A UML diagram might be useful. What interfaces are you putting in place to ensure different team members are working toward a coherent body of software elements are can be coherently integrated and tested.</w:t>
+      </w:r>
+    </w:p>
+    <w:p>
+      <w:pPr>
+        <w:spacing w:before="120" w:line="360" w:lineRule="auto"/>
         <w:rPr>
           <w:b/>
           <w:sz w:val="28"/>
           <w:szCs w:val="28"/>
         </w:rPr>
-        <w:t xml:space="preserve">verview </w:t>
-      </w:r>
-    </w:p>
-    <w:p>
-      <w:pPr>
-        <w:spacing w:before="120" w:line="360" w:lineRule="auto"/>
-        <w:jc w:val="both"/>
-      </w:pPr>
-      <w:r>
-        <w:t>Provide a schematic view of your design here. A UML diagram might be useful. What interfaces are you putting in place to ensure different team members are working toward a coherent body of software elements are can be coherently integrated and tested.</w:t>
-      </w:r>
+      </w:pPr>
     </w:p>
     <w:p>
       <w:pPr>
@@ -1802,23 +2369,21 @@
           <w:szCs w:val="28"/>
         </w:rPr>
       </w:pPr>
-    </w:p>
-    <w:p>
-      <w:pPr>
-        <w:spacing w:before="120" w:line="360" w:lineRule="auto"/>
+      <w:r>
         <w:rPr>
           <w:b/>
           <w:sz w:val="28"/>
           <w:szCs w:val="28"/>
         </w:rPr>
-      </w:pPr>
+        <w:t>4</w:t>
+      </w:r>
       <w:r>
         <w:rPr>
           <w:b/>
           <w:sz w:val="28"/>
           <w:szCs w:val="28"/>
         </w:rPr>
-        <w:t>4</w:t>
+        <w:t xml:space="preserve">. </w:t>
       </w:r>
       <w:r>
         <w:rPr>
@@ -1826,47 +2391,47 @@
           <w:sz w:val="28"/>
           <w:szCs w:val="28"/>
         </w:rPr>
-        <w:t xml:space="preserve">. </w:t>
-      </w:r>
-      <w:r>
+        <w:t>Major Responsibilities and Work Breakdown</w:t>
+      </w:r>
+    </w:p>
+    <w:p>
+      <w:pPr>
+        <w:spacing w:before="120" w:line="360" w:lineRule="auto"/>
+        <w:jc w:val="both"/>
+      </w:pPr>
+      <w:r>
+        <w:t>Provide a modular view of the work here, with an assignment of responsibilities to each team member. A Gantt diagram is useful here.</w:t>
+      </w:r>
+    </w:p>
+    <w:p>
+      <w:pPr>
+        <w:spacing w:before="120" w:line="360" w:lineRule="auto"/>
+      </w:pPr>
+    </w:p>
+    <w:p>
+      <w:pPr>
+        <w:spacing w:before="120" w:line="360" w:lineRule="auto"/>
         <w:rPr>
           <w:b/>
           <w:sz w:val="28"/>
           <w:szCs w:val="28"/>
         </w:rPr>
-        <w:t>Major Responsibilities and Work Breakdown</w:t>
-      </w:r>
-    </w:p>
-    <w:p>
-      <w:pPr>
-        <w:spacing w:before="120" w:line="360" w:lineRule="auto"/>
-        <w:jc w:val="both"/>
-      </w:pPr>
-      <w:r>
-        <w:t>Provide a modular view of the work here, with an assignment of responsibilities to each team member. A Gantt diagram is useful here.</w:t>
-      </w:r>
-    </w:p>
-    <w:p>
-      <w:pPr>
-        <w:spacing w:before="120" w:line="360" w:lineRule="auto"/>
-      </w:pPr>
-    </w:p>
-    <w:p>
-      <w:pPr>
-        <w:spacing w:before="120" w:line="360" w:lineRule="auto"/>
+      </w:pPr>
+      <w:r>
         <w:rPr>
           <w:b/>
           <w:sz w:val="28"/>
           <w:szCs w:val="28"/>
         </w:rPr>
-      </w:pPr>
+        <w:t>5</w:t>
+      </w:r>
       <w:r>
         <w:rPr>
           <w:b/>
           <w:sz w:val="28"/>
           <w:szCs w:val="28"/>
         </w:rPr>
-        <w:t>5</w:t>
+        <w:t xml:space="preserve">. </w:t>
       </w:r>
       <w:r>
         <w:rPr>
@@ -1874,7 +2439,7 @@
           <w:sz w:val="28"/>
           <w:szCs w:val="28"/>
         </w:rPr>
-        <w:t xml:space="preserve">. </w:t>
+        <w:t xml:space="preserve">Team </w:t>
       </w:r>
       <w:r>
         <w:rPr>
@@ -1882,25 +2447,27 @@
           <w:sz w:val="28"/>
           <w:szCs w:val="28"/>
         </w:rPr>
-        <w:t xml:space="preserve">Team </w:t>
-      </w:r>
-      <w:r>
+        <w:t xml:space="preserve">Communication </w:t>
+      </w:r>
+    </w:p>
+    <w:p>
+      <w:pPr>
+        <w:spacing w:before="120" w:line="360" w:lineRule="auto"/>
+        <w:jc w:val="both"/>
+      </w:pPr>
+      <w:r>
+        <w:t>Provide an overview of the tools and methodology you will be using to ensure productive teamwork and a transparent flow of information. Will you be using any groupware applications to coordinate your efforts? How often will you be meeting as a team? How will you use resources like GitHub to maximum effect?  How will you deal with disagreements or scheduling conflicts or misalignment of goals or plans?</w:t>
+      </w:r>
+    </w:p>
+    <w:p>
+      <w:pPr>
+        <w:spacing w:before="120" w:line="360" w:lineRule="auto"/>
         <w:rPr>
           <w:b/>
           <w:sz w:val="28"/>
           <w:szCs w:val="28"/>
         </w:rPr>
-        <w:t xml:space="preserve">Communication </w:t>
-      </w:r>
-    </w:p>
-    <w:p>
-      <w:pPr>
-        <w:spacing w:before="120" w:line="360" w:lineRule="auto"/>
-        <w:jc w:val="both"/>
-      </w:pPr>
-      <w:r>
-        <w:t>Provide an overview of the tools and methodology you will be using to ensure productive teamwork and a transparent flow of information. Will you be using any groupware applications to coordinate your efforts? How often will you be meeting as a team? How will you use resources like GitHub to maximum effect?  How will you deal with disagreements or scheduling conflicts or misalignment of goals or plans?</w:t>
-      </w:r>
+      </w:pPr>
     </w:p>
     <w:p>
       <w:pPr>
@@ -1911,23 +2478,21 @@
           <w:szCs w:val="28"/>
         </w:rPr>
       </w:pPr>
-    </w:p>
-    <w:p>
-      <w:pPr>
-        <w:spacing w:before="120" w:line="360" w:lineRule="auto"/>
+      <w:r>
         <w:rPr>
           <w:b/>
           <w:sz w:val="28"/>
           <w:szCs w:val="28"/>
         </w:rPr>
-      </w:pPr>
+        <w:t>6</w:t>
+      </w:r>
       <w:r>
         <w:rPr>
           <w:b/>
           <w:sz w:val="28"/>
           <w:szCs w:val="28"/>
         </w:rPr>
-        <w:t>6</w:t>
+        <w:t xml:space="preserve">. </w:t>
       </w:r>
       <w:r>
         <w:rPr>
@@ -1935,86 +2500,77 @@
           <w:sz w:val="28"/>
           <w:szCs w:val="28"/>
         </w:rPr>
-        <w:t xml:space="preserve">. </w:t>
-      </w:r>
-      <w:r>
+        <w:t>Concluding Remarks</w:t>
+      </w:r>
+    </w:p>
+    <w:p>
+      <w:pPr>
+        <w:widowControl w:val="0"/>
+        <w:spacing w:before="120" w:line="360" w:lineRule="auto"/>
+      </w:pPr>
+      <w:r>
+        <w:t xml:space="preserve">Provide a brief statement of your team’s philosophy here. Mention any special of noteworthy aspects of your approach to the problem. Highlight any risks you feel may impact the </w:t>
+      </w:r>
+      <w:proofErr w:type="gramStart"/>
+      <w:r>
+        <w:t>work, and</w:t>
+      </w:r>
+      <w:proofErr w:type="gramEnd"/>
+      <w:r>
+        <w:t xml:space="preserve"> offer mitigation strategies if necessary.</w:t>
+      </w:r>
+    </w:p>
+    <w:p>
+      <w:pPr>
+        <w:spacing w:before="120" w:line="360" w:lineRule="auto"/>
+      </w:pPr>
+    </w:p>
+    <w:p>
+      <w:pPr>
+        <w:spacing w:before="120" w:line="360" w:lineRule="auto"/>
         <w:rPr>
           <w:b/>
           <w:sz w:val="28"/>
           <w:szCs w:val="28"/>
         </w:rPr>
-        <w:t>Concluding Remarks</w:t>
-      </w:r>
-    </w:p>
-    <w:p>
-      <w:pPr>
-        <w:widowControl w:val="0"/>
-        <w:spacing w:before="120" w:line="360" w:lineRule="auto"/>
-      </w:pPr>
-      <w:r>
-        <w:t xml:space="preserve">Provide a brief statement of your team’s philosophy here. Mention any special of noteworthy aspects of your approach to the problem. Highlight any risks you feel may impact the </w:t>
-      </w:r>
-      <w:proofErr w:type="gramStart"/>
-      <w:r>
-        <w:t>work, and</w:t>
-      </w:r>
-      <w:proofErr w:type="gramEnd"/>
-      <w:r>
-        <w:t xml:space="preserve"> offer mitigation strategies if necessary.</w:t>
-      </w:r>
-    </w:p>
-    <w:p>
-      <w:pPr>
-        <w:spacing w:before="120" w:line="360" w:lineRule="auto"/>
-      </w:pPr>
-    </w:p>
-    <w:p>
-      <w:pPr>
-        <w:spacing w:before="120" w:line="360" w:lineRule="auto"/>
+      </w:pPr>
+      <w:r>
         <w:rPr>
           <w:b/>
           <w:sz w:val="28"/>
           <w:szCs w:val="28"/>
         </w:rPr>
-      </w:pPr>
-      <w:r>
+        <w:t>Acknowledgements</w:t>
+      </w:r>
+    </w:p>
+    <w:p>
+      <w:pPr>
+        <w:spacing w:before="120" w:line="360" w:lineRule="auto"/>
+      </w:pPr>
+      <w:r>
+        <w:t>Every team member should contribute an equal effort to this report. Use this optional section to provide report credits, or to highlight a special contribution by a given team member.</w:t>
+      </w:r>
+    </w:p>
+    <w:p>
+      <w:pPr>
+        <w:spacing w:before="120" w:line="360" w:lineRule="auto"/>
+      </w:pPr>
+    </w:p>
+    <w:p>
+      <w:pPr>
+        <w:spacing w:before="120" w:line="360" w:lineRule="auto"/>
         <w:rPr>
           <w:b/>
           <w:sz w:val="28"/>
           <w:szCs w:val="28"/>
         </w:rPr>
-        <w:t>Acknowledgements</w:t>
-      </w:r>
-    </w:p>
-    <w:p>
-      <w:pPr>
-        <w:spacing w:before="120" w:line="360" w:lineRule="auto"/>
-      </w:pPr>
-      <w:r>
-        <w:t>Every team member should contribute an equal effort to this report. Use this optional section to provide report credits, or to highlight a special contribution by a given team member.</w:t>
-      </w:r>
-    </w:p>
-    <w:p>
-      <w:pPr>
-        <w:spacing w:before="120" w:line="360" w:lineRule="auto"/>
-      </w:pPr>
-    </w:p>
-    <w:p>
-      <w:pPr>
-        <w:spacing w:before="120" w:line="360" w:lineRule="auto"/>
+      </w:pPr>
+      <w:r>
         <w:rPr>
           <w:b/>
           <w:sz w:val="28"/>
           <w:szCs w:val="28"/>
         </w:rPr>
-      </w:pPr>
-      <w:r>
-        <w:rPr>
-          <w:b/>
-          <w:sz w:val="28"/>
-          <w:szCs w:val="28"/>
-        </w:rPr>
-        <w:lastRenderedPageBreak/>
         <w:t>References</w:t>
       </w:r>
     </w:p>
@@ -2387,6 +2943,119 @@
     </w:lvl>
   </w:abstractNum>
   <w:abstractNum w:abstractNumId="2" w15:restartNumberingAfterBreak="0">
+    <w:nsid w:val="30AE3A39"/>
+    <w:multiLevelType w:val="hybridMultilevel"/>
+    <w:tmpl w:val="2F428064"/>
+    <w:lvl w:ilvl="0" w:tplc="1809000B">
+      <w:start w:val="1"/>
+      <w:numFmt w:val="bullet"/>
+      <w:lvlText w:val=""/>
+      <w:lvlJc w:val="left"/>
+      <w:pPr>
+        <w:ind w:left="720" w:hanging="360"/>
+      </w:pPr>
+      <w:rPr>
+        <w:rFonts w:ascii="Wingdings" w:hAnsi="Wingdings" w:hint="default"/>
+      </w:rPr>
+    </w:lvl>
+    <w:lvl w:ilvl="1" w:tplc="18090003" w:tentative="1">
+      <w:start w:val="1"/>
+      <w:numFmt w:val="bullet"/>
+      <w:lvlText w:val="o"/>
+      <w:lvlJc w:val="left"/>
+      <w:pPr>
+        <w:ind w:left="1440" w:hanging="360"/>
+      </w:pPr>
+      <w:rPr>
+        <w:rFonts w:ascii="Courier New" w:hAnsi="Courier New" w:cs="Courier New" w:hint="default"/>
+      </w:rPr>
+    </w:lvl>
+    <w:lvl w:ilvl="2" w:tplc="18090005" w:tentative="1">
+      <w:start w:val="1"/>
+      <w:numFmt w:val="bullet"/>
+      <w:lvlText w:val=""/>
+      <w:lvlJc w:val="left"/>
+      <w:pPr>
+        <w:ind w:left="2160" w:hanging="360"/>
+      </w:pPr>
+      <w:rPr>
+        <w:rFonts w:ascii="Wingdings" w:hAnsi="Wingdings" w:hint="default"/>
+      </w:rPr>
+    </w:lvl>
+    <w:lvl w:ilvl="3" w:tplc="18090001" w:tentative="1">
+      <w:start w:val="1"/>
+      <w:numFmt w:val="bullet"/>
+      <w:lvlText w:val=""/>
+      <w:lvlJc w:val="left"/>
+      <w:pPr>
+        <w:ind w:left="2880" w:hanging="360"/>
+      </w:pPr>
+      <w:rPr>
+        <w:rFonts w:ascii="Symbol" w:hAnsi="Symbol" w:hint="default"/>
+      </w:rPr>
+    </w:lvl>
+    <w:lvl w:ilvl="4" w:tplc="18090003" w:tentative="1">
+      <w:start w:val="1"/>
+      <w:numFmt w:val="bullet"/>
+      <w:lvlText w:val="o"/>
+      <w:lvlJc w:val="left"/>
+      <w:pPr>
+        <w:ind w:left="3600" w:hanging="360"/>
+      </w:pPr>
+      <w:rPr>
+        <w:rFonts w:ascii="Courier New" w:hAnsi="Courier New" w:cs="Courier New" w:hint="default"/>
+      </w:rPr>
+    </w:lvl>
+    <w:lvl w:ilvl="5" w:tplc="18090005" w:tentative="1">
+      <w:start w:val="1"/>
+      <w:numFmt w:val="bullet"/>
+      <w:lvlText w:val=""/>
+      <w:lvlJc w:val="left"/>
+      <w:pPr>
+        <w:ind w:left="4320" w:hanging="360"/>
+      </w:pPr>
+      <w:rPr>
+        <w:rFonts w:ascii="Wingdings" w:hAnsi="Wingdings" w:hint="default"/>
+      </w:rPr>
+    </w:lvl>
+    <w:lvl w:ilvl="6" w:tplc="18090001" w:tentative="1">
+      <w:start w:val="1"/>
+      <w:numFmt w:val="bullet"/>
+      <w:lvlText w:val=""/>
+      <w:lvlJc w:val="left"/>
+      <w:pPr>
+        <w:ind w:left="5040" w:hanging="360"/>
+      </w:pPr>
+      <w:rPr>
+        <w:rFonts w:ascii="Symbol" w:hAnsi="Symbol" w:hint="default"/>
+      </w:rPr>
+    </w:lvl>
+    <w:lvl w:ilvl="7" w:tplc="18090003" w:tentative="1">
+      <w:start w:val="1"/>
+      <w:numFmt w:val="bullet"/>
+      <w:lvlText w:val="o"/>
+      <w:lvlJc w:val="left"/>
+      <w:pPr>
+        <w:ind w:left="5760" w:hanging="360"/>
+      </w:pPr>
+      <w:rPr>
+        <w:rFonts w:ascii="Courier New" w:hAnsi="Courier New" w:cs="Courier New" w:hint="default"/>
+      </w:rPr>
+    </w:lvl>
+    <w:lvl w:ilvl="8" w:tplc="18090005" w:tentative="1">
+      <w:start w:val="1"/>
+      <w:numFmt w:val="bullet"/>
+      <w:lvlText w:val=""/>
+      <w:lvlJc w:val="left"/>
+      <w:pPr>
+        <w:ind w:left="6480" w:hanging="360"/>
+      </w:pPr>
+      <w:rPr>
+        <w:rFonts w:ascii="Wingdings" w:hAnsi="Wingdings" w:hint="default"/>
+      </w:rPr>
+    </w:lvl>
+  </w:abstractNum>
+  <w:abstractNum w:abstractNumId="3" w15:restartNumberingAfterBreak="0">
     <w:nsid w:val="4C1921F5"/>
     <w:multiLevelType w:val="hybridMultilevel"/>
     <w:tmpl w:val="449689A8"/>
@@ -2499,7 +3168,7 @@
       </w:rPr>
     </w:lvl>
   </w:abstractNum>
-  <w:abstractNum w:abstractNumId="3" w15:restartNumberingAfterBreak="0">
+  <w:abstractNum w:abstractNumId="4" w15:restartNumberingAfterBreak="0">
     <w:nsid w:val="53F05B43"/>
     <w:multiLevelType w:val="hybridMultilevel"/>
     <w:tmpl w:val="A72AA784"/>
@@ -2612,7 +3281,120 @@
       </w:rPr>
     </w:lvl>
   </w:abstractNum>
-  <w:abstractNum w:abstractNumId="4" w15:restartNumberingAfterBreak="0">
+  <w:abstractNum w:abstractNumId="5" w15:restartNumberingAfterBreak="0">
+    <w:nsid w:val="54BA1EF9"/>
+    <w:multiLevelType w:val="hybridMultilevel"/>
+    <w:tmpl w:val="C6E26128"/>
+    <w:lvl w:ilvl="0" w:tplc="1809000B">
+      <w:start w:val="1"/>
+      <w:numFmt w:val="bullet"/>
+      <w:lvlText w:val=""/>
+      <w:lvlJc w:val="left"/>
+      <w:pPr>
+        <w:ind w:left="720" w:hanging="360"/>
+      </w:pPr>
+      <w:rPr>
+        <w:rFonts w:ascii="Wingdings" w:hAnsi="Wingdings" w:hint="default"/>
+      </w:rPr>
+    </w:lvl>
+    <w:lvl w:ilvl="1" w:tplc="18090003" w:tentative="1">
+      <w:start w:val="1"/>
+      <w:numFmt w:val="bullet"/>
+      <w:lvlText w:val="o"/>
+      <w:lvlJc w:val="left"/>
+      <w:pPr>
+        <w:ind w:left="1440" w:hanging="360"/>
+      </w:pPr>
+      <w:rPr>
+        <w:rFonts w:ascii="Courier New" w:hAnsi="Courier New" w:cs="Courier New" w:hint="default"/>
+      </w:rPr>
+    </w:lvl>
+    <w:lvl w:ilvl="2" w:tplc="18090005" w:tentative="1">
+      <w:start w:val="1"/>
+      <w:numFmt w:val="bullet"/>
+      <w:lvlText w:val=""/>
+      <w:lvlJc w:val="left"/>
+      <w:pPr>
+        <w:ind w:left="2160" w:hanging="360"/>
+      </w:pPr>
+      <w:rPr>
+        <w:rFonts w:ascii="Wingdings" w:hAnsi="Wingdings" w:hint="default"/>
+      </w:rPr>
+    </w:lvl>
+    <w:lvl w:ilvl="3" w:tplc="18090001" w:tentative="1">
+      <w:start w:val="1"/>
+      <w:numFmt w:val="bullet"/>
+      <w:lvlText w:val=""/>
+      <w:lvlJc w:val="left"/>
+      <w:pPr>
+        <w:ind w:left="2880" w:hanging="360"/>
+      </w:pPr>
+      <w:rPr>
+        <w:rFonts w:ascii="Symbol" w:hAnsi="Symbol" w:hint="default"/>
+      </w:rPr>
+    </w:lvl>
+    <w:lvl w:ilvl="4" w:tplc="18090003" w:tentative="1">
+      <w:start w:val="1"/>
+      <w:numFmt w:val="bullet"/>
+      <w:lvlText w:val="o"/>
+      <w:lvlJc w:val="left"/>
+      <w:pPr>
+        <w:ind w:left="3600" w:hanging="360"/>
+      </w:pPr>
+      <w:rPr>
+        <w:rFonts w:ascii="Courier New" w:hAnsi="Courier New" w:cs="Courier New" w:hint="default"/>
+      </w:rPr>
+    </w:lvl>
+    <w:lvl w:ilvl="5" w:tplc="18090005" w:tentative="1">
+      <w:start w:val="1"/>
+      <w:numFmt w:val="bullet"/>
+      <w:lvlText w:val=""/>
+      <w:lvlJc w:val="left"/>
+      <w:pPr>
+        <w:ind w:left="4320" w:hanging="360"/>
+      </w:pPr>
+      <w:rPr>
+        <w:rFonts w:ascii="Wingdings" w:hAnsi="Wingdings" w:hint="default"/>
+      </w:rPr>
+    </w:lvl>
+    <w:lvl w:ilvl="6" w:tplc="18090001" w:tentative="1">
+      <w:start w:val="1"/>
+      <w:numFmt w:val="bullet"/>
+      <w:lvlText w:val=""/>
+      <w:lvlJc w:val="left"/>
+      <w:pPr>
+        <w:ind w:left="5040" w:hanging="360"/>
+      </w:pPr>
+      <w:rPr>
+        <w:rFonts w:ascii="Symbol" w:hAnsi="Symbol" w:hint="default"/>
+      </w:rPr>
+    </w:lvl>
+    <w:lvl w:ilvl="7" w:tplc="18090003" w:tentative="1">
+      <w:start w:val="1"/>
+      <w:numFmt w:val="bullet"/>
+      <w:lvlText w:val="o"/>
+      <w:lvlJc w:val="left"/>
+      <w:pPr>
+        <w:ind w:left="5760" w:hanging="360"/>
+      </w:pPr>
+      <w:rPr>
+        <w:rFonts w:ascii="Courier New" w:hAnsi="Courier New" w:cs="Courier New" w:hint="default"/>
+      </w:rPr>
+    </w:lvl>
+    <w:lvl w:ilvl="8" w:tplc="18090005" w:tentative="1">
+      <w:start w:val="1"/>
+      <w:numFmt w:val="bullet"/>
+      <w:lvlText w:val=""/>
+      <w:lvlJc w:val="left"/>
+      <w:pPr>
+        <w:ind w:left="6480" w:hanging="360"/>
+      </w:pPr>
+      <w:rPr>
+        <w:rFonts w:ascii="Wingdings" w:hAnsi="Wingdings" w:hint="default"/>
+      </w:rPr>
+    </w:lvl>
+  </w:abstractNum>
+  <w:abstractNum w:abstractNumId="6" w15:restartNumberingAfterBreak="0">
     <w:nsid w:val="60EA3EF1"/>
     <w:multiLevelType w:val="hybridMultilevel"/>
     <w:tmpl w:val="93E8C522"/>
@@ -2725,7 +3507,7 @@
       </w:rPr>
     </w:lvl>
   </w:abstractNum>
-  <w:abstractNum w:abstractNumId="5" w15:restartNumberingAfterBreak="0">
+  <w:abstractNum w:abstractNumId="7" w15:restartNumberingAfterBreak="0">
     <w:nsid w:val="67DD514D"/>
     <w:multiLevelType w:val="hybridMultilevel"/>
     <w:tmpl w:val="66FC3182"/>
@@ -2838,7 +3620,7 @@
       </w:rPr>
     </w:lvl>
   </w:abstractNum>
-  <w:abstractNum w:abstractNumId="6" w15:restartNumberingAfterBreak="0">
+  <w:abstractNum w:abstractNumId="8" w15:restartNumberingAfterBreak="0">
     <w:nsid w:val="75754F22"/>
     <w:multiLevelType w:val="hybridMultilevel"/>
     <w:tmpl w:val="569AB0B6"/>
@@ -2927,7 +3709,120 @@
       </w:pPr>
     </w:lvl>
   </w:abstractNum>
-  <w:abstractNum w:abstractNumId="7" w15:restartNumberingAfterBreak="0">
+  <w:abstractNum w:abstractNumId="9" w15:restartNumberingAfterBreak="0">
+    <w:nsid w:val="7AF9766B"/>
+    <w:multiLevelType w:val="hybridMultilevel"/>
+    <w:tmpl w:val="7ABAC0E4"/>
+    <w:lvl w:ilvl="0" w:tplc="18090001">
+      <w:start w:val="1"/>
+      <w:numFmt w:val="bullet"/>
+      <w:lvlText w:val=""/>
+      <w:lvlJc w:val="left"/>
+      <w:pPr>
+        <w:ind w:left="1440" w:hanging="360"/>
+      </w:pPr>
+      <w:rPr>
+        <w:rFonts w:ascii="Symbol" w:hAnsi="Symbol" w:hint="default"/>
+      </w:rPr>
+    </w:lvl>
+    <w:lvl w:ilvl="1" w:tplc="18090003" w:tentative="1">
+      <w:start w:val="1"/>
+      <w:numFmt w:val="bullet"/>
+      <w:lvlText w:val="o"/>
+      <w:lvlJc w:val="left"/>
+      <w:pPr>
+        <w:ind w:left="2160" w:hanging="360"/>
+      </w:pPr>
+      <w:rPr>
+        <w:rFonts w:ascii="Courier New" w:hAnsi="Courier New" w:cs="Courier New" w:hint="default"/>
+      </w:rPr>
+    </w:lvl>
+    <w:lvl w:ilvl="2" w:tplc="18090005" w:tentative="1">
+      <w:start w:val="1"/>
+      <w:numFmt w:val="bullet"/>
+      <w:lvlText w:val=""/>
+      <w:lvlJc w:val="left"/>
+      <w:pPr>
+        <w:ind w:left="2880" w:hanging="360"/>
+      </w:pPr>
+      <w:rPr>
+        <w:rFonts w:ascii="Wingdings" w:hAnsi="Wingdings" w:hint="default"/>
+      </w:rPr>
+    </w:lvl>
+    <w:lvl w:ilvl="3" w:tplc="18090001" w:tentative="1">
+      <w:start w:val="1"/>
+      <w:numFmt w:val="bullet"/>
+      <w:lvlText w:val=""/>
+      <w:lvlJc w:val="left"/>
+      <w:pPr>
+        <w:ind w:left="3600" w:hanging="360"/>
+      </w:pPr>
+      <w:rPr>
+        <w:rFonts w:ascii="Symbol" w:hAnsi="Symbol" w:hint="default"/>
+      </w:rPr>
+    </w:lvl>
+    <w:lvl w:ilvl="4" w:tplc="18090003" w:tentative="1">
+      <w:start w:val="1"/>
+      <w:numFmt w:val="bullet"/>
+      <w:lvlText w:val="o"/>
+      <w:lvlJc w:val="left"/>
+      <w:pPr>
+        <w:ind w:left="4320" w:hanging="360"/>
+      </w:pPr>
+      <w:rPr>
+        <w:rFonts w:ascii="Courier New" w:hAnsi="Courier New" w:cs="Courier New" w:hint="default"/>
+      </w:rPr>
+    </w:lvl>
+    <w:lvl w:ilvl="5" w:tplc="18090005" w:tentative="1">
+      <w:start w:val="1"/>
+      <w:numFmt w:val="bullet"/>
+      <w:lvlText w:val=""/>
+      <w:lvlJc w:val="left"/>
+      <w:pPr>
+        <w:ind w:left="5040" w:hanging="360"/>
+      </w:pPr>
+      <w:rPr>
+        <w:rFonts w:ascii="Wingdings" w:hAnsi="Wingdings" w:hint="default"/>
+      </w:rPr>
+    </w:lvl>
+    <w:lvl w:ilvl="6" w:tplc="18090001" w:tentative="1">
+      <w:start w:val="1"/>
+      <w:numFmt w:val="bullet"/>
+      <w:lvlText w:val=""/>
+      <w:lvlJc w:val="left"/>
+      <w:pPr>
+        <w:ind w:left="5760" w:hanging="360"/>
+      </w:pPr>
+      <w:rPr>
+        <w:rFonts w:ascii="Symbol" w:hAnsi="Symbol" w:hint="default"/>
+      </w:rPr>
+    </w:lvl>
+    <w:lvl w:ilvl="7" w:tplc="18090003" w:tentative="1">
+      <w:start w:val="1"/>
+      <w:numFmt w:val="bullet"/>
+      <w:lvlText w:val="o"/>
+      <w:lvlJc w:val="left"/>
+      <w:pPr>
+        <w:ind w:left="6480" w:hanging="360"/>
+      </w:pPr>
+      <w:rPr>
+        <w:rFonts w:ascii="Courier New" w:hAnsi="Courier New" w:cs="Courier New" w:hint="default"/>
+      </w:rPr>
+    </w:lvl>
+    <w:lvl w:ilvl="8" w:tplc="18090005" w:tentative="1">
+      <w:start w:val="1"/>
+      <w:numFmt w:val="bullet"/>
+      <w:lvlText w:val=""/>
+      <w:lvlJc w:val="left"/>
+      <w:pPr>
+        <w:ind w:left="7200" w:hanging="360"/>
+      </w:pPr>
+      <w:rPr>
+        <w:rFonts w:ascii="Wingdings" w:hAnsi="Wingdings" w:hint="default"/>
+      </w:rPr>
+    </w:lvl>
+  </w:abstractNum>
+  <w:abstractNum w:abstractNumId="10" w15:restartNumberingAfterBreak="0">
     <w:nsid w:val="7D4A487A"/>
     <w:multiLevelType w:val="hybridMultilevel"/>
     <w:tmpl w:val="C3927096"/>
@@ -3018,28 +3913,37 @@
     </w:lvl>
   </w:abstractNum>
   <w:num w:numId="1">
+    <w:abstractNumId w:val="8"/>
+  </w:num>
+  <w:num w:numId="2">
+    <w:abstractNumId w:val="10"/>
+  </w:num>
+  <w:num w:numId="3">
+    <w:abstractNumId w:val="3"/>
+  </w:num>
+  <w:num w:numId="4">
     <w:abstractNumId w:val="6"/>
   </w:num>
-  <w:num w:numId="2">
-    <w:abstractNumId w:val="7"/>
-  </w:num>
-  <w:num w:numId="3">
-    <w:abstractNumId w:val="2"/>
-  </w:num>
-  <w:num w:numId="4">
+  <w:num w:numId="5">
     <w:abstractNumId w:val="4"/>
-  </w:num>
-  <w:num w:numId="5">
-    <w:abstractNumId w:val="3"/>
   </w:num>
   <w:num w:numId="6">
     <w:abstractNumId w:val="0"/>
   </w:num>
   <w:num w:numId="7">
-    <w:abstractNumId w:val="5"/>
+    <w:abstractNumId w:val="7"/>
   </w:num>
   <w:num w:numId="8">
     <w:abstractNumId w:val="1"/>
+  </w:num>
+  <w:num w:numId="9">
+    <w:abstractNumId w:val="9"/>
+  </w:num>
+  <w:num w:numId="10">
+    <w:abstractNumId w:val="5"/>
+  </w:num>
+  <w:num w:numId="11">
+    <w:abstractNumId w:val="2"/>
   </w:num>
 </w:numbering>
 </file>
@@ -3057,7 +3961,7 @@
     </w:rPrDefault>
     <w:pPrDefault/>
   </w:docDefaults>
-  <w:latentStyles w:defLockedState="0" w:defUIPriority="99" w:defSemiHidden="0" w:defUnhideWhenUsed="0" w:defQFormat="0" w:count="376">
+  <w:latentStyles w:defLockedState="0" w:defUIPriority="99" w:defSemiHidden="0" w:defUnhideWhenUsed="0" w:defQFormat="0" w:count="375">
     <w:lsdException w:name="Normal" w:uiPriority="0" w:qFormat="1"/>
     <w:lsdException w:name="heading 1" w:uiPriority="9" w:qFormat="1"/>
     <w:lsdException w:name="heading 2" w:semiHidden="1" w:uiPriority="9" w:unhideWhenUsed="1" w:qFormat="1"/>
@@ -3163,6 +4067,7 @@
     <w:lsdException w:name="HTML Sample" w:semiHidden="1" w:unhideWhenUsed="1"/>
     <w:lsdException w:name="HTML Typewriter" w:semiHidden="1" w:unhideWhenUsed="1"/>
     <w:lsdException w:name="HTML Variable" w:semiHidden="1" w:unhideWhenUsed="1"/>
+    <w:lsdException w:name="Normal Table" w:semiHidden="1" w:unhideWhenUsed="1"/>
     <w:lsdException w:name="annotation subject" w:semiHidden="1" w:unhideWhenUsed="1"/>
     <w:lsdException w:name="No List" w:semiHidden="1" w:unhideWhenUsed="1"/>
     <w:lsdException w:name="Outline List 1" w:semiHidden="1" w:unhideWhenUsed="1"/>
@@ -3209,8 +4114,10 @@
     <w:lsdException w:name="Table Subtle 2" w:semiHidden="1" w:unhideWhenUsed="1"/>
     <w:lsdException w:name="Table Web 1" w:semiHidden="1" w:unhideWhenUsed="1"/>
     <w:lsdException w:name="Table Web 2" w:semiHidden="1" w:unhideWhenUsed="1"/>
+    <w:lsdException w:name="Table Web 3" w:semiHidden="1" w:unhideWhenUsed="1"/>
     <w:lsdException w:name="Balloon Text" w:semiHidden="1" w:unhideWhenUsed="1"/>
     <w:lsdException w:name="Table Grid" w:uiPriority="59"/>
+    <w:lsdException w:name="Table Theme" w:semiHidden="1" w:unhideWhenUsed="1"/>
     <w:lsdException w:name="Placeholder Text" w:semiHidden="1"/>
     <w:lsdException w:name="No Spacing" w:uiPriority="1" w:qFormat="1"/>
     <w:lsdException w:name="Light Shading" w:uiPriority="60"/>
@@ -3421,7 +4328,6 @@
     <w:lsdException w:name="Smart Hyperlink" w:semiHidden="1" w:unhideWhenUsed="1"/>
     <w:lsdException w:name="Hashtag" w:semiHidden="1" w:unhideWhenUsed="1"/>
     <w:lsdException w:name="Unresolved Mention" w:semiHidden="1" w:unhideWhenUsed="1"/>
-    <w:lsdException w:name="Smart Link" w:semiHidden="1" w:unhideWhenUsed="1"/>
   </w:latentStyles>
   <w:style w:type="paragraph" w:default="1" w:styleId="Normal">
     <w:name w:val="Normal"/>
@@ -3430,7 +4336,6 @@
   <w:style w:type="character" w:default="1" w:styleId="DefaultParagraphFont">
     <w:name w:val="Default Paragraph Font"/>
     <w:uiPriority w:val="1"/>
-    <w:semiHidden/>
     <w:unhideWhenUsed/>
   </w:style>
   <w:style w:type="table" w:default="1" w:styleId="TableNormal">

</xml_diff>

<commit_message>
Did some proof-reading in the Specification section
</commit_message>
<xml_diff>
--- a/Report/Scentaur Report.docx
+++ b/Report/Scentaur Report.docx
@@ -631,8 +631,6 @@
         </w:rPr>
         <w:t xml:space="preserve">1.4 </w:t>
       </w:r>
-      <w:bookmarkStart w:id="0" w:name="_GoBack"/>
-      <w:bookmarkEnd w:id="0"/>
       <w:r>
         <w:rPr>
           <w:b/>
@@ -724,7 +722,15 @@
         <w:spacing w:before="120" w:line="360" w:lineRule="auto"/>
       </w:pPr>
       <w:r>
-        <w:t>Scentaur is planned to become a web application through Spring. Therefore, users are enabled to either submit a zip folder or java files directly to a web server. If a Zip folder is submitted, its contents will be extracted to a directory. Otherwise, files will be placed into a directory.</w:t>
+        <w:t xml:space="preserve">The plan is for </w:t>
+      </w:r>
+      <w:proofErr w:type="spellStart"/>
+      <w:r>
+        <w:t>Scentaur</w:t>
+      </w:r>
+      <w:proofErr w:type="spellEnd"/>
+      <w:r>
+        <w:t xml:space="preserve"> to become a web application through Spring. Therefore, users are enabled to either submit a zip folder or java files directly to a web server. If a Zip folder is submitted, its contents will be extracted to a directory. Otherwise, files will be placed into a directory.</w:t>
       </w:r>
     </w:p>
     <w:p>
@@ -827,7 +833,13 @@
         <w:spacing w:before="120" w:line="360" w:lineRule="auto"/>
       </w:pPr>
       <w:r>
-        <w:t>Once a user is done with Scentaur, the contents of the directory is wiped.</w:t>
+        <w:t xml:space="preserve">Once a user is done with Scentaur, the contents of the directory </w:t>
+      </w:r>
+      <w:r>
+        <w:t>are</w:t>
+      </w:r>
+      <w:r>
+        <w:t xml:space="preserve"> wiped.</w:t>
       </w:r>
     </w:p>
     <w:p>
@@ -896,7 +908,13 @@
         <w:spacing w:before="120" w:line="360" w:lineRule="auto"/>
       </w:pPr>
       <w:r>
-        <w:t>The constructor will call configureSymbolSolver and parse all source file based on JavaParser-JUG-Milano slides.</w:t>
+        <w:t>The constructor will call configureSymbolSolver and parse all source file</w:t>
+      </w:r>
+      <w:r>
+        <w:t>s</w:t>
+      </w:r>
+      <w:r>
+        <w:t xml:space="preserve"> based on JavaParser-JUG-Milano slides.</w:t>
       </w:r>
     </w:p>
     <w:p>
@@ -1032,6 +1050,7 @@
         <w:spacing w:before="120" w:line="360" w:lineRule="auto"/>
       </w:pPr>
       <w:r>
+        <w:lastRenderedPageBreak/>
         <w:t>These categories include:</w:t>
       </w:r>
     </w:p>
@@ -1049,7 +1068,6 @@
         <w:spacing w:before="120" w:line="360" w:lineRule="auto"/>
       </w:pPr>
       <w:r>
-        <w:lastRenderedPageBreak/>
         <w:t>Bloater, Abuser, Coupler, Dispensable</w:t>
       </w:r>
     </w:p>
@@ -1087,10 +1105,39 @@
         <w:rPr>
           <w:i/>
         </w:rPr>
-        <w:t xml:space="preserve">, Coupleable and Dispensable. </w:t>
-      </w:r>
-      <w:r>
-        <w:t>To ensure that we enable plug-in-play system for the smells within the categories.</w:t>
+        <w:t xml:space="preserve">, </w:t>
+      </w:r>
+      <w:proofErr w:type="spellStart"/>
+      <w:r>
+        <w:rPr>
+          <w:i/>
+        </w:rPr>
+        <w:t>Coupleable</w:t>
+      </w:r>
+      <w:proofErr w:type="spellEnd"/>
+      <w:r>
+        <w:rPr>
+          <w:i/>
+        </w:rPr>
+        <w:t xml:space="preserve"> and Dispensable</w:t>
+      </w:r>
+      <w:r>
+        <w:rPr>
+          <w:i/>
+        </w:rPr>
+        <w:t>;</w:t>
+      </w:r>
+      <w:r>
+        <w:rPr>
+          <w:i/>
+        </w:rPr>
+        <w:t xml:space="preserve"> </w:t>
+      </w:r>
+      <w:r>
+        <w:t>t</w:t>
+      </w:r>
+      <w:r>
+        <w:t>o ensure that we enable plug-in-play system for the smells within the categories.</w:t>
       </w:r>
     </w:p>
     <w:p>
@@ -1145,15 +1192,30 @@
       <w:r>
         <w:t xml:space="preserve">extends </w:t>
       </w:r>
+      <w:proofErr w:type="spellStart"/>
       <w:r>
         <w:rPr>
           <w:i/>
           <w:color w:val="00B050"/>
         </w:rPr>
-        <w:t xml:space="preserve">VoidVisitorAdapter&lt;Void&gt; </w:t>
-      </w:r>
-      <w:r>
-        <w:t xml:space="preserve">inherits </w:t>
+        <w:t>VoidVisitorAdapter</w:t>
+      </w:r>
+      <w:proofErr w:type="spellEnd"/>
+      <w:r>
+        <w:rPr>
+          <w:i/>
+          <w:color w:val="00B050"/>
+        </w:rPr>
+        <w:t xml:space="preserve">&lt;Void&gt; </w:t>
+      </w:r>
+      <w:r>
+        <w:t>i</w:t>
+      </w:r>
+      <w:r>
+        <w:t>mplements</w:t>
+      </w:r>
+      <w:r>
+        <w:t xml:space="preserve"> </w:t>
       </w:r>
       <w:r>
         <w:rPr>
@@ -1206,7 +1268,13 @@
         <w:t>Smell</w:t>
       </w:r>
       <w:r>
-        <w:t xml:space="preserve"> inherits </w:t>
+        <w:t xml:space="preserve"> i</w:t>
+      </w:r>
+      <w:r>
+        <w:t>mplements</w:t>
+      </w:r>
+      <w:r>
+        <w:t xml:space="preserve"> </w:t>
       </w:r>
       <w:proofErr w:type="spellStart"/>
       <w:r>
@@ -1238,6 +1306,7 @@
       <w:r>
         <w:tab/>
       </w:r>
+      <w:proofErr w:type="spellStart"/>
       <w:r>
         <w:rPr>
           <w:i/>
@@ -1245,8 +1314,17 @@
         </w:rPr>
         <w:t>LongParameterList</w:t>
       </w:r>
-      <w:r>
-        <w:t xml:space="preserve"> extends </w:t>
+      <w:proofErr w:type="spellEnd"/>
+      <w:r>
+        <w:t xml:space="preserve"> </w:t>
+      </w:r>
+      <w:r>
+        <w:t>extends</w:t>
+      </w:r>
+      <w:bookmarkStart w:id="0" w:name="_GoBack"/>
+      <w:bookmarkEnd w:id="0"/>
+      <w:r>
+        <w:t xml:space="preserve"> </w:t>
       </w:r>
       <w:r>
         <w:rPr>
@@ -1653,6 +1731,7 @@
         <w:rPr>
           <w:color w:val="0D0D0D" w:themeColor="text1" w:themeTint="F2"/>
         </w:rPr>
+        <w:lastRenderedPageBreak/>
         <w:t>Abusers/Total Problems * 100%</w:t>
       </w:r>
     </w:p>
@@ -1673,7 +1752,6 @@
         <w:rPr>
           <w:color w:val="0D0D0D" w:themeColor="text1" w:themeTint="F2"/>
         </w:rPr>
-        <w:lastRenderedPageBreak/>
         <w:t>Coupler/Total Problems * 100%</w:t>
       </w:r>
     </w:p>
@@ -2026,7 +2104,6 @@
           <w:sz w:val="28"/>
           <w:szCs w:val="28"/>
         </w:rPr>
-        <w:lastRenderedPageBreak/>
         <w:t>3</w:t>
       </w:r>
       <w:r>
@@ -2268,7 +2345,6 @@
           <w:sz w:val="28"/>
           <w:szCs w:val="28"/>
         </w:rPr>
-        <w:lastRenderedPageBreak/>
         <w:t>References</w:t>
       </w:r>
     </w:p>
@@ -3428,7 +3504,7 @@
     </w:rPrDefault>
     <w:pPrDefault/>
   </w:docDefaults>
-  <w:latentStyles w:defLockedState="0" w:defUIPriority="99" w:defSemiHidden="0" w:defUnhideWhenUsed="0" w:defQFormat="0" w:count="376">
+  <w:latentStyles w:defLockedState="0" w:defUIPriority="99" w:defSemiHidden="0" w:defUnhideWhenUsed="0" w:defQFormat="0" w:count="375">
     <w:lsdException w:name="Normal" w:uiPriority="0" w:qFormat="1"/>
     <w:lsdException w:name="heading 1" w:uiPriority="9" w:qFormat="1"/>
     <w:lsdException w:name="heading 2" w:semiHidden="1" w:uiPriority="9" w:unhideWhenUsed="1" w:qFormat="1"/>
@@ -3795,7 +3871,6 @@
     <w:lsdException w:name="Smart Hyperlink" w:semiHidden="1" w:unhideWhenUsed="1"/>
     <w:lsdException w:name="Hashtag" w:semiHidden="1" w:unhideWhenUsed="1"/>
     <w:lsdException w:name="Unresolved Mention" w:semiHidden="1" w:unhideWhenUsed="1"/>
-    <w:lsdException w:name="Smart Link" w:semiHidden="1" w:unhideWhenUsed="1"/>
   </w:latentStyles>
   <w:style w:type="paragraph" w:default="1" w:styleId="Normal">
     <w:name w:val="Normal"/>

</xml_diff>

<commit_message>
Changed a tiny thing
</commit_message>
<xml_diff>
--- a/Report/Scentaur Report.docx
+++ b/Report/Scentaur Report.docx
@@ -3986,7 +3986,13 @@
               <w:t xml:space="preserve">Software Overview, </w:t>
             </w:r>
             <w:r>
-              <w:t>Referencing</w:t>
+              <w:rPr>
+                <w:color w:val="00B050"/>
+              </w:rPr>
+              <w:t xml:space="preserve">Conclusion Remarks, </w:t>
+            </w:r>
+            <w:r>
+              <w:t>Editing</w:t>
             </w:r>
           </w:p>
         </w:tc>
@@ -4095,7 +4101,15 @@
               <w:rPr>
                 <w:color w:val="984806"/>
               </w:rPr>
-              <w:t>Team Communication</w:t>
+              <w:t>Te</w:t>
+            </w:r>
+            <w:bookmarkStart w:id="0" w:name="_GoBack"/>
+            <w:bookmarkEnd w:id="0"/>
+            <w:r>
+              <w:rPr>
+                <w:color w:val="984806"/>
+              </w:rPr>
+              <w:t>am Communication</w:t>
             </w:r>
             <w:r>
               <w:t xml:space="preserve">, </w:t>
@@ -4158,6 +4172,18 @@
               <w:t xml:space="preserve">Software Overview, </w:t>
             </w:r>
             <w:r>
+              <w:rPr>
+                <w:color w:val="00B050"/>
+              </w:rPr>
+              <w:t>Conclusion Remarks,</w:t>
+            </w:r>
+            <w:r>
+              <w:rPr>
+                <w:color w:val="C00000"/>
+              </w:rPr>
+              <w:t xml:space="preserve"> </w:t>
+            </w:r>
+            <w:r>
               <w:t>Proof Read and Editing</w:t>
             </w:r>
           </w:p>
@@ -4193,8 +4219,6 @@
           <w:szCs w:val="28"/>
         </w:rPr>
       </w:pPr>
-      <w:bookmarkStart w:id="0" w:name="_GoBack"/>
-      <w:bookmarkEnd w:id="0"/>
     </w:p>
     <w:p>
       <w:pPr>

</xml_diff>

<commit_message>
Added quick grammar fix
</commit_message>
<xml_diff>
--- a/Report/Scentaur Report.docx
+++ b/Report/Scentaur Report.docx
@@ -152,7 +152,15 @@
         <w:t>LaTeX</w:t>
       </w:r>
       <w:r>
-        <w:t xml:space="preserve"> if you wish, but use the general spacing and font/style you find here (1.5 spacing, 12 point font for text, etc.).</w:t>
+        <w:t xml:space="preserve"> if you </w:t>
+      </w:r>
+      <w:proofErr w:type="gramStart"/>
+      <w:r>
+        <w:t>wish, but</w:t>
+      </w:r>
+      <w:proofErr w:type="gramEnd"/>
+      <w:r>
+        <w:t xml:space="preserve"> use the general spacing and font/style you find here (1.5 spacing, 12 point font for text, etc.).</w:t>
       </w:r>
     </w:p>
     <w:p/>
@@ -210,7 +218,13 @@
         </w:rPr>
       </w:pPr>
       <w:r>
-        <w:t xml:space="preserve">Scentaur is a Java specific “code smell” detector. The team behind Scentaur believes that many current code smell detectors are not particularly easy to use and understand (i.e. JDeodrant and infusion). Thus, the team envisions Scentaur to be a user-friendly code smell detector tool. </w:t>
+        <w:t>Scentaur is a Java</w:t>
+      </w:r>
+      <w:r>
+        <w:t>-</w:t>
+      </w:r>
+      <w:r>
+        <w:t xml:space="preserve">specific “code smell” detector. The team behind Scentaur believes that many current code smell detectors are not particularly easy to use and understand (i.e. JDeodrant and infusion). Thus, the team envisions Scentaur to be a user-friendly code smell detector tool. </w:t>
       </w:r>
       <w:r>
         <w:rPr>
@@ -311,7 +325,13 @@
         <w:t>Web-based:</w:t>
       </w:r>
       <w:r>
-        <w:t xml:space="preserve"> Team Scentaur’s aim is to make a web-based code smell detector tool. Providing a quick and easy way to detect smells and even enabling users to refactor fragments of code detected by Scentaur. Having Scentaur be a web-based product also allows us to reach a wider audience of users.</w:t>
+        <w:t xml:space="preserve"> Team Scentaur aim</w:t>
+      </w:r>
+      <w:r>
+        <w:t>s</w:t>
+      </w:r>
+      <w:r>
+        <w:t xml:space="preserve"> to make a web-based code smell detector tool. Providing a quick and easy way to detect smells and even enabling users to refactor fragments of code detected by Scentaur. Having Scentaur be a web-based product also allows us to reach a wider audience of users.</w:t>
       </w:r>
     </w:p>
     <w:p>
@@ -380,7 +400,13 @@
         <w:t>Go-to product:</w:t>
       </w:r>
       <w:r>
-        <w:t xml:space="preserve"> Since coding is being encouraged at large scale to the general public, Scentaur can be the go-to software product for beginners to learn how to think about the software design phase of development</w:t>
+        <w:t xml:space="preserve"> Since coding is being encouraged at </w:t>
+      </w:r>
+      <w:r>
+        <w:t xml:space="preserve">a </w:t>
+      </w:r>
+      <w:r>
+        <w:t>large scale to the general public, Scentaur can be the go-to software product for beginners to learn how to think about the software design phase of development</w:t>
       </w:r>
       <w:r>
         <w:t xml:space="preserve">. To </w:t>
@@ -456,6 +482,14 @@
     </w:p>
     <w:p>
       <w:pPr>
+        <w:spacing w:before="120" w:line="360" w:lineRule="auto"/>
+        <w:jc w:val="both"/>
+      </w:pPr>
+      <w:bookmarkStart w:id="0" w:name="_GoBack"/>
+      <w:bookmarkEnd w:id="0"/>
+    </w:p>
+    <w:p>
+      <w:pPr>
         <w:pStyle w:val="BodyText"/>
         <w:rPr>
           <w:b/>
@@ -574,11 +608,37 @@
       <w:r>
         <w:t xml:space="preserve"> will be visible by </w:t>
       </w:r>
+      <w:proofErr w:type="spellStart"/>
       <w:r>
         <w:rPr>
           <w:b/>
         </w:rPr>
-        <w:t>color coded indicators</w:t>
+        <w:t>colo</w:t>
+      </w:r>
+      <w:r>
+        <w:rPr>
+          <w:b/>
+        </w:rPr>
+        <w:t>u</w:t>
+      </w:r>
+      <w:r>
+        <w:rPr>
+          <w:b/>
+        </w:rPr>
+        <w:t>r</w:t>
+      </w:r>
+      <w:proofErr w:type="spellEnd"/>
+      <w:r>
+        <w:rPr>
+          <w:b/>
+        </w:rPr>
+        <w:t>-</w:t>
+      </w:r>
+      <w:r>
+        <w:rPr>
+          <w:b/>
+        </w:rPr>
+        <w:t>coded indicators</w:t>
       </w:r>
       <w:r>
         <w:t xml:space="preserve"> followed by data visualization</w:t>
@@ -727,6 +787,12 @@
           <w:i/>
         </w:rPr>
         <w:t>“testProject”</w:t>
+      </w:r>
+      <w:r>
+        <w:rPr>
+          <w:i/>
+        </w:rPr>
+        <w:t>.</w:t>
       </w:r>
     </w:p>
     <w:p>
@@ -953,7 +1019,7 @@
         <w:spacing w:before="120" w:line="360" w:lineRule="auto"/>
       </w:pPr>
       <w:r>
-        <w:t>Sub directories will be made to accommodate smells that are categorized</w:t>
+        <w:t>Subdirectories will be made to accommodate smells that are categorized</w:t>
       </w:r>
     </w:p>
     <w:p>
@@ -1013,7 +1079,19 @@
         <w:t xml:space="preserve">Smellable, Abusable, Bloatable, Coupleable and Dispensable </w:t>
       </w:r>
       <w:r>
-        <w:t>to ensure that we enable plug-in-play system for the smells within the categories.</w:t>
+        <w:t>to ensure that we enable plug-</w:t>
+      </w:r>
+      <w:r>
+        <w:t>and</w:t>
+      </w:r>
+      <w:r>
+        <w:t xml:space="preserve">-play </w:t>
+      </w:r>
+      <w:r>
+        <w:t>modules</w:t>
+      </w:r>
+      <w:r>
+        <w:t xml:space="preserve"> for the smells within the categories.</w:t>
       </w:r>
     </w:p>
     <w:p>
@@ -1280,7 +1358,21 @@
         <w:rPr>
           <w:color w:val="0D0D0D"/>
         </w:rPr>
-        <w:t xml:space="preserve"> LongParameterList();</w:t>
+        <w:t xml:space="preserve"> </w:t>
+      </w:r>
+      <w:proofErr w:type="gramStart"/>
+      <w:r>
+        <w:rPr>
+          <w:color w:val="0D0D0D"/>
+        </w:rPr>
+        <w:t>LongParameterList(</w:t>
+      </w:r>
+      <w:proofErr w:type="gramEnd"/>
+      <w:r>
+        <w:rPr>
+          <w:color w:val="0D0D0D"/>
+        </w:rPr>
+        <w:t>);</w:t>
       </w:r>
     </w:p>
     <w:p>
@@ -1374,13 +1466,27 @@
           <w:b/>
           <w:color w:val="0D0D0D"/>
         </w:rPr>
-        <w:t>show distribution of different smells</w:t>
-      </w:r>
-      <w:r>
-        <w:rPr>
+        <w:t xml:space="preserve">show </w:t>
+      </w:r>
+      <w:r>
+        <w:rPr>
+          <w:b/>
           <w:color w:val="0D0D0D"/>
         </w:rPr>
-        <w:t xml:space="preserve"> that exists within the code.</w:t>
+        <w:t xml:space="preserve">the </w:t>
+      </w:r>
+      <w:r>
+        <w:rPr>
+          <w:b/>
+          <w:color w:val="0D0D0D"/>
+        </w:rPr>
+        <w:t>distribution of different smells</w:t>
+      </w:r>
+      <w:r>
+        <w:rPr>
+          <w:color w:val="0D0D0D"/>
+        </w:rPr>
+        <w:t xml:space="preserve"> that exist within the code.</w:t>
       </w:r>
     </w:p>
     <w:p>
@@ -1682,7 +1788,19 @@
         <w:rPr>
           <w:color w:val="0D0D0D"/>
         </w:rPr>
-        <w:t>Each smell will have their own identifying color in hexadecimal for CSS to interpret.</w:t>
+        <w:t xml:space="preserve">Each smell will have </w:t>
+      </w:r>
+      <w:r>
+        <w:rPr>
+          <w:color w:val="0D0D0D"/>
+        </w:rPr>
+        <w:t>its</w:t>
+      </w:r>
+      <w:r>
+        <w:rPr>
+          <w:color w:val="0D0D0D"/>
+        </w:rPr>
+        <w:t xml:space="preserve"> own identifying color in hexadecimal for CSS to interpret.</w:t>
       </w:r>
     </w:p>
     <w:p>
@@ -1714,11 +1832,19 @@
         </w:rPr>
         <w:t xml:space="preserve"> Usage of </w:t>
       </w:r>
+      <w:proofErr w:type="gramStart"/>
       <w:r>
         <w:rPr>
           <w:color w:val="0070C0"/>
         </w:rPr>
-        <w:t xml:space="preserve">node.line </w:t>
+        <w:t>node.line</w:t>
+      </w:r>
+      <w:proofErr w:type="gramEnd"/>
+      <w:r>
+        <w:rPr>
+          <w:color w:val="0070C0"/>
+        </w:rPr>
+        <w:t xml:space="preserve"> </w:t>
       </w:r>
       <w:r>
         <w:rPr>
@@ -1776,7 +1902,19 @@
         <w:rPr>
           <w:color w:val="0D0D0D"/>
         </w:rPr>
-        <w:t xml:space="preserve">drop down menu </w:t>
+        <w:t>drop</w:t>
+      </w:r>
+      <w:r>
+        <w:rPr>
+          <w:color w:val="0D0D0D"/>
+        </w:rPr>
+        <w:t>-</w:t>
+      </w:r>
+      <w:r>
+        <w:rPr>
+          <w:color w:val="0D0D0D"/>
+        </w:rPr>
+        <w:t xml:space="preserve">down menu </w:t>
       </w:r>
       <w:r>
         <w:rPr>
@@ -1949,7 +2087,7 @@
               <wp:posOffset>40640</wp:posOffset>
             </wp:positionV>
             <wp:extent cx="3139440" cy="1493520"/>
-            <wp:effectExtent l="0" t="38100" r="10160" b="17780"/>
+            <wp:effectExtent l="0" t="38100" r="22860" b="11430"/>
             <wp:wrapSquare wrapText="bothSides"/>
             <wp:docPr id="4" name="Diagram 3"/>
             <wp:cNvGraphicFramePr>
@@ -2072,7 +2210,15 @@
         <w:spacing w:before="120" w:line="360" w:lineRule="auto"/>
       </w:pPr>
       <w:r>
-        <w:t>E.g. LongParameterList class will be Bloatable and therefore isBloatable().</w:t>
+        <w:t xml:space="preserve">E.g. LongParameterList class will be Bloatable and therefore </w:t>
+      </w:r>
+      <w:proofErr w:type="gramStart"/>
+      <w:r>
+        <w:t>isBloatable(</w:t>
+      </w:r>
+      <w:proofErr w:type="gramEnd"/>
+      <w:r>
+        <w:t>).</w:t>
       </w:r>
     </w:p>
     <w:p>
@@ -2228,7 +2374,13 @@
         <w:spacing w:before="120" w:line="360" w:lineRule="auto"/>
       </w:pPr>
       <w:r>
-        <w:t xml:space="preserve">Furthermore, Scentaur allow team members to add more code smells without adding complicated dependencies. Code smells created will only have to appear in the code smell category that it belongs to and implement and inherit some interfaces/classes which </w:t>
+        <w:t>Furthermore, Scentaur allow</w:t>
+      </w:r>
+      <w:r>
+        <w:t>s</w:t>
+      </w:r>
+      <w:r>
+        <w:t xml:space="preserve"> team members to add more code smells without adding complicated dependencies. Code smells created will only have to appear in the code smell category that it belongs to and implement and inherit some interfaces/classes which </w:t>
       </w:r>
       <w:r>
         <w:t>all are</w:t>
@@ -2248,11 +2400,19 @@
       <w:r>
         <w:t xml:space="preserve">                                        </w:t>
       </w:r>
+      <w:proofErr w:type="gramStart"/>
       <w:r>
         <w:rPr>
           <w:color w:val="00B0F0"/>
         </w:rPr>
-        <w:t>all.forEach(c -&gt; {</w:t>
+        <w:t>all.forEach</w:t>
+      </w:r>
+      <w:proofErr w:type="gramEnd"/>
+      <w:r>
+        <w:rPr>
+          <w:color w:val="00B0F0"/>
+        </w:rPr>
+        <w:t>(c -&gt; {</w:t>
       </w:r>
     </w:p>
     <w:p>
@@ -2268,7 +2428,21 @@
           <w:color w:val="00B0F0"/>
         </w:rPr>
         <w:tab/>
-        <w:t>c.accept(longParameterList, null);</w:t>
+        <w:t>c.</w:t>
+      </w:r>
+      <w:proofErr w:type="gramStart"/>
+      <w:r>
+        <w:rPr>
+          <w:color w:val="00B0F0"/>
+        </w:rPr>
+        <w:t>accept(</w:t>
+      </w:r>
+      <w:proofErr w:type="gramEnd"/>
+      <w:r>
+        <w:rPr>
+          <w:color w:val="00B0F0"/>
+        </w:rPr>
+        <w:t>longParameterList, null);</w:t>
       </w:r>
     </w:p>
     <w:p>
@@ -2317,11 +2491,19 @@
       <w:r>
         <w:t xml:space="preserve">To accept more code smells a simple addition of </w:t>
       </w:r>
+      <w:proofErr w:type="gramStart"/>
       <w:r>
         <w:rPr>
           <w:color w:val="00B0F0"/>
         </w:rPr>
-        <w:t>c.accept(“code smell object”, null);</w:t>
+        <w:t>c.accept</w:t>
+      </w:r>
+      <w:proofErr w:type="gramEnd"/>
+      <w:r>
+        <w:rPr>
+          <w:color w:val="00B0F0"/>
+        </w:rPr>
+        <w:t>(“code smell object”, null);</w:t>
       </w:r>
       <w:r>
         <w:rPr>
@@ -2463,7 +2645,19 @@
           <w:color w:val="0D0D0D"/>
         </w:rPr>
         <w:br/>
-        <w:t>The report is also capable of generating java files. This is possible because the nodes stored in the smell objects can return their compilation unit.</w:t>
+        <w:t xml:space="preserve">The report is also capable of generating </w:t>
+      </w:r>
+      <w:r>
+        <w:rPr>
+          <w:color w:val="0D0D0D"/>
+        </w:rPr>
+        <w:t>J</w:t>
+      </w:r>
+      <w:r>
+        <w:rPr>
+          <w:color w:val="0D0D0D"/>
+        </w:rPr>
+        <w:t>ava files. This is possible because the nodes stored in the smell objects can return their compilation unit.</w:t>
       </w:r>
     </w:p>
     <w:p>
@@ -2572,7 +2766,16 @@
           <w:color w:val="0D0D0D"/>
           <w:u w:val="single"/>
         </w:rPr>
-        <w:t>4.1 Major Responsibilites</w:t>
+        <w:t xml:space="preserve">4.1 Major </w:t>
+      </w:r>
+      <w:r>
+        <w:rPr>
+          <w:b/>
+          <w:noProof/>
+          <w:color w:val="0D0D0D"/>
+          <w:u w:val="single"/>
+        </w:rPr>
+        <w:t>Responsibilities</w:t>
       </w:r>
     </w:p>
     <w:p>
@@ -2626,7 +2829,21 @@
       </w:r>
       <w:r>
         <w:br/>
-        <w:t xml:space="preserve">Gajun Young and William Ikenna-Nwosu are responsible of overall design and identifying major classes. They were able to use well thought out and concrete class hierarchy structure to make the project as a whole much easier to develop. </w:t>
+        <w:t xml:space="preserve">Gajun Young and William Ikenna-Nwosu are responsible </w:t>
+      </w:r>
+      <w:r>
+        <w:t>for</w:t>
+      </w:r>
+      <w:r>
+        <w:t xml:space="preserve"> overall design and identifying major classes. They were able to use well thought out and concrete class hierarchy structure to make the project </w:t>
+      </w:r>
+      <w:proofErr w:type="gramStart"/>
+      <w:r>
+        <w:t>as a whole much</w:t>
+      </w:r>
+      <w:proofErr w:type="gramEnd"/>
+      <w:r>
+        <w:t xml:space="preserve"> easier to develop. </w:t>
       </w:r>
       <w:r>
         <w:rPr>
@@ -2689,14 +2906,21 @@
           <w:rFonts w:eastAsia="SimSun"/>
           <w:lang w:eastAsia="zh-CN"/>
         </w:rPr>
-        <w:t xml:space="preserve">  William had the role to d</w:t>
+        <w:t xml:space="preserve">  William had the role </w:t>
+      </w:r>
+      <w:r>
+        <w:rPr>
+          <w:rFonts w:eastAsia="SimSun"/>
+          <w:lang w:eastAsia="zh-CN"/>
+        </w:rPr>
+        <w:t>in deciding</w:t>
       </w:r>
       <w:r>
         <w:rPr>
           <w:rFonts w:eastAsia="SimSun" w:hint="eastAsia"/>
           <w:lang w:eastAsia="zh-CN"/>
         </w:rPr>
-        <w:t>ecide carefully what hierarchy the software would follow</w:t>
+        <w:t xml:space="preserve"> carefully what hierarchy the software would follow</w:t>
       </w:r>
       <w:r>
         <w:rPr>
@@ -2778,7 +3002,15 @@
       </w:r>
       <w:r>
         <w:br/>
-        <w:t>Gajun Young and Royal Thomas are in charge of making an interface</w:t>
+        <w:t xml:space="preserve">Gajun Young and Royal Thomas </w:t>
+      </w:r>
+      <w:proofErr w:type="gramStart"/>
+      <w:r>
+        <w:t>are in charge of</w:t>
+      </w:r>
+      <w:proofErr w:type="gramEnd"/>
+      <w:r>
+        <w:t xml:space="preserve"> making an interface</w:t>
       </w:r>
       <w:r>
         <w:t xml:space="preserve"> between the user and the software</w:t>
@@ -2825,8 +3057,6 @@
       <w:r>
         <w:t xml:space="preserve"> each, </w:t>
       </w:r>
-      <w:bookmarkStart w:id="0" w:name="_GoBack"/>
-      <w:bookmarkEnd w:id="0"/>
       <w:r>
         <w:br/>
       </w:r>
@@ -3145,6 +3375,15 @@
       <w:pPr>
         <w:spacing w:before="120" w:line="360" w:lineRule="auto"/>
         <w:rPr>
+          <w:rFonts w:eastAsia="SimSun"/>
+          <w:lang w:eastAsia="zh-CN"/>
+        </w:rPr>
+      </w:pPr>
+    </w:p>
+    <w:p>
+      <w:pPr>
+        <w:spacing w:before="120" w:line="360" w:lineRule="auto"/>
+        <w:rPr>
           <w:b/>
           <w:sz w:val="28"/>
           <w:szCs w:val="28"/>
@@ -3302,7 +3541,21 @@
           <w:rFonts w:eastAsia="SimSun" w:hint="eastAsia"/>
           <w:lang w:eastAsia="zh-CN"/>
         </w:rPr>
-        <w:t xml:space="preserve"> order to make the software development more specific, smooth and efficient, for general discussion, Messenger was our primary platform to share ideas. Questions were carefully discussed and addressed by group. However, given the rudimentary nature of the platform, it was not used as a primary method to record crucial communication information. </w:t>
+        <w:t xml:space="preserve"> order to make the software development more specific, smooth and efficient, for general discussion, Messenger was our primary platform to share ideas. Questions were carefully discussed and addressed by </w:t>
+      </w:r>
+      <w:r>
+        <w:rPr>
+          <w:rFonts w:eastAsia="SimSun"/>
+          <w:lang w:eastAsia="zh-CN"/>
+        </w:rPr>
+        <w:t xml:space="preserve">the </w:t>
+      </w:r>
+      <w:r>
+        <w:rPr>
+          <w:rFonts w:eastAsia="SimSun" w:hint="eastAsia"/>
+          <w:lang w:eastAsia="zh-CN"/>
+        </w:rPr>
+        <w:t xml:space="preserve">group. However, given the rudimentary nature of the platform, it was not used as a primary method to record crucial communication information. </w:t>
       </w:r>
     </w:p>
     <w:p>
@@ -3343,6 +3596,7 @@
           <w:u w:val="single"/>
           <w:lang w:eastAsia="zh-CN"/>
         </w:rPr>
+        <w:lastRenderedPageBreak/>
         <w:t>5.2 Discord</w:t>
       </w:r>
     </w:p>
@@ -3360,7 +3614,6 @@
           <w:rFonts w:eastAsia="SimSun" w:hint="eastAsia"/>
           <w:lang w:eastAsia="zh-CN"/>
         </w:rPr>
-        <w:lastRenderedPageBreak/>
         <w:t xml:space="preserve">Discord was where we conduct daily Scrums, Spring Planning, Sprint reviews and Spring retrospectives. It ended up being a very </w:t>
       </w:r>
       <w:r>
@@ -3375,7 +3628,7 @@
           <w:rFonts w:eastAsia="SimSun" w:hint="eastAsia"/>
           <w:lang w:eastAsia="zh-CN"/>
         </w:rPr>
-        <w:t xml:space="preserve"> group voice chat platform to conduct these meetings. Team Scentaur had 3 channels in total. General channel was used for general talk. Team members discussed advantages and disadvantages, agreements and disagreements of the project and real-time ideas, information or links found were shared immediately here. Screen sharing was highly encouraged because it is a good way for every team member to give and receive advice and help. This platform allows team Scentaur to ensure group work and communication are pushed in progress simultaneously. Another two channels were for sub-groups. Our 4-memeber team was divided into 2 2-member sub-groups during different period of development. These channels were used for sub-groups to work on specific modules of the project. Therefore, different modules can be developed at the same time.</w:t>
+        <w:t xml:space="preserve"> group voice chat platform to conduct these meetings. Team Scentaur had 3 channels in total. General channel was used for general talk. Team members discussed advantages and disadvantages, agreements and disagreements of the project and real-time ideas, information or links found were shared immediately here. Screen sharing was highly encouraged because it is a good way for every team member to give and receive advice and help. This platform allows team Scentaur to ensure group work and communication are pushed in progress simultaneously. Another two channels were for sub-groups. Our 4-member team was divided into 2 2-member sub-groups during different period of development. These channels were used for sub-groups to work on specific modules of the project. Therefore, different modules can be developed at the same time.</w:t>
       </w:r>
     </w:p>
     <w:p>
@@ -3527,6 +3780,7 @@
           <w:u w:val="single"/>
           <w:lang w:eastAsia="zh-CN"/>
         </w:rPr>
+        <w:lastRenderedPageBreak/>
         <w:t>5.5 GitHub</w:t>
       </w:r>
     </w:p>
@@ -3544,7 +3798,6 @@
           <w:rFonts w:eastAsia="SimSun" w:hint="eastAsia"/>
           <w:lang w:eastAsia="zh-CN"/>
         </w:rPr>
-        <w:lastRenderedPageBreak/>
         <w:t xml:space="preserve">During the development, </w:t>
       </w:r>
       <w:r>
@@ -3583,35 +3836,77 @@
           <w:rFonts w:eastAsia="SimSun" w:hint="eastAsia"/>
           <w:lang w:eastAsia="zh-CN"/>
         </w:rPr>
-        <w:t xml:space="preserve">Team Scentaur holds team meetings frequently. Weekly meeting is fixed on Wednesday and other meetings are held if </w:t>
+        <w:t xml:space="preserve">Team Scentaur holds team meetings frequently. </w:t>
       </w:r>
       <w:r>
         <w:rPr>
           <w:rFonts w:eastAsia="SimSun"/>
           <w:lang w:eastAsia="zh-CN"/>
         </w:rPr>
-        <w:t>necessary,</w:t>
+        <w:t>The w</w:t>
       </w:r>
       <w:r>
         <w:rPr>
           <w:rFonts w:eastAsia="SimSun" w:hint="eastAsia"/>
           <w:lang w:eastAsia="zh-CN"/>
         </w:rPr>
-        <w:t xml:space="preserve"> on campus. During break, daily talk on Messenger is compulsory. Team Scentaur needs to have the knowledge of everyone</w:t>
+        <w:t xml:space="preserve">eekly meeting is fixed on Wednesday and other meetings are held if </w:t>
       </w:r>
       <w:r>
         <w:rPr>
           <w:rFonts w:eastAsia="SimSun"/>
           <w:lang w:eastAsia="zh-CN"/>
         </w:rPr>
-        <w:t>’</w:t>
+        <w:t>necessary,</w:t>
       </w:r>
       <w:r>
         <w:rPr>
           <w:rFonts w:eastAsia="SimSun" w:hint="eastAsia"/>
           <w:lang w:eastAsia="zh-CN"/>
         </w:rPr>
-        <w:t xml:space="preserve">s work progress. Voice meeting </w:t>
+        <w:t xml:space="preserve"> on campus. During </w:t>
+      </w:r>
+      <w:r>
+        <w:rPr>
+          <w:rFonts w:eastAsia="SimSun"/>
+          <w:lang w:eastAsia="zh-CN"/>
+        </w:rPr>
+        <w:t xml:space="preserve">the </w:t>
+      </w:r>
+      <w:r>
+        <w:rPr>
+          <w:rFonts w:eastAsia="SimSun" w:hint="eastAsia"/>
+          <w:lang w:eastAsia="zh-CN"/>
+        </w:rPr>
+        <w:t>break, daily talk on Messenger is compulsory. Team Scentaur needs to have knowledge of everyone</w:t>
+      </w:r>
+      <w:r>
+        <w:rPr>
+          <w:rFonts w:eastAsia="SimSun"/>
+          <w:lang w:eastAsia="zh-CN"/>
+        </w:rPr>
+        <w:t>’</w:t>
+      </w:r>
+      <w:r>
+        <w:rPr>
+          <w:rFonts w:eastAsia="SimSun" w:hint="eastAsia"/>
+          <w:lang w:eastAsia="zh-CN"/>
+        </w:rPr>
+        <w:t>s work progress. Voice meeting</w:t>
+      </w:r>
+      <w:r>
+        <w:rPr>
+          <w:rFonts w:eastAsia="SimSun"/>
+          <w:lang w:eastAsia="zh-CN"/>
+        </w:rPr>
+        <w:t>s</w:t>
+      </w:r>
+      <w:r>
+        <w:rPr>
+          <w:rFonts w:eastAsia="SimSun" w:hint="eastAsia"/>
+          <w:lang w:eastAsia="zh-CN"/>
+        </w:rPr>
+        <w:t xml:space="preserve"> </w:t>
       </w:r>
       <w:r>
         <w:rPr>
@@ -3782,8 +4077,23 @@
         <w:spacing w:before="120" w:line="360" w:lineRule="auto"/>
       </w:pPr>
       <w:r>
-        <w:t>Scentaur’s USP (Unique Selling Point) is that it is a web-based application. It is attended for all audiences who wish to detect smell in Java. This is done by providing a detailed versus a simple distribution of smell data regarding the user’s code.</w:t>
-      </w:r>
+        <w:t xml:space="preserve">Scentaur’s USP (Unique Selling Point) is that it is a web-based application. It is </w:t>
+      </w:r>
+      <w:r>
+        <w:t>intended</w:t>
+      </w:r>
+      <w:r>
+        <w:t xml:space="preserve"> for all audiences who wish to detect smell in Java. </w:t>
+      </w:r>
+      <w:r>
+        <w:t>Users are provided data visualizations to show smell present in their code.</w:t>
+      </w:r>
+    </w:p>
+    <w:p>
+      <w:pPr>
+        <w:widowControl w:val="0"/>
+        <w:spacing w:before="120" w:line="360" w:lineRule="auto"/>
+      </w:pPr>
     </w:p>
     <w:p>
       <w:pPr>
@@ -3799,6 +4109,7 @@
           <w:b/>
           <w:u w:val="single"/>
         </w:rPr>
+        <w:lastRenderedPageBreak/>
         <w:t>6.2 Challenges</w:t>
       </w:r>
     </w:p>
@@ -3813,8 +4124,13 @@
         <w:spacing w:before="120" w:line="360" w:lineRule="auto"/>
       </w:pPr>
       <w:r>
-        <w:lastRenderedPageBreak/>
-        <w:t>JavaParser is a new library for the team to understand. No members had any knowledge of the library before working on Scentaur. Thus we tackled this by studying online material and looking through the API to understand the usage of JavaParser.</w:t>
+        <w:t>JavaParser is a new library for the team to understand. No members had any knowledge of the library before working on Scentaur. Thus</w:t>
+      </w:r>
+      <w:r>
+        <w:t>,</w:t>
+      </w:r>
+      <w:r>
+        <w:t xml:space="preserve"> we tackled this by studying online material and looking through the API to understand the usage of JavaParser.</w:t>
       </w:r>
     </w:p>
     <w:p>
@@ -3842,7 +4158,13 @@
         <w:spacing w:before="120" w:line="360" w:lineRule="auto"/>
       </w:pPr>
       <w:r>
-        <w:t>Although we would like to refactor code, automatically refactoring the code is complex and takes too much time. If time is an issue, Scentaur will only detect code and offer refactor suggestions.</w:t>
+        <w:t xml:space="preserve">Although we would like to refactor code, automatically refactoring the code is complex and takes too much time. If time is an issue, Scentaur will only detect code and offer </w:t>
+      </w:r>
+      <w:r>
+        <w:t xml:space="preserve">to </w:t>
+      </w:r>
+      <w:r>
+        <w:t>refactor suggestions.</w:t>
       </w:r>
     </w:p>
     <w:p>
@@ -4237,6 +4559,7 @@
           <w:sz w:val="28"/>
           <w:szCs w:val="28"/>
         </w:rPr>
+        <w:lastRenderedPageBreak/>
         <w:t>References</w:t>
       </w:r>
     </w:p>
@@ -4245,14 +4568,27 @@
         <w:spacing w:before="120" w:line="360" w:lineRule="auto"/>
       </w:pPr>
       <w:r>
-        <w:lastRenderedPageBreak/>
         <w:t xml:space="preserve">Sandi Metz (2017), </w:t>
       </w:r>
       <w:r>
         <w:rPr>
           <w:i/>
         </w:rPr>
-        <w:t xml:space="preserve">Code Refactoring: Learn Code Smells And Level Up Your Game!. </w:t>
+        <w:t xml:space="preserve">Code Refactoring: Learn Code Smells And Level Up Your </w:t>
+      </w:r>
+      <w:proofErr w:type="gramStart"/>
+      <w:r>
+        <w:rPr>
+          <w:i/>
+        </w:rPr>
+        <w:t>Game!.</w:t>
+      </w:r>
+      <w:proofErr w:type="gramEnd"/>
+      <w:r>
+        <w:rPr>
+          <w:i/>
+        </w:rPr>
+        <w:t xml:space="preserve"> </w:t>
       </w:r>
       <w:r>
         <w:t xml:space="preserve">Available at: </w:t>

</xml_diff>

<commit_message>
Proof reading in Conclusion remarks section and added reference
</commit_message>
<xml_diff>
--- a/Report/Scentaur Report.docx
+++ b/Report/Scentaur Report.docx
@@ -485,8 +485,6 @@
         <w:spacing w:before="120" w:line="360" w:lineRule="auto"/>
         <w:jc w:val="both"/>
       </w:pPr>
-      <w:bookmarkStart w:id="0" w:name="_GoBack"/>
-      <w:bookmarkEnd w:id="0"/>
     </w:p>
     <w:p>
       <w:pPr>
@@ -3077,7 +3075,13 @@
         <w:t xml:space="preserve"> -</w:t>
       </w:r>
       <w:r>
-        <w:t xml:space="preserve"> Zheng and Will. </w:t>
+        <w:t xml:space="preserve"> Zheng and Will</w:t>
+      </w:r>
+      <w:r>
+        <w:t>iam</w:t>
+      </w:r>
+      <w:r>
+        <w:t xml:space="preserve">. </w:t>
       </w:r>
       <w:r>
         <w:br/>
@@ -3109,7 +3113,21 @@
         <w:t xml:space="preserve">Couplers – </w:t>
       </w:r>
       <w:r>
-        <w:t>Will and Gajun.</w:t>
+        <w:t>Will</w:t>
+      </w:r>
+      <w:r>
+        <w:t>iam</w:t>
+      </w:r>
+      <w:r>
+        <w:t xml:space="preserve"> and </w:t>
+      </w:r>
+      <w:proofErr w:type="spellStart"/>
+      <w:r>
+        <w:t>Gajun</w:t>
+      </w:r>
+      <w:proofErr w:type="spellEnd"/>
+      <w:r>
+        <w:t>.</w:t>
       </w:r>
       <w:r>
         <w:br/>
@@ -3982,7 +4000,13 @@
         <w:spacing w:before="120" w:line="360" w:lineRule="auto"/>
       </w:pPr>
       <w:r>
-        <w:t>The team’s philosophy behind Scentaur is simple. We work together as one collaborative unit, ensuring everyone on the team understands each other and push towards a common goal.</w:t>
+        <w:t xml:space="preserve">The team’s philosophy behind Scentaur is simple. We work together as one collaborative unit, ensuring everyone on the team understands each other and </w:t>
+      </w:r>
+      <w:r>
+        <w:t>moves</w:t>
+      </w:r>
+      <w:r>
+        <w:t xml:space="preserve"> towards a common goal.</w:t>
       </w:r>
     </w:p>
     <w:p>
@@ -4035,7 +4059,19 @@
         <w:spacing w:before="120" w:line="360" w:lineRule="auto"/>
       </w:pPr>
       <w:r>
-        <w:t>To enable tidy and maintainable code we have selective packaging paths.</w:t>
+        <w:t>To enable tidy and maintainable code</w:t>
+      </w:r>
+      <w:r>
+        <w:t>,</w:t>
+      </w:r>
+      <w:r>
+        <w:t xml:space="preserve"> we have </w:t>
+      </w:r>
+      <w:r>
+        <w:t>distinct</w:t>
+      </w:r>
+      <w:r>
+        <w:t xml:space="preserve"> packaging paths.</w:t>
       </w:r>
     </w:p>
     <w:p>
@@ -4049,7 +4085,13 @@
         <w:spacing w:before="120" w:line="360" w:lineRule="auto"/>
       </w:pPr>
       <w:r>
-        <w:t>Scentaur uses a plugin called Gradle to allow the team to develop the software at a quicker rate. We’re also using external libraries such as JavaParser to help the team to parse Java files conveniently.</w:t>
+        <w:t xml:space="preserve">Scentaur uses a plugin called Gradle to allow the team to develop the software at a </w:t>
+      </w:r>
+      <w:r>
+        <w:t>faster</w:t>
+      </w:r>
+      <w:r>
+        <w:t xml:space="preserve"> rate. We’re also using external libraries such as JavaParser to help the team to parse Java files conveniently.</w:t>
       </w:r>
     </w:p>
     <w:p>
@@ -4144,7 +4186,25 @@
         <w:spacing w:before="120" w:line="360" w:lineRule="auto"/>
       </w:pPr>
       <w:r>
-        <w:t>Spring is convoluted and difficult to grasp at a glance. It will take a considerable amount of time to learn. If things don’t go as planned, we will make the judgement in building a simple GUI instead.</w:t>
+        <w:t xml:space="preserve">Spring is convoluted and difficult to grasp at a glance. It will take a considerable amount of time to learn. If things don’t go as planned, we will make </w:t>
+      </w:r>
+      <w:r>
+        <w:t xml:space="preserve">a </w:t>
+      </w:r>
+      <w:r>
+        <w:t xml:space="preserve">judgement </w:t>
+      </w:r>
+      <w:r>
+        <w:t>call a</w:t>
+      </w:r>
+      <w:r>
+        <w:t>n</w:t>
+      </w:r>
+      <w:r>
+        <w:t>d</w:t>
+      </w:r>
+      <w:r>
+        <w:t xml:space="preserve"> build a simple GUI instead.</w:t>
       </w:r>
     </w:p>
     <w:p>
@@ -4158,13 +4218,19 @@
         <w:spacing w:before="120" w:line="360" w:lineRule="auto"/>
       </w:pPr>
       <w:r>
-        <w:t xml:space="preserve">Although we would like to refactor code, automatically refactoring the code is complex and takes too much time. If time is an issue, Scentaur will only detect code and offer </w:t>
-      </w:r>
-      <w:r>
-        <w:t xml:space="preserve">to </w:t>
-      </w:r>
-      <w:r>
-        <w:t>refactor suggestions.</w:t>
+        <w:t xml:space="preserve">Although we would like to refactor code, automatically refactoring the code is complex and </w:t>
+      </w:r>
+      <w:r>
+        <w:t>time-consuming</w:t>
+      </w:r>
+      <w:r>
+        <w:t>. If time is an issue, Scentaur will only detect code and offer refactor</w:t>
+      </w:r>
+      <w:r>
+        <w:t>ing</w:t>
+      </w:r>
+      <w:r>
+        <w:t xml:space="preserve"> suggestions.</w:t>
       </w:r>
     </w:p>
     <w:p>
@@ -4766,7 +4832,87 @@
       <w:pPr>
         <w:spacing w:before="120" w:line="360" w:lineRule="auto"/>
         <w:rPr>
+          <w:rStyle w:val="Hyperlink"/>
+          <w:i/>
           <w:color w:val="000000"/>
+          <w:u w:val="none"/>
+        </w:rPr>
+      </w:pPr>
+      <w:r>
+        <w:rPr>
+          <w:rStyle w:val="Hyperlink"/>
+          <w:color w:val="000000"/>
+          <w:u w:val="none"/>
+        </w:rPr>
+        <w:t xml:space="preserve">Mika </w:t>
+      </w:r>
+      <w:proofErr w:type="spellStart"/>
+      <w:r>
+        <w:rPr>
+          <w:rStyle w:val="Hyperlink"/>
+          <w:color w:val="000000"/>
+          <w:u w:val="none"/>
+        </w:rPr>
+        <w:t>Mantyla</w:t>
+      </w:r>
+      <w:proofErr w:type="spellEnd"/>
+      <w:r>
+        <w:rPr>
+          <w:rStyle w:val="Hyperlink"/>
+          <w:color w:val="000000"/>
+          <w:u w:val="none"/>
+        </w:rPr>
+        <w:t>,</w:t>
+      </w:r>
+      <w:r>
+        <w:rPr>
+          <w:rStyle w:val="Hyperlink"/>
+          <w:color w:val="000000"/>
+          <w:u w:val="none"/>
+        </w:rPr>
+        <w:t xml:space="preserve"> </w:t>
+      </w:r>
+      <w:r>
+        <w:rPr>
+          <w:rStyle w:val="Hyperlink"/>
+          <w:i/>
+          <w:color w:val="000000"/>
+          <w:u w:val="none"/>
+        </w:rPr>
+        <w:t>A Taxonomy for “Bad Code Smells”</w:t>
+      </w:r>
+    </w:p>
+    <w:p>
+      <w:pPr>
+        <w:spacing w:before="120" w:line="360" w:lineRule="auto"/>
+        <w:rPr>
+          <w:rStyle w:val="Hyperlink"/>
+          <w:color w:val="000000"/>
+          <w:u w:val="none"/>
+        </w:rPr>
+      </w:pPr>
+      <w:r>
+        <w:rPr>
+          <w:rStyle w:val="Hyperlink"/>
+          <w:color w:val="000000"/>
+          <w:u w:val="none"/>
+        </w:rPr>
+        <w:t xml:space="preserve">Available at: </w:t>
+      </w:r>
+      <w:hyperlink r:id="rId22" w:history="1">
+        <w:r>
+          <w:rPr>
+            <w:rStyle w:val="Hyperlink"/>
+          </w:rPr>
+          <w:t>http://mikamantyla.eu/BadCodeSmellsTaxonomy.html</w:t>
+        </w:r>
+      </w:hyperlink>
+    </w:p>
+    <w:p>
+      <w:pPr>
+        <w:spacing w:before="120" w:line="360" w:lineRule="auto"/>
+        <w:rPr>
+          <w:color w:val="000000"/>
         </w:rPr>
       </w:pPr>
     </w:p>
@@ -4786,13 +4932,16 @@
       </w:pPr>
     </w:p>
     <w:p/>
-    <w:p/>
+    <w:p>
+      <w:bookmarkStart w:id="0" w:name="_GoBack"/>
+      <w:bookmarkEnd w:id="0"/>
+    </w:p>
     <w:p/>
     <w:p/>
     <w:p/>
     <w:sectPr>
-      <w:footerReference w:type="even" r:id="rId22"/>
-      <w:footerReference w:type="default" r:id="rId23"/>
+      <w:footerReference w:type="even" r:id="rId23"/>
+      <w:footerReference w:type="default" r:id="rId24"/>
       <w:pgSz w:w="11900" w:h="16840"/>
       <w:pgMar w:top="1440" w:right="1800" w:bottom="1440" w:left="1800" w:header="708" w:footer="708" w:gutter="0"/>
       <w:cols w:space="708"/>
@@ -6398,7 +6547,7 @@
     </w:rPrDefault>
     <w:pPrDefault/>
   </w:docDefaults>
-  <w:latentStyles w:defLockedState="0" w:defUIPriority="99" w:defSemiHidden="0" w:defUnhideWhenUsed="0" w:defQFormat="0" w:count="376">
+  <w:latentStyles w:defLockedState="0" w:defUIPriority="99" w:defSemiHidden="0" w:defUnhideWhenUsed="0" w:defQFormat="0" w:count="375">
     <w:lsdException w:name="Normal" w:uiPriority="0" w:qFormat="1"/>
     <w:lsdException w:name="heading 1" w:uiPriority="9" w:qFormat="1"/>
     <w:lsdException w:name="heading 2" w:semiHidden="1" w:uiPriority="9" w:unhideWhenUsed="1" w:qFormat="1"/>
@@ -6771,7 +6920,6 @@
     <w:lsdException w:name="Smart Hyperlink" w:semiHidden="1" w:unhideWhenUsed="1"/>
     <w:lsdException w:name="Hashtag" w:semiHidden="1" w:unhideWhenUsed="1"/>
     <w:lsdException w:name="Unresolved Mention" w:semiHidden="1" w:unhideWhenUsed="1"/>
-    <w:lsdException w:name="Smart Link" w:semiHidden="1" w:unhideWhenUsed="1"/>
   </w:latentStyles>
   <w:style w:type="paragraph" w:default="1" w:styleId="Normal">
     <w:name w:val="Normal"/>
@@ -6784,6 +6932,49 @@
       <w:sz w:val="24"/>
       <w:szCs w:val="24"/>
       <w:lang w:val="en-US"/>
+    </w:rPr>
+  </w:style>
+  <w:style w:type="paragraph" w:styleId="Heading1">
+    <w:name w:val="heading 1"/>
+    <w:basedOn w:val="Normal"/>
+    <w:next w:val="Normal"/>
+    <w:link w:val="Heading1Char"/>
+    <w:uiPriority w:val="9"/>
+    <w:qFormat/>
+    <w:rsid w:val="00802CA8"/>
+    <w:pPr>
+      <w:keepNext/>
+      <w:keepLines/>
+      <w:spacing w:before="240" w:after="0"/>
+      <w:outlineLvl w:val="0"/>
+    </w:pPr>
+    <w:rPr>
+      <w:rFonts w:asciiTheme="majorHAnsi" w:eastAsiaTheme="majorEastAsia" w:hAnsiTheme="majorHAnsi" w:cstheme="majorBidi"/>
+      <w:color w:val="365F91" w:themeColor="accent1" w:themeShade="BF"/>
+      <w:sz w:val="32"/>
+      <w:szCs w:val="32"/>
+    </w:rPr>
+  </w:style>
+  <w:style w:type="paragraph" w:styleId="Heading2">
+    <w:name w:val="heading 2"/>
+    <w:basedOn w:val="Normal"/>
+    <w:next w:val="Normal"/>
+    <w:link w:val="Heading2Char"/>
+    <w:uiPriority w:val="9"/>
+    <w:unhideWhenUsed/>
+    <w:qFormat/>
+    <w:rsid w:val="00802CA8"/>
+    <w:pPr>
+      <w:keepNext/>
+      <w:keepLines/>
+      <w:spacing w:before="40" w:after="0"/>
+      <w:outlineLvl w:val="1"/>
+    </w:pPr>
+    <w:rPr>
+      <w:rFonts w:asciiTheme="majorHAnsi" w:eastAsiaTheme="majorEastAsia" w:hAnsiTheme="majorHAnsi" w:cstheme="majorBidi"/>
+      <w:color w:val="365F91" w:themeColor="accent1" w:themeShade="BF"/>
+      <w:sz w:val="26"/>
+      <w:szCs w:val="26"/>
     </w:rPr>
   </w:style>
   <w:style w:type="character" w:default="1" w:styleId="DefaultParagraphFont">
@@ -7121,6 +7312,34 @@
       <w:sz w:val="24"/>
       <w:szCs w:val="24"/>
       <w:u w:val="single"/>
+      <w:lang w:val="en-US"/>
+    </w:rPr>
+  </w:style>
+  <w:style w:type="character" w:customStyle="1" w:styleId="Heading1Char">
+    <w:name w:val="Heading 1 Char"/>
+    <w:basedOn w:val="DefaultParagraphFont"/>
+    <w:link w:val="Heading1"/>
+    <w:uiPriority w:val="9"/>
+    <w:rsid w:val="00802CA8"/>
+    <w:rPr>
+      <w:rFonts w:asciiTheme="majorHAnsi" w:eastAsiaTheme="majorEastAsia" w:hAnsiTheme="majorHAnsi" w:cstheme="majorBidi"/>
+      <w:color w:val="365F91" w:themeColor="accent1" w:themeShade="BF"/>
+      <w:sz w:val="32"/>
+      <w:szCs w:val="32"/>
+      <w:lang w:val="en-US"/>
+    </w:rPr>
+  </w:style>
+  <w:style w:type="character" w:customStyle="1" w:styleId="Heading2Char">
+    <w:name w:val="Heading 2 Char"/>
+    <w:basedOn w:val="DefaultParagraphFont"/>
+    <w:link w:val="Heading2"/>
+    <w:uiPriority w:val="9"/>
+    <w:rsid w:val="00802CA8"/>
+    <w:rPr>
+      <w:rFonts w:asciiTheme="majorHAnsi" w:eastAsiaTheme="majorEastAsia" w:hAnsiTheme="majorHAnsi" w:cstheme="majorBidi"/>
+      <w:color w:val="365F91" w:themeColor="accent1" w:themeShade="BF"/>
+      <w:sz w:val="26"/>
+      <w:szCs w:val="26"/>
       <w:lang w:val="en-US"/>
     </w:rPr>
   </w:style>

</xml_diff>